<commit_message>
Progress as of 25.11.2019
Note: I attempted Quick Assignment Week03 twice – I got 45% in first attempt and 100% in second attempt.
</commit_message>
<xml_diff>
--- a/Etain's notes to date - progress & summary.docx
+++ b/Etain's notes to date - progress & summary.docx
@@ -114,12 +114,27 @@
       </w:r>
     </w:p>
     <w:p>
-      <w:pPr>
-        <w:rPr>
-          <w:b/>
-        </w:rPr>
-      </w:pPr>
       <w:hyperlink r:id="rId7" w:history="1">
+        <w:r>
+          <w:rPr>
+            <w:rStyle w:val="Hyperlink"/>
+          </w:rPr>
+          <w:t>https://github.com/EtainUpton/dataRepresentation---52957-DATA-REPRESENTATION</w:t>
+        </w:r>
+      </w:hyperlink>
+    </w:p>
+    <w:p>
+      <w:r>
+        <w:t>and</w:t>
+      </w:r>
+    </w:p>
+    <w:p>
+      <w:pPr>
+        <w:rPr>
+          <w:b/>
+        </w:rPr>
+      </w:pPr>
+      <w:hyperlink r:id="rId8" w:history="1">
         <w:r>
           <w:rPr>
             <w:rStyle w:val="Hyperlink"/>
@@ -166,19 +181,2330 @@
     </w:p>
     <w:p>
       <w:pPr>
-        <w:jc w:val="center"/>
-        <w:rPr>
-          <w:b/>
-        </w:rPr>
-      </w:pPr>
+        <w:spacing w:before="100" w:beforeAutospacing="1" w:after="100" w:afterAutospacing="1" w:line="240" w:lineRule="auto"/>
+        <w:outlineLvl w:val="3"/>
+        <w:rPr>
+          <w:rFonts w:ascii="Times New Roman" w:eastAsia="Times New Roman" w:hAnsi="Times New Roman" w:cs="Times New Roman"/>
+          <w:b/>
+          <w:bCs/>
+          <w:sz w:val="24"/>
+          <w:szCs w:val="24"/>
+          <w:lang w:eastAsia="en-GB"/>
+        </w:rPr>
+      </w:pPr>
+    </w:p>
+    <w:p>
+      <w:pPr>
+        <w:spacing w:before="100" w:beforeAutospacing="1" w:after="100" w:afterAutospacing="1" w:line="240" w:lineRule="auto"/>
+        <w:outlineLvl w:val="3"/>
+        <w:rPr>
+          <w:rFonts w:ascii="Times New Roman" w:eastAsia="Times New Roman" w:hAnsi="Times New Roman" w:cs="Times New Roman"/>
+          <w:b/>
+          <w:bCs/>
+          <w:sz w:val="24"/>
+          <w:szCs w:val="24"/>
+          <w:lang w:eastAsia="en-GB"/>
+        </w:rPr>
+      </w:pPr>
+    </w:p>
+    <w:p>
+      <w:pPr>
+        <w:spacing w:before="100" w:beforeAutospacing="1" w:after="100" w:afterAutospacing="1" w:line="240" w:lineRule="auto"/>
+        <w:outlineLvl w:val="3"/>
+        <w:rPr>
+          <w:rFonts w:ascii="Times New Roman" w:eastAsia="Times New Roman" w:hAnsi="Times New Roman" w:cs="Times New Roman"/>
+          <w:b/>
+          <w:bCs/>
+          <w:sz w:val="24"/>
+          <w:szCs w:val="24"/>
+          <w:lang w:eastAsia="en-GB"/>
+        </w:rPr>
+      </w:pPr>
+    </w:p>
+    <w:p>
+      <w:pPr>
+        <w:spacing w:before="100" w:beforeAutospacing="1" w:after="100" w:afterAutospacing="1" w:line="240" w:lineRule="auto"/>
+        <w:outlineLvl w:val="3"/>
+        <w:rPr>
+          <w:rFonts w:ascii="Times New Roman" w:eastAsia="Times New Roman" w:hAnsi="Times New Roman" w:cs="Times New Roman"/>
+          <w:b/>
+          <w:bCs/>
+          <w:sz w:val="24"/>
+          <w:szCs w:val="24"/>
+          <w:lang w:eastAsia="en-GB"/>
+        </w:rPr>
+      </w:pPr>
+    </w:p>
+    <w:p>
+      <w:pPr>
+        <w:spacing w:before="100" w:beforeAutospacing="1" w:after="100" w:afterAutospacing="1" w:line="240" w:lineRule="auto"/>
+        <w:outlineLvl w:val="3"/>
+        <w:rPr>
+          <w:rFonts w:ascii="Times New Roman" w:eastAsia="Times New Roman" w:hAnsi="Times New Roman" w:cs="Times New Roman"/>
+          <w:b/>
+          <w:bCs/>
+          <w:sz w:val="24"/>
+          <w:szCs w:val="24"/>
+          <w:lang w:eastAsia="en-GB"/>
+        </w:rPr>
+      </w:pPr>
+    </w:p>
+    <w:p>
+      <w:pPr>
+        <w:spacing w:before="100" w:beforeAutospacing="1" w:after="100" w:afterAutospacing="1" w:line="240" w:lineRule="auto"/>
+        <w:outlineLvl w:val="3"/>
+        <w:rPr>
+          <w:rFonts w:ascii="Times New Roman" w:eastAsia="Times New Roman" w:hAnsi="Times New Roman" w:cs="Times New Roman"/>
+          <w:b/>
+          <w:bCs/>
+          <w:sz w:val="24"/>
+          <w:szCs w:val="24"/>
+          <w:lang w:eastAsia="en-GB"/>
+        </w:rPr>
+      </w:pPr>
+    </w:p>
+    <w:p>
+      <w:pPr>
+        <w:spacing w:before="100" w:beforeAutospacing="1" w:after="100" w:afterAutospacing="1" w:line="240" w:lineRule="auto"/>
+        <w:outlineLvl w:val="3"/>
+        <w:rPr>
+          <w:rFonts w:ascii="Times New Roman" w:eastAsia="Times New Roman" w:hAnsi="Times New Roman" w:cs="Times New Roman"/>
+          <w:b/>
+          <w:bCs/>
+          <w:sz w:val="24"/>
+          <w:szCs w:val="24"/>
+          <w:lang w:eastAsia="en-GB"/>
+        </w:rPr>
+      </w:pPr>
+    </w:p>
+    <w:p>
+      <w:pPr>
+        <w:spacing w:before="100" w:beforeAutospacing="1" w:after="100" w:afterAutospacing="1" w:line="240" w:lineRule="auto"/>
+        <w:outlineLvl w:val="3"/>
+        <w:rPr>
+          <w:rFonts w:ascii="Times New Roman" w:eastAsia="Times New Roman" w:hAnsi="Times New Roman" w:cs="Times New Roman"/>
+          <w:b/>
+          <w:bCs/>
+          <w:sz w:val="24"/>
+          <w:szCs w:val="24"/>
+          <w:lang w:eastAsia="en-GB"/>
+        </w:rPr>
+      </w:pPr>
+    </w:p>
+    <w:p>
+      <w:pPr>
+        <w:spacing w:before="100" w:beforeAutospacing="1" w:after="100" w:afterAutospacing="1" w:line="240" w:lineRule="auto"/>
+        <w:outlineLvl w:val="3"/>
+        <w:rPr>
+          <w:rFonts w:ascii="Times New Roman" w:eastAsia="Times New Roman" w:hAnsi="Times New Roman" w:cs="Times New Roman"/>
+          <w:b/>
+          <w:bCs/>
+          <w:sz w:val="24"/>
+          <w:szCs w:val="24"/>
+          <w:lang w:eastAsia="en-GB"/>
+        </w:rPr>
+      </w:pPr>
+    </w:p>
+    <w:p>
+      <w:pPr>
+        <w:spacing w:before="100" w:beforeAutospacing="1" w:after="100" w:afterAutospacing="1" w:line="240" w:lineRule="auto"/>
+        <w:outlineLvl w:val="3"/>
+        <w:rPr>
+          <w:rFonts w:ascii="Times New Roman" w:eastAsia="Times New Roman" w:hAnsi="Times New Roman" w:cs="Times New Roman"/>
+          <w:b/>
+          <w:bCs/>
+          <w:sz w:val="24"/>
+          <w:szCs w:val="24"/>
+          <w:lang w:eastAsia="en-GB"/>
+        </w:rPr>
+      </w:pPr>
+    </w:p>
+    <w:p>
+      <w:pPr>
+        <w:spacing w:before="100" w:beforeAutospacing="1" w:after="100" w:afterAutospacing="1" w:line="240" w:lineRule="auto"/>
+        <w:outlineLvl w:val="3"/>
+        <w:rPr>
+          <w:rFonts w:ascii="Times New Roman" w:eastAsia="Times New Roman" w:hAnsi="Times New Roman" w:cs="Times New Roman"/>
+          <w:b/>
+          <w:bCs/>
+          <w:sz w:val="24"/>
+          <w:szCs w:val="24"/>
+          <w:lang w:eastAsia="en-GB"/>
+        </w:rPr>
+      </w:pPr>
+      <w:r>
+        <w:rPr>
+          <w:rFonts w:ascii="Times New Roman" w:eastAsia="Times New Roman" w:hAnsi="Times New Roman" w:cs="Times New Roman"/>
+          <w:b/>
+          <w:bCs/>
+          <w:sz w:val="24"/>
+          <w:szCs w:val="24"/>
+          <w:lang w:eastAsia="en-GB"/>
+        </w:rPr>
+        <w:t>Indicative schedule </w:t>
+      </w:r>
+    </w:p>
+    <w:tbl>
+      <w:tblPr>
+        <w:tblW w:w="9611" w:type="dxa"/>
+        <w:tblCellSpacing w:w="0" w:type="dxa"/>
+        <w:tblBorders>
+          <w:top w:val="outset" w:sz="6" w:space="0" w:color="auto"/>
+          <w:left w:val="outset" w:sz="6" w:space="0" w:color="auto"/>
+          <w:bottom w:val="outset" w:sz="6" w:space="0" w:color="auto"/>
+          <w:right w:val="outset" w:sz="6" w:space="0" w:color="auto"/>
+        </w:tblBorders>
+        <w:tblCellMar>
+          <w:left w:w="0" w:type="dxa"/>
+          <w:right w:w="0" w:type="dxa"/>
+        </w:tblCellMar>
+        <w:tblLook w:val="04A0" w:firstRow="1" w:lastRow="0" w:firstColumn="1" w:lastColumn="0" w:noHBand="0" w:noVBand="1"/>
+      </w:tblPr>
+      <w:tblGrid>
+        <w:gridCol w:w="617"/>
+        <w:gridCol w:w="4153"/>
+        <w:gridCol w:w="697"/>
+        <w:gridCol w:w="617"/>
+        <w:gridCol w:w="3527"/>
+      </w:tblGrid>
+      <w:tr>
+        <w:trPr>
+          <w:trHeight w:val="424"/>
+          <w:tblCellSpacing w:w="0" w:type="dxa"/>
+        </w:trPr>
+        <w:tc>
+          <w:tcPr>
+            <w:tcW w:w="0" w:type="auto"/>
+            <w:tcBorders>
+              <w:top w:val="outset" w:sz="6" w:space="0" w:color="auto"/>
+              <w:left w:val="outset" w:sz="6" w:space="0" w:color="auto"/>
+              <w:bottom w:val="outset" w:sz="6" w:space="0" w:color="auto"/>
+              <w:right w:val="outset" w:sz="6" w:space="0" w:color="auto"/>
+            </w:tcBorders>
+            <w:vAlign w:val="center"/>
+            <w:hideMark/>
+          </w:tcPr>
+          <w:p>
+            <w:pPr>
+              <w:spacing w:before="100" w:beforeAutospacing="1" w:after="100" w:afterAutospacing="1" w:line="240" w:lineRule="auto"/>
+              <w:outlineLvl w:val="3"/>
+              <w:rPr>
+                <w:rFonts w:ascii="Times New Roman" w:eastAsia="Times New Roman" w:hAnsi="Times New Roman" w:cs="Times New Roman"/>
+                <w:b/>
+                <w:bCs/>
+                <w:sz w:val="24"/>
+                <w:szCs w:val="24"/>
+                <w:lang w:eastAsia="en-GB"/>
+              </w:rPr>
+            </w:pPr>
+            <w:r>
+              <w:rPr>
+                <w:rFonts w:ascii="Times New Roman" w:eastAsia="Times New Roman" w:hAnsi="Times New Roman" w:cs="Times New Roman"/>
+                <w:b/>
+                <w:bCs/>
+                <w:sz w:val="24"/>
+                <w:szCs w:val="24"/>
+                <w:lang w:eastAsia="en-GB"/>
+              </w:rPr>
+              <w:t>Week</w:t>
+            </w:r>
+          </w:p>
+        </w:tc>
+        <w:tc>
+          <w:tcPr>
+            <w:tcW w:w="0" w:type="auto"/>
+            <w:tcBorders>
+              <w:top w:val="outset" w:sz="6" w:space="0" w:color="auto"/>
+              <w:left w:val="outset" w:sz="6" w:space="0" w:color="auto"/>
+              <w:bottom w:val="outset" w:sz="6" w:space="0" w:color="auto"/>
+              <w:right w:val="outset" w:sz="6" w:space="0" w:color="auto"/>
+            </w:tcBorders>
+            <w:vAlign w:val="center"/>
+            <w:hideMark/>
+          </w:tcPr>
+          <w:p>
+            <w:pPr>
+              <w:spacing w:before="100" w:beforeAutospacing="1" w:after="100" w:afterAutospacing="1" w:line="240" w:lineRule="auto"/>
+              <w:outlineLvl w:val="3"/>
+              <w:rPr>
+                <w:rFonts w:ascii="Times New Roman" w:eastAsia="Times New Roman" w:hAnsi="Times New Roman" w:cs="Times New Roman"/>
+                <w:b/>
+                <w:bCs/>
+                <w:sz w:val="24"/>
+                <w:szCs w:val="24"/>
+                <w:lang w:eastAsia="en-GB"/>
+              </w:rPr>
+            </w:pPr>
+            <w:r>
+              <w:rPr>
+                <w:rFonts w:ascii="Times New Roman" w:eastAsia="Times New Roman" w:hAnsi="Times New Roman" w:cs="Times New Roman"/>
+                <w:b/>
+                <w:bCs/>
+                <w:sz w:val="24"/>
+                <w:szCs w:val="24"/>
+                <w:lang w:eastAsia="en-GB"/>
+              </w:rPr>
+              <w:t>Topic</w:t>
+            </w:r>
+          </w:p>
+        </w:tc>
+        <w:tc>
+          <w:tcPr>
+            <w:tcW w:w="0" w:type="auto"/>
+            <w:tcBorders>
+              <w:top w:val="outset" w:sz="6" w:space="0" w:color="auto"/>
+              <w:left w:val="outset" w:sz="6" w:space="0" w:color="auto"/>
+              <w:bottom w:val="outset" w:sz="6" w:space="0" w:color="auto"/>
+              <w:right w:val="outset" w:sz="6" w:space="0" w:color="auto"/>
+            </w:tcBorders>
+            <w:vAlign w:val="center"/>
+            <w:hideMark/>
+          </w:tcPr>
+          <w:p>
+            <w:pPr>
+              <w:spacing w:after="0" w:line="240" w:lineRule="auto"/>
+              <w:rPr>
+                <w:rFonts w:ascii="Times New Roman" w:eastAsia="Times New Roman" w:hAnsi="Times New Roman" w:cs="Times New Roman"/>
+                <w:sz w:val="24"/>
+                <w:szCs w:val="24"/>
+                <w:lang w:eastAsia="en-GB"/>
+              </w:rPr>
+            </w:pPr>
+          </w:p>
+        </w:tc>
+        <w:tc>
+          <w:tcPr>
+            <w:tcW w:w="0" w:type="auto"/>
+            <w:tcBorders>
+              <w:top w:val="outset" w:sz="6" w:space="0" w:color="auto"/>
+              <w:left w:val="outset" w:sz="6" w:space="0" w:color="auto"/>
+              <w:bottom w:val="outset" w:sz="6" w:space="0" w:color="auto"/>
+              <w:right w:val="outset" w:sz="6" w:space="0" w:color="auto"/>
+            </w:tcBorders>
+            <w:vAlign w:val="center"/>
+            <w:hideMark/>
+          </w:tcPr>
+          <w:p>
+            <w:pPr>
+              <w:spacing w:before="100" w:beforeAutospacing="1" w:after="100" w:afterAutospacing="1" w:line="240" w:lineRule="auto"/>
+              <w:outlineLvl w:val="3"/>
+              <w:rPr>
+                <w:rFonts w:ascii="Times New Roman" w:eastAsia="Times New Roman" w:hAnsi="Times New Roman" w:cs="Times New Roman"/>
+                <w:b/>
+                <w:bCs/>
+                <w:sz w:val="24"/>
+                <w:szCs w:val="24"/>
+                <w:lang w:eastAsia="en-GB"/>
+              </w:rPr>
+            </w:pPr>
+            <w:r>
+              <w:rPr>
+                <w:rFonts w:ascii="Times New Roman" w:eastAsia="Times New Roman" w:hAnsi="Times New Roman" w:cs="Times New Roman"/>
+                <w:b/>
+                <w:bCs/>
+                <w:sz w:val="24"/>
+                <w:szCs w:val="24"/>
+                <w:lang w:eastAsia="en-GB"/>
+              </w:rPr>
+              <w:t>Week</w:t>
+            </w:r>
+          </w:p>
+        </w:tc>
+        <w:tc>
+          <w:tcPr>
+            <w:tcW w:w="0" w:type="auto"/>
+            <w:tcBorders>
+              <w:top w:val="outset" w:sz="6" w:space="0" w:color="auto"/>
+              <w:left w:val="outset" w:sz="6" w:space="0" w:color="auto"/>
+              <w:bottom w:val="outset" w:sz="6" w:space="0" w:color="auto"/>
+              <w:right w:val="outset" w:sz="6" w:space="0" w:color="auto"/>
+            </w:tcBorders>
+            <w:vAlign w:val="center"/>
+            <w:hideMark/>
+          </w:tcPr>
+          <w:p>
+            <w:pPr>
+              <w:spacing w:before="100" w:beforeAutospacing="1" w:after="100" w:afterAutospacing="1" w:line="240" w:lineRule="auto"/>
+              <w:outlineLvl w:val="3"/>
+              <w:rPr>
+                <w:rFonts w:ascii="Times New Roman" w:eastAsia="Times New Roman" w:hAnsi="Times New Roman" w:cs="Times New Roman"/>
+                <w:b/>
+                <w:bCs/>
+                <w:sz w:val="24"/>
+                <w:szCs w:val="24"/>
+                <w:lang w:eastAsia="en-GB"/>
+              </w:rPr>
+            </w:pPr>
+            <w:r>
+              <w:rPr>
+                <w:rFonts w:ascii="Times New Roman" w:eastAsia="Times New Roman" w:hAnsi="Times New Roman" w:cs="Times New Roman"/>
+                <w:b/>
+                <w:bCs/>
+                <w:sz w:val="24"/>
+                <w:szCs w:val="24"/>
+                <w:lang w:eastAsia="en-GB"/>
+              </w:rPr>
+              <w:t>Topic</w:t>
+            </w:r>
+          </w:p>
+        </w:tc>
+      </w:tr>
+      <w:tr>
+        <w:trPr>
+          <w:trHeight w:val="424"/>
+          <w:tblCellSpacing w:w="0" w:type="dxa"/>
+        </w:trPr>
+        <w:tc>
+          <w:tcPr>
+            <w:tcW w:w="0" w:type="auto"/>
+            <w:tcBorders>
+              <w:top w:val="outset" w:sz="6" w:space="0" w:color="auto"/>
+              <w:left w:val="outset" w:sz="6" w:space="0" w:color="auto"/>
+              <w:bottom w:val="outset" w:sz="6" w:space="0" w:color="auto"/>
+              <w:right w:val="outset" w:sz="6" w:space="0" w:color="auto"/>
+            </w:tcBorders>
+            <w:vAlign w:val="center"/>
+            <w:hideMark/>
+          </w:tcPr>
+          <w:p>
+            <w:pPr>
+              <w:spacing w:before="100" w:beforeAutospacing="1" w:after="100" w:afterAutospacing="1" w:line="240" w:lineRule="auto"/>
+              <w:rPr>
+                <w:rFonts w:ascii="Times New Roman" w:eastAsia="Times New Roman" w:hAnsi="Times New Roman" w:cs="Times New Roman"/>
+                <w:sz w:val="24"/>
+                <w:szCs w:val="24"/>
+                <w:lang w:eastAsia="en-GB"/>
+              </w:rPr>
+            </w:pPr>
+            <w:r>
+              <w:rPr>
+                <w:rFonts w:ascii="Times New Roman" w:eastAsia="Times New Roman" w:hAnsi="Times New Roman" w:cs="Times New Roman"/>
+                <w:sz w:val="24"/>
+                <w:szCs w:val="24"/>
+                <w:lang w:eastAsia="en-GB"/>
+              </w:rPr>
+              <w:t>1</w:t>
+            </w:r>
+          </w:p>
+        </w:tc>
+        <w:tc>
+          <w:tcPr>
+            <w:tcW w:w="0" w:type="auto"/>
+            <w:tcBorders>
+              <w:top w:val="outset" w:sz="6" w:space="0" w:color="auto"/>
+              <w:left w:val="outset" w:sz="6" w:space="0" w:color="auto"/>
+              <w:bottom w:val="outset" w:sz="6" w:space="0" w:color="auto"/>
+              <w:right w:val="outset" w:sz="6" w:space="0" w:color="auto"/>
+            </w:tcBorders>
+            <w:vAlign w:val="center"/>
+            <w:hideMark/>
+          </w:tcPr>
+          <w:p>
+            <w:pPr>
+              <w:spacing w:before="100" w:beforeAutospacing="1" w:after="100" w:afterAutospacing="1" w:line="240" w:lineRule="auto"/>
+              <w:rPr>
+                <w:rFonts w:ascii="Times New Roman" w:eastAsia="Times New Roman" w:hAnsi="Times New Roman" w:cs="Times New Roman"/>
+                <w:sz w:val="24"/>
+                <w:szCs w:val="24"/>
+                <w:lang w:eastAsia="en-GB"/>
+              </w:rPr>
+            </w:pPr>
+            <w:r>
+              <w:rPr>
+                <w:rFonts w:ascii="Times New Roman" w:eastAsia="Times New Roman" w:hAnsi="Times New Roman" w:cs="Times New Roman"/>
+                <w:sz w:val="24"/>
+                <w:szCs w:val="24"/>
+                <w:lang w:eastAsia="en-GB"/>
+              </w:rPr>
+              <w:t>Introduction</w:t>
+            </w:r>
+          </w:p>
+          <w:p>
+            <w:pPr>
+              <w:spacing w:before="100" w:beforeAutospacing="1" w:after="100" w:afterAutospacing="1" w:line="240" w:lineRule="auto"/>
+              <w:rPr>
+                <w:rFonts w:ascii="Times New Roman" w:eastAsia="Times New Roman" w:hAnsi="Times New Roman" w:cs="Times New Roman"/>
+                <w:sz w:val="24"/>
+                <w:szCs w:val="24"/>
+                <w:lang w:eastAsia="en-GB"/>
+              </w:rPr>
+            </w:pPr>
+            <w:r>
+              <w:rPr>
+                <w:rFonts w:ascii="Times New Roman" w:eastAsia="Times New Roman" w:hAnsi="Times New Roman" w:cs="Times New Roman"/>
+                <w:sz w:val="24"/>
+                <w:szCs w:val="24"/>
+                <w:lang w:eastAsia="en-GB"/>
+              </w:rPr>
+              <w:t xml:space="preserve">XML and </w:t>
+            </w:r>
+            <w:hyperlink r:id="rId9" w:tooltip="HTML" w:history="1">
+              <w:r>
+                <w:rPr>
+                  <w:rFonts w:ascii="Times New Roman" w:eastAsia="Times New Roman" w:hAnsi="Times New Roman" w:cs="Times New Roman"/>
+                  <w:color w:val="0000FF"/>
+                  <w:sz w:val="24"/>
+                  <w:szCs w:val="24"/>
+                  <w:u w:val="single"/>
+                  <w:lang w:eastAsia="en-GB"/>
+                </w:rPr>
+                <w:t>HTML</w:t>
+              </w:r>
+            </w:hyperlink>
+          </w:p>
+          <w:p>
+            <w:pPr>
+              <w:spacing w:before="100" w:beforeAutospacing="1" w:after="100" w:afterAutospacing="1" w:line="240" w:lineRule="auto"/>
+              <w:rPr>
+                <w:rFonts w:ascii="Times New Roman" w:eastAsia="Times New Roman" w:hAnsi="Times New Roman" w:cs="Times New Roman"/>
+                <w:sz w:val="24"/>
+                <w:szCs w:val="24"/>
+                <w:lang w:eastAsia="en-GB"/>
+              </w:rPr>
+            </w:pPr>
+            <w:r>
+              <w:rPr>
+                <w:rFonts w:ascii="Times New Roman" w:eastAsia="Times New Roman" w:hAnsi="Times New Roman" w:cs="Times New Roman"/>
+                <w:sz w:val="24"/>
+                <w:szCs w:val="24"/>
+                <w:lang w:eastAsia="en-GB"/>
+              </w:rPr>
+              <w:t>The DOM tree</w:t>
+            </w:r>
+          </w:p>
+        </w:tc>
+        <w:tc>
+          <w:tcPr>
+            <w:tcW w:w="0" w:type="auto"/>
+            <w:tcBorders>
+              <w:top w:val="outset" w:sz="6" w:space="0" w:color="auto"/>
+              <w:left w:val="outset" w:sz="6" w:space="0" w:color="auto"/>
+              <w:bottom w:val="outset" w:sz="6" w:space="0" w:color="auto"/>
+              <w:right w:val="outset" w:sz="6" w:space="0" w:color="auto"/>
+            </w:tcBorders>
+            <w:vAlign w:val="center"/>
+            <w:hideMark/>
+          </w:tcPr>
+          <w:p>
+            <w:pPr>
+              <w:spacing w:after="0" w:line="240" w:lineRule="auto"/>
+              <w:rPr>
+                <w:rFonts w:ascii="Times New Roman" w:eastAsia="Times New Roman" w:hAnsi="Times New Roman" w:cs="Times New Roman"/>
+                <w:sz w:val="24"/>
+                <w:szCs w:val="24"/>
+                <w:lang w:eastAsia="en-GB"/>
+              </w:rPr>
+            </w:pPr>
+            <w:r>
+              <w:rPr>
+                <w:rFonts w:ascii="Times New Roman" w:eastAsia="Times New Roman" w:hAnsi="Times New Roman" w:cs="Times New Roman"/>
+                <w:sz w:val="24"/>
+                <w:szCs w:val="24"/>
+                <w:highlight w:val="yellow"/>
+                <w:lang w:eastAsia="en-GB"/>
+              </w:rPr>
+              <w:t>DONE</w:t>
+            </w:r>
+          </w:p>
+        </w:tc>
+        <w:tc>
+          <w:tcPr>
+            <w:tcW w:w="0" w:type="auto"/>
+            <w:tcBorders>
+              <w:top w:val="outset" w:sz="6" w:space="0" w:color="auto"/>
+              <w:left w:val="outset" w:sz="6" w:space="0" w:color="auto"/>
+              <w:bottom w:val="outset" w:sz="6" w:space="0" w:color="auto"/>
+              <w:right w:val="outset" w:sz="6" w:space="0" w:color="auto"/>
+            </w:tcBorders>
+            <w:vAlign w:val="center"/>
+            <w:hideMark/>
+          </w:tcPr>
+          <w:p>
+            <w:pPr>
+              <w:spacing w:before="100" w:beforeAutospacing="1" w:after="100" w:afterAutospacing="1" w:line="240" w:lineRule="auto"/>
+              <w:rPr>
+                <w:rFonts w:ascii="Times New Roman" w:eastAsia="Times New Roman" w:hAnsi="Times New Roman" w:cs="Times New Roman"/>
+                <w:sz w:val="24"/>
+                <w:szCs w:val="24"/>
+                <w:lang w:eastAsia="en-GB"/>
+              </w:rPr>
+            </w:pPr>
+            <w:r>
+              <w:rPr>
+                <w:rFonts w:ascii="Times New Roman" w:eastAsia="Times New Roman" w:hAnsi="Times New Roman" w:cs="Times New Roman"/>
+                <w:sz w:val="24"/>
+                <w:szCs w:val="24"/>
+                <w:lang w:eastAsia="en-GB"/>
+              </w:rPr>
+              <w:t>7</w:t>
+            </w:r>
+          </w:p>
+        </w:tc>
+        <w:tc>
+          <w:tcPr>
+            <w:tcW w:w="0" w:type="auto"/>
+            <w:tcBorders>
+              <w:top w:val="outset" w:sz="6" w:space="0" w:color="auto"/>
+              <w:left w:val="outset" w:sz="6" w:space="0" w:color="auto"/>
+              <w:bottom w:val="outset" w:sz="6" w:space="0" w:color="auto"/>
+              <w:right w:val="outset" w:sz="6" w:space="0" w:color="auto"/>
+            </w:tcBorders>
+            <w:vAlign w:val="center"/>
+            <w:hideMark/>
+          </w:tcPr>
+          <w:p>
+            <w:pPr>
+              <w:spacing w:before="100" w:beforeAutospacing="1" w:after="100" w:afterAutospacing="1" w:line="240" w:lineRule="auto"/>
+              <w:rPr>
+                <w:rFonts w:ascii="Times New Roman" w:eastAsia="Times New Roman" w:hAnsi="Times New Roman" w:cs="Times New Roman"/>
+                <w:sz w:val="24"/>
+                <w:szCs w:val="24"/>
+                <w:lang w:eastAsia="en-GB"/>
+              </w:rPr>
+            </w:pPr>
+            <w:r>
+              <w:rPr>
+                <w:rFonts w:ascii="Times New Roman" w:eastAsia="Times New Roman" w:hAnsi="Times New Roman" w:cs="Times New Roman"/>
+                <w:sz w:val="24"/>
+                <w:szCs w:val="24"/>
+                <w:lang w:eastAsia="en-GB"/>
+              </w:rPr>
+              <w:t xml:space="preserve">Consolidate </w:t>
+            </w:r>
+          </w:p>
+        </w:tc>
+      </w:tr>
+      <w:tr>
+        <w:trPr>
+          <w:trHeight w:val="424"/>
+          <w:tblCellSpacing w:w="0" w:type="dxa"/>
+        </w:trPr>
+        <w:tc>
+          <w:tcPr>
+            <w:tcW w:w="0" w:type="auto"/>
+            <w:tcBorders>
+              <w:top w:val="outset" w:sz="6" w:space="0" w:color="auto"/>
+              <w:left w:val="outset" w:sz="6" w:space="0" w:color="auto"/>
+              <w:bottom w:val="outset" w:sz="6" w:space="0" w:color="auto"/>
+              <w:right w:val="outset" w:sz="6" w:space="0" w:color="auto"/>
+            </w:tcBorders>
+            <w:vAlign w:val="center"/>
+            <w:hideMark/>
+          </w:tcPr>
+          <w:p>
+            <w:pPr>
+              <w:spacing w:before="100" w:beforeAutospacing="1" w:after="100" w:afterAutospacing="1" w:line="240" w:lineRule="auto"/>
+              <w:rPr>
+                <w:rFonts w:ascii="Times New Roman" w:eastAsia="Times New Roman" w:hAnsi="Times New Roman" w:cs="Times New Roman"/>
+                <w:sz w:val="24"/>
+                <w:szCs w:val="24"/>
+                <w:lang w:eastAsia="en-GB"/>
+              </w:rPr>
+            </w:pPr>
+            <w:r>
+              <w:rPr>
+                <w:rFonts w:ascii="Times New Roman" w:eastAsia="Times New Roman" w:hAnsi="Times New Roman" w:cs="Times New Roman"/>
+                <w:sz w:val="24"/>
+                <w:szCs w:val="24"/>
+                <w:lang w:eastAsia="en-GB"/>
+              </w:rPr>
+              <w:t>2</w:t>
+            </w:r>
+          </w:p>
+        </w:tc>
+        <w:tc>
+          <w:tcPr>
+            <w:tcW w:w="0" w:type="auto"/>
+            <w:tcBorders>
+              <w:top w:val="outset" w:sz="6" w:space="0" w:color="auto"/>
+              <w:left w:val="outset" w:sz="6" w:space="0" w:color="auto"/>
+              <w:bottom w:val="outset" w:sz="6" w:space="0" w:color="auto"/>
+              <w:right w:val="outset" w:sz="6" w:space="0" w:color="auto"/>
+            </w:tcBorders>
+            <w:vAlign w:val="center"/>
+            <w:hideMark/>
+          </w:tcPr>
+          <w:p>
+            <w:pPr>
+              <w:spacing w:before="100" w:beforeAutospacing="1" w:after="100" w:afterAutospacing="1" w:line="240" w:lineRule="auto"/>
+              <w:rPr>
+                <w:rFonts w:ascii="Times New Roman" w:eastAsia="Times New Roman" w:hAnsi="Times New Roman" w:cs="Times New Roman"/>
+                <w:sz w:val="24"/>
+                <w:szCs w:val="24"/>
+                <w:lang w:eastAsia="en-GB"/>
+              </w:rPr>
+            </w:pPr>
+            <w:r>
+              <w:rPr>
+                <w:rFonts w:ascii="Times New Roman" w:eastAsia="Times New Roman" w:hAnsi="Times New Roman" w:cs="Times New Roman"/>
+                <w:sz w:val="24"/>
+                <w:szCs w:val="24"/>
+                <w:lang w:eastAsia="en-GB"/>
+              </w:rPr>
+              <w:t>Navigating the DOM tree with JavaScript</w:t>
+            </w:r>
+          </w:p>
+        </w:tc>
+        <w:tc>
+          <w:tcPr>
+            <w:tcW w:w="0" w:type="auto"/>
+            <w:tcBorders>
+              <w:top w:val="outset" w:sz="6" w:space="0" w:color="auto"/>
+              <w:left w:val="outset" w:sz="6" w:space="0" w:color="auto"/>
+              <w:bottom w:val="outset" w:sz="6" w:space="0" w:color="auto"/>
+              <w:right w:val="outset" w:sz="6" w:space="0" w:color="auto"/>
+            </w:tcBorders>
+            <w:vAlign w:val="center"/>
+            <w:hideMark/>
+          </w:tcPr>
+          <w:p>
+            <w:pPr>
+              <w:spacing w:after="0" w:line="240" w:lineRule="auto"/>
+              <w:rPr>
+                <w:rFonts w:ascii="Times New Roman" w:eastAsia="Times New Roman" w:hAnsi="Times New Roman" w:cs="Times New Roman"/>
+                <w:sz w:val="24"/>
+                <w:szCs w:val="24"/>
+                <w:lang w:eastAsia="en-GB"/>
+              </w:rPr>
+            </w:pPr>
+            <w:r>
+              <w:rPr>
+                <w:rFonts w:ascii="Times New Roman" w:eastAsia="Times New Roman" w:hAnsi="Times New Roman" w:cs="Times New Roman"/>
+                <w:sz w:val="24"/>
+                <w:szCs w:val="24"/>
+                <w:highlight w:val="yellow"/>
+                <w:lang w:eastAsia="en-GB"/>
+              </w:rPr>
+              <w:t>DONE</w:t>
+            </w:r>
+          </w:p>
+        </w:tc>
+        <w:tc>
+          <w:tcPr>
+            <w:tcW w:w="0" w:type="auto"/>
+            <w:tcBorders>
+              <w:top w:val="outset" w:sz="6" w:space="0" w:color="auto"/>
+              <w:left w:val="outset" w:sz="6" w:space="0" w:color="auto"/>
+              <w:bottom w:val="outset" w:sz="6" w:space="0" w:color="auto"/>
+              <w:right w:val="outset" w:sz="6" w:space="0" w:color="auto"/>
+            </w:tcBorders>
+            <w:vAlign w:val="center"/>
+            <w:hideMark/>
+          </w:tcPr>
+          <w:p>
+            <w:pPr>
+              <w:spacing w:before="100" w:beforeAutospacing="1" w:after="100" w:afterAutospacing="1" w:line="240" w:lineRule="auto"/>
+              <w:rPr>
+                <w:rFonts w:ascii="Times New Roman" w:eastAsia="Times New Roman" w:hAnsi="Times New Roman" w:cs="Times New Roman"/>
+                <w:sz w:val="24"/>
+                <w:szCs w:val="24"/>
+                <w:lang w:eastAsia="en-GB"/>
+              </w:rPr>
+            </w:pPr>
+            <w:r>
+              <w:rPr>
+                <w:rFonts w:ascii="Times New Roman" w:eastAsia="Times New Roman" w:hAnsi="Times New Roman" w:cs="Times New Roman"/>
+                <w:sz w:val="24"/>
+                <w:szCs w:val="24"/>
+                <w:lang w:eastAsia="en-GB"/>
+              </w:rPr>
+              <w:t>8</w:t>
+            </w:r>
+          </w:p>
+        </w:tc>
+        <w:tc>
+          <w:tcPr>
+            <w:tcW w:w="0" w:type="auto"/>
+            <w:tcBorders>
+              <w:top w:val="outset" w:sz="6" w:space="0" w:color="auto"/>
+              <w:left w:val="outset" w:sz="6" w:space="0" w:color="auto"/>
+              <w:bottom w:val="outset" w:sz="6" w:space="0" w:color="auto"/>
+              <w:right w:val="outset" w:sz="6" w:space="0" w:color="auto"/>
+            </w:tcBorders>
+            <w:vAlign w:val="center"/>
+            <w:hideMark/>
+          </w:tcPr>
+          <w:p>
+            <w:pPr>
+              <w:spacing w:before="100" w:beforeAutospacing="1" w:after="100" w:afterAutospacing="1" w:line="240" w:lineRule="auto"/>
+              <w:rPr>
+                <w:rFonts w:ascii="Times New Roman" w:eastAsia="Times New Roman" w:hAnsi="Times New Roman" w:cs="Times New Roman"/>
+                <w:sz w:val="24"/>
+                <w:szCs w:val="24"/>
+                <w:lang w:eastAsia="en-GB"/>
+              </w:rPr>
+            </w:pPr>
+            <w:r>
+              <w:rPr>
+                <w:rFonts w:ascii="Times New Roman" w:eastAsia="Times New Roman" w:hAnsi="Times New Roman" w:cs="Times New Roman"/>
+                <w:sz w:val="24"/>
+                <w:szCs w:val="24"/>
+                <w:lang w:eastAsia="en-GB"/>
+              </w:rPr>
+              <w:t>Serving the API</w:t>
+            </w:r>
+          </w:p>
+          <w:p>
+            <w:pPr>
+              <w:spacing w:before="100" w:beforeAutospacing="1" w:after="100" w:afterAutospacing="1" w:line="240" w:lineRule="auto"/>
+              <w:rPr>
+                <w:rFonts w:ascii="Times New Roman" w:eastAsia="Times New Roman" w:hAnsi="Times New Roman" w:cs="Times New Roman"/>
+                <w:sz w:val="24"/>
+                <w:szCs w:val="24"/>
+                <w:lang w:eastAsia="en-GB"/>
+              </w:rPr>
+            </w:pPr>
+            <w:r>
+              <w:rPr>
+                <w:rFonts w:ascii="Times New Roman" w:eastAsia="Times New Roman" w:hAnsi="Times New Roman" w:cs="Times New Roman"/>
+                <w:sz w:val="24"/>
+                <w:szCs w:val="24"/>
+                <w:lang w:eastAsia="en-GB"/>
+              </w:rPr>
+              <w:t>And hosting</w:t>
+            </w:r>
+          </w:p>
+        </w:tc>
+      </w:tr>
+      <w:tr>
+        <w:trPr>
+          <w:trHeight w:val="424"/>
+          <w:tblCellSpacing w:w="0" w:type="dxa"/>
+        </w:trPr>
+        <w:tc>
+          <w:tcPr>
+            <w:tcW w:w="0" w:type="auto"/>
+            <w:tcBorders>
+              <w:top w:val="outset" w:sz="6" w:space="0" w:color="auto"/>
+              <w:left w:val="outset" w:sz="6" w:space="0" w:color="auto"/>
+              <w:bottom w:val="outset" w:sz="6" w:space="0" w:color="auto"/>
+              <w:right w:val="outset" w:sz="6" w:space="0" w:color="auto"/>
+            </w:tcBorders>
+            <w:vAlign w:val="center"/>
+            <w:hideMark/>
+          </w:tcPr>
+          <w:p>
+            <w:pPr>
+              <w:spacing w:before="100" w:beforeAutospacing="1" w:after="100" w:afterAutospacing="1" w:line="240" w:lineRule="auto"/>
+              <w:rPr>
+                <w:rFonts w:ascii="Times New Roman" w:eastAsia="Times New Roman" w:hAnsi="Times New Roman" w:cs="Times New Roman"/>
+                <w:sz w:val="24"/>
+                <w:szCs w:val="24"/>
+                <w:lang w:eastAsia="en-GB"/>
+              </w:rPr>
+            </w:pPr>
+            <w:r>
+              <w:rPr>
+                <w:rFonts w:ascii="Times New Roman" w:eastAsia="Times New Roman" w:hAnsi="Times New Roman" w:cs="Times New Roman"/>
+                <w:sz w:val="24"/>
+                <w:szCs w:val="24"/>
+                <w:lang w:eastAsia="en-GB"/>
+              </w:rPr>
+              <w:t>3</w:t>
+            </w:r>
+          </w:p>
+        </w:tc>
+        <w:tc>
+          <w:tcPr>
+            <w:tcW w:w="0" w:type="auto"/>
+            <w:tcBorders>
+              <w:top w:val="outset" w:sz="6" w:space="0" w:color="auto"/>
+              <w:left w:val="outset" w:sz="6" w:space="0" w:color="auto"/>
+              <w:bottom w:val="outset" w:sz="6" w:space="0" w:color="auto"/>
+              <w:right w:val="outset" w:sz="6" w:space="0" w:color="auto"/>
+            </w:tcBorders>
+            <w:vAlign w:val="center"/>
+            <w:hideMark/>
+          </w:tcPr>
+          <w:p>
+            <w:pPr>
+              <w:spacing w:before="100" w:beforeAutospacing="1" w:after="100" w:afterAutospacing="1" w:line="240" w:lineRule="auto"/>
+              <w:rPr>
+                <w:rFonts w:ascii="Times New Roman" w:eastAsia="Times New Roman" w:hAnsi="Times New Roman" w:cs="Times New Roman"/>
+                <w:sz w:val="24"/>
+                <w:szCs w:val="24"/>
+                <w:lang w:eastAsia="en-GB"/>
+              </w:rPr>
+            </w:pPr>
+            <w:r>
+              <w:rPr>
+                <w:rFonts w:ascii="Times New Roman" w:eastAsia="Times New Roman" w:hAnsi="Times New Roman" w:cs="Times New Roman"/>
+                <w:sz w:val="24"/>
+                <w:szCs w:val="24"/>
+                <w:lang w:eastAsia="en-GB"/>
+              </w:rPr>
+              <w:t>HTTP: URLs CURL</w:t>
+            </w:r>
+          </w:p>
+          <w:p>
+            <w:pPr>
+              <w:spacing w:before="100" w:beforeAutospacing="1" w:after="100" w:afterAutospacing="1" w:line="240" w:lineRule="auto"/>
+              <w:rPr>
+                <w:rFonts w:ascii="Times New Roman" w:eastAsia="Times New Roman" w:hAnsi="Times New Roman" w:cs="Times New Roman"/>
+                <w:sz w:val="24"/>
+                <w:szCs w:val="24"/>
+                <w:lang w:eastAsia="en-GB"/>
+              </w:rPr>
+            </w:pPr>
+            <w:r>
+              <w:rPr>
+                <w:rFonts w:ascii="Times New Roman" w:eastAsia="Times New Roman" w:hAnsi="Times New Roman" w:cs="Times New Roman"/>
+                <w:sz w:val="24"/>
+                <w:szCs w:val="24"/>
+                <w:lang w:eastAsia="en-GB"/>
+              </w:rPr>
+              <w:t xml:space="preserve">Using python to consume XML from the web </w:t>
+            </w:r>
+          </w:p>
+        </w:tc>
+        <w:tc>
+          <w:tcPr>
+            <w:tcW w:w="0" w:type="auto"/>
+            <w:tcBorders>
+              <w:top w:val="outset" w:sz="6" w:space="0" w:color="auto"/>
+              <w:left w:val="outset" w:sz="6" w:space="0" w:color="auto"/>
+              <w:bottom w:val="outset" w:sz="6" w:space="0" w:color="auto"/>
+              <w:right w:val="outset" w:sz="6" w:space="0" w:color="auto"/>
+            </w:tcBorders>
+            <w:vAlign w:val="center"/>
+            <w:hideMark/>
+          </w:tcPr>
+          <w:p>
+            <w:pPr>
+              <w:spacing w:after="0" w:line="240" w:lineRule="auto"/>
+              <w:rPr>
+                <w:rFonts w:ascii="Times New Roman" w:eastAsia="Times New Roman" w:hAnsi="Times New Roman" w:cs="Times New Roman"/>
+                <w:sz w:val="24"/>
+                <w:szCs w:val="24"/>
+                <w:lang w:eastAsia="en-GB"/>
+              </w:rPr>
+            </w:pPr>
+            <w:r>
+              <w:rPr>
+                <w:rFonts w:ascii="Times New Roman" w:eastAsia="Times New Roman" w:hAnsi="Times New Roman" w:cs="Times New Roman"/>
+                <w:sz w:val="24"/>
+                <w:szCs w:val="24"/>
+                <w:highlight w:val="yellow"/>
+                <w:lang w:eastAsia="en-GB"/>
+              </w:rPr>
+              <w:t>DONE</w:t>
+            </w:r>
+          </w:p>
+        </w:tc>
+        <w:tc>
+          <w:tcPr>
+            <w:tcW w:w="0" w:type="auto"/>
+            <w:tcBorders>
+              <w:top w:val="outset" w:sz="6" w:space="0" w:color="auto"/>
+              <w:left w:val="outset" w:sz="6" w:space="0" w:color="auto"/>
+              <w:bottom w:val="outset" w:sz="6" w:space="0" w:color="auto"/>
+              <w:right w:val="outset" w:sz="6" w:space="0" w:color="auto"/>
+            </w:tcBorders>
+            <w:vAlign w:val="center"/>
+            <w:hideMark/>
+          </w:tcPr>
+          <w:p>
+            <w:pPr>
+              <w:spacing w:before="100" w:beforeAutospacing="1" w:after="100" w:afterAutospacing="1" w:line="240" w:lineRule="auto"/>
+              <w:rPr>
+                <w:rFonts w:ascii="Times New Roman" w:eastAsia="Times New Roman" w:hAnsi="Times New Roman" w:cs="Times New Roman"/>
+                <w:sz w:val="24"/>
+                <w:szCs w:val="24"/>
+                <w:lang w:eastAsia="en-GB"/>
+              </w:rPr>
+            </w:pPr>
+            <w:r>
+              <w:rPr>
+                <w:rFonts w:ascii="Times New Roman" w:eastAsia="Times New Roman" w:hAnsi="Times New Roman" w:cs="Times New Roman"/>
+                <w:sz w:val="24"/>
+                <w:szCs w:val="24"/>
+                <w:highlight w:val="cyan"/>
+                <w:lang w:eastAsia="en-GB"/>
+              </w:rPr>
+              <w:t>9</w:t>
+            </w:r>
+          </w:p>
+        </w:tc>
+        <w:tc>
+          <w:tcPr>
+            <w:tcW w:w="0" w:type="auto"/>
+            <w:tcBorders>
+              <w:top w:val="outset" w:sz="6" w:space="0" w:color="auto"/>
+              <w:left w:val="outset" w:sz="6" w:space="0" w:color="auto"/>
+              <w:bottom w:val="outset" w:sz="6" w:space="0" w:color="auto"/>
+              <w:right w:val="outset" w:sz="6" w:space="0" w:color="auto"/>
+            </w:tcBorders>
+            <w:vAlign w:val="center"/>
+            <w:hideMark/>
+          </w:tcPr>
+          <w:p>
+            <w:pPr>
+              <w:spacing w:before="100" w:beforeAutospacing="1" w:after="100" w:afterAutospacing="1" w:line="240" w:lineRule="auto"/>
+              <w:rPr>
+                <w:rFonts w:ascii="Times New Roman" w:eastAsia="Times New Roman" w:hAnsi="Times New Roman" w:cs="Times New Roman"/>
+                <w:sz w:val="24"/>
+                <w:szCs w:val="24"/>
+                <w:lang w:eastAsia="en-GB"/>
+              </w:rPr>
+            </w:pPr>
+            <w:r>
+              <w:rPr>
+                <w:rFonts w:ascii="Times New Roman" w:eastAsia="Times New Roman" w:hAnsi="Times New Roman" w:cs="Times New Roman"/>
+                <w:sz w:val="24"/>
+                <w:szCs w:val="24"/>
+                <w:lang w:eastAsia="en-GB"/>
+              </w:rPr>
+              <w:t>Linking to Database on the server-side</w:t>
+            </w:r>
+          </w:p>
+        </w:tc>
+      </w:tr>
+      <w:tr>
+        <w:trPr>
+          <w:trHeight w:val="424"/>
+          <w:tblCellSpacing w:w="0" w:type="dxa"/>
+        </w:trPr>
+        <w:tc>
+          <w:tcPr>
+            <w:tcW w:w="0" w:type="auto"/>
+            <w:tcBorders>
+              <w:top w:val="outset" w:sz="6" w:space="0" w:color="auto"/>
+              <w:left w:val="outset" w:sz="6" w:space="0" w:color="auto"/>
+              <w:bottom w:val="outset" w:sz="6" w:space="0" w:color="auto"/>
+              <w:right w:val="outset" w:sz="6" w:space="0" w:color="auto"/>
+            </w:tcBorders>
+            <w:vAlign w:val="center"/>
+            <w:hideMark/>
+          </w:tcPr>
+          <w:p>
+            <w:pPr>
+              <w:spacing w:before="100" w:beforeAutospacing="1" w:after="100" w:afterAutospacing="1" w:line="240" w:lineRule="auto"/>
+              <w:rPr>
+                <w:rFonts w:ascii="Times New Roman" w:eastAsia="Times New Roman" w:hAnsi="Times New Roman" w:cs="Times New Roman"/>
+                <w:sz w:val="24"/>
+                <w:szCs w:val="24"/>
+                <w:lang w:eastAsia="en-GB"/>
+              </w:rPr>
+            </w:pPr>
+            <w:r>
+              <w:rPr>
+                <w:rFonts w:ascii="Times New Roman" w:eastAsia="Times New Roman" w:hAnsi="Times New Roman" w:cs="Times New Roman"/>
+                <w:sz w:val="24"/>
+                <w:szCs w:val="24"/>
+                <w:lang w:eastAsia="en-GB"/>
+              </w:rPr>
+              <w:t>4</w:t>
+            </w:r>
+          </w:p>
+        </w:tc>
+        <w:tc>
+          <w:tcPr>
+            <w:tcW w:w="0" w:type="auto"/>
+            <w:tcBorders>
+              <w:top w:val="outset" w:sz="6" w:space="0" w:color="auto"/>
+              <w:left w:val="outset" w:sz="6" w:space="0" w:color="auto"/>
+              <w:bottom w:val="outset" w:sz="6" w:space="0" w:color="auto"/>
+              <w:right w:val="outset" w:sz="6" w:space="0" w:color="auto"/>
+            </w:tcBorders>
+            <w:vAlign w:val="center"/>
+            <w:hideMark/>
+          </w:tcPr>
+          <w:p>
+            <w:pPr>
+              <w:spacing w:before="100" w:beforeAutospacing="1" w:after="100" w:afterAutospacing="1" w:line="240" w:lineRule="auto"/>
+              <w:rPr>
+                <w:rFonts w:ascii="Times New Roman" w:eastAsia="Times New Roman" w:hAnsi="Times New Roman" w:cs="Times New Roman"/>
+                <w:sz w:val="24"/>
+                <w:szCs w:val="24"/>
+                <w:lang w:eastAsia="en-GB"/>
+              </w:rPr>
+            </w:pPr>
+            <w:r>
+              <w:rPr>
+                <w:rFonts w:ascii="Times New Roman" w:eastAsia="Times New Roman" w:hAnsi="Times New Roman" w:cs="Times New Roman"/>
+                <w:sz w:val="24"/>
+                <w:szCs w:val="24"/>
+                <w:lang w:eastAsia="en-GB"/>
+              </w:rPr>
+              <w:t>JSON and RESTful API</w:t>
+            </w:r>
+          </w:p>
+        </w:tc>
+        <w:tc>
+          <w:tcPr>
+            <w:tcW w:w="0" w:type="auto"/>
+            <w:tcBorders>
+              <w:top w:val="outset" w:sz="6" w:space="0" w:color="auto"/>
+              <w:left w:val="outset" w:sz="6" w:space="0" w:color="auto"/>
+              <w:bottom w:val="outset" w:sz="6" w:space="0" w:color="auto"/>
+              <w:right w:val="outset" w:sz="6" w:space="0" w:color="auto"/>
+            </w:tcBorders>
+            <w:vAlign w:val="center"/>
+            <w:hideMark/>
+          </w:tcPr>
+          <w:p>
+            <w:pPr>
+              <w:spacing w:after="0" w:line="240" w:lineRule="auto"/>
+              <w:rPr>
+                <w:rFonts w:ascii="Times New Roman" w:eastAsia="Times New Roman" w:hAnsi="Times New Roman" w:cs="Times New Roman"/>
+                <w:sz w:val="24"/>
+                <w:szCs w:val="24"/>
+                <w:lang w:eastAsia="en-GB"/>
+              </w:rPr>
+            </w:pPr>
+          </w:p>
+        </w:tc>
+        <w:tc>
+          <w:tcPr>
+            <w:tcW w:w="0" w:type="auto"/>
+            <w:tcBorders>
+              <w:top w:val="outset" w:sz="6" w:space="0" w:color="auto"/>
+              <w:left w:val="outset" w:sz="6" w:space="0" w:color="auto"/>
+              <w:bottom w:val="outset" w:sz="6" w:space="0" w:color="auto"/>
+              <w:right w:val="outset" w:sz="6" w:space="0" w:color="auto"/>
+            </w:tcBorders>
+            <w:vAlign w:val="center"/>
+            <w:hideMark/>
+          </w:tcPr>
+          <w:p>
+            <w:pPr>
+              <w:spacing w:before="100" w:beforeAutospacing="1" w:after="100" w:afterAutospacing="1" w:line="240" w:lineRule="auto"/>
+              <w:rPr>
+                <w:rFonts w:ascii="Times New Roman" w:eastAsia="Times New Roman" w:hAnsi="Times New Roman" w:cs="Times New Roman"/>
+                <w:sz w:val="24"/>
+                <w:szCs w:val="24"/>
+                <w:lang w:eastAsia="en-GB"/>
+              </w:rPr>
+            </w:pPr>
+            <w:r>
+              <w:rPr>
+                <w:rFonts w:ascii="Times New Roman" w:eastAsia="Times New Roman" w:hAnsi="Times New Roman" w:cs="Times New Roman"/>
+                <w:sz w:val="24"/>
+                <w:szCs w:val="24"/>
+                <w:lang w:eastAsia="en-GB"/>
+              </w:rPr>
+              <w:t>10</w:t>
+            </w:r>
+          </w:p>
+        </w:tc>
+        <w:tc>
+          <w:tcPr>
+            <w:tcW w:w="0" w:type="auto"/>
+            <w:tcBorders>
+              <w:top w:val="outset" w:sz="6" w:space="0" w:color="auto"/>
+              <w:left w:val="outset" w:sz="6" w:space="0" w:color="auto"/>
+              <w:bottom w:val="outset" w:sz="6" w:space="0" w:color="auto"/>
+              <w:right w:val="outset" w:sz="6" w:space="0" w:color="auto"/>
+            </w:tcBorders>
+            <w:vAlign w:val="center"/>
+            <w:hideMark/>
+          </w:tcPr>
+          <w:p>
+            <w:pPr>
+              <w:spacing w:before="100" w:beforeAutospacing="1" w:after="100" w:afterAutospacing="1" w:line="240" w:lineRule="auto"/>
+              <w:rPr>
+                <w:rFonts w:ascii="Times New Roman" w:eastAsia="Times New Roman" w:hAnsi="Times New Roman" w:cs="Times New Roman"/>
+                <w:sz w:val="24"/>
+                <w:szCs w:val="24"/>
+                <w:lang w:eastAsia="en-GB"/>
+              </w:rPr>
+            </w:pPr>
+            <w:r>
+              <w:rPr>
+                <w:rFonts w:ascii="Times New Roman" w:eastAsia="Times New Roman" w:hAnsi="Times New Roman" w:cs="Times New Roman"/>
+                <w:sz w:val="24"/>
+                <w:szCs w:val="24"/>
+                <w:lang w:eastAsia="en-GB"/>
+              </w:rPr>
+              <w:t>Pulling it all together</w:t>
+            </w:r>
+          </w:p>
+        </w:tc>
+      </w:tr>
+      <w:tr>
+        <w:trPr>
+          <w:trHeight w:val="424"/>
+          <w:tblCellSpacing w:w="0" w:type="dxa"/>
+        </w:trPr>
+        <w:tc>
+          <w:tcPr>
+            <w:tcW w:w="0" w:type="auto"/>
+            <w:tcBorders>
+              <w:top w:val="outset" w:sz="6" w:space="0" w:color="auto"/>
+              <w:left w:val="outset" w:sz="6" w:space="0" w:color="auto"/>
+              <w:bottom w:val="outset" w:sz="6" w:space="0" w:color="auto"/>
+              <w:right w:val="outset" w:sz="6" w:space="0" w:color="auto"/>
+            </w:tcBorders>
+            <w:vAlign w:val="center"/>
+            <w:hideMark/>
+          </w:tcPr>
+          <w:p>
+            <w:pPr>
+              <w:spacing w:before="100" w:beforeAutospacing="1" w:after="100" w:afterAutospacing="1" w:line="240" w:lineRule="auto"/>
+              <w:rPr>
+                <w:rFonts w:ascii="Times New Roman" w:eastAsia="Times New Roman" w:hAnsi="Times New Roman" w:cs="Times New Roman"/>
+                <w:sz w:val="24"/>
+                <w:szCs w:val="24"/>
+                <w:lang w:eastAsia="en-GB"/>
+              </w:rPr>
+            </w:pPr>
+            <w:r>
+              <w:rPr>
+                <w:rFonts w:ascii="Times New Roman" w:eastAsia="Times New Roman" w:hAnsi="Times New Roman" w:cs="Times New Roman"/>
+                <w:sz w:val="24"/>
+                <w:szCs w:val="24"/>
+                <w:lang w:eastAsia="en-GB"/>
+              </w:rPr>
+              <w:t>5</w:t>
+            </w:r>
+          </w:p>
+        </w:tc>
+        <w:tc>
+          <w:tcPr>
+            <w:tcW w:w="0" w:type="auto"/>
+            <w:tcBorders>
+              <w:top w:val="outset" w:sz="6" w:space="0" w:color="auto"/>
+              <w:left w:val="outset" w:sz="6" w:space="0" w:color="auto"/>
+              <w:bottom w:val="outset" w:sz="6" w:space="0" w:color="auto"/>
+              <w:right w:val="outset" w:sz="6" w:space="0" w:color="auto"/>
+            </w:tcBorders>
+            <w:vAlign w:val="center"/>
+            <w:hideMark/>
+          </w:tcPr>
+          <w:p>
+            <w:pPr>
+              <w:spacing w:before="100" w:beforeAutospacing="1" w:after="100" w:afterAutospacing="1" w:line="240" w:lineRule="auto"/>
+              <w:rPr>
+                <w:rFonts w:ascii="Times New Roman" w:eastAsia="Times New Roman" w:hAnsi="Times New Roman" w:cs="Times New Roman"/>
+                <w:sz w:val="24"/>
+                <w:szCs w:val="24"/>
+                <w:lang w:eastAsia="en-GB"/>
+              </w:rPr>
+            </w:pPr>
+            <w:r>
+              <w:rPr>
+                <w:rFonts w:ascii="Times New Roman" w:eastAsia="Times New Roman" w:hAnsi="Times New Roman" w:cs="Times New Roman"/>
+                <w:sz w:val="24"/>
+                <w:szCs w:val="24"/>
+                <w:lang w:eastAsia="en-GB"/>
+              </w:rPr>
+              <w:t>Consuming the API:</w:t>
+            </w:r>
+          </w:p>
+          <w:p>
+            <w:pPr>
+              <w:spacing w:before="100" w:beforeAutospacing="1" w:after="100" w:afterAutospacing="1" w:line="240" w:lineRule="auto"/>
+              <w:rPr>
+                <w:rFonts w:ascii="Times New Roman" w:eastAsia="Times New Roman" w:hAnsi="Times New Roman" w:cs="Times New Roman"/>
+                <w:sz w:val="24"/>
+                <w:szCs w:val="24"/>
+                <w:lang w:eastAsia="en-GB"/>
+              </w:rPr>
+            </w:pPr>
+            <w:r>
+              <w:rPr>
+                <w:rFonts w:ascii="Times New Roman" w:eastAsia="Times New Roman" w:hAnsi="Times New Roman" w:cs="Times New Roman"/>
+                <w:sz w:val="24"/>
+                <w:szCs w:val="24"/>
+                <w:lang w:eastAsia="en-GB"/>
+              </w:rPr>
+              <w:t>AJAX and JQUERY</w:t>
+            </w:r>
+          </w:p>
+        </w:tc>
+        <w:tc>
+          <w:tcPr>
+            <w:tcW w:w="0" w:type="auto"/>
+            <w:tcBorders>
+              <w:top w:val="outset" w:sz="6" w:space="0" w:color="auto"/>
+              <w:left w:val="outset" w:sz="6" w:space="0" w:color="auto"/>
+              <w:bottom w:val="outset" w:sz="6" w:space="0" w:color="auto"/>
+              <w:right w:val="outset" w:sz="6" w:space="0" w:color="auto"/>
+            </w:tcBorders>
+            <w:vAlign w:val="center"/>
+            <w:hideMark/>
+          </w:tcPr>
+          <w:p>
+            <w:pPr>
+              <w:spacing w:after="0" w:line="240" w:lineRule="auto"/>
+              <w:rPr>
+                <w:rFonts w:ascii="Times New Roman" w:eastAsia="Times New Roman" w:hAnsi="Times New Roman" w:cs="Times New Roman"/>
+                <w:sz w:val="24"/>
+                <w:szCs w:val="24"/>
+                <w:lang w:eastAsia="en-GB"/>
+              </w:rPr>
+            </w:pPr>
+          </w:p>
+        </w:tc>
+        <w:tc>
+          <w:tcPr>
+            <w:tcW w:w="0" w:type="auto"/>
+            <w:tcBorders>
+              <w:top w:val="outset" w:sz="6" w:space="0" w:color="auto"/>
+              <w:left w:val="outset" w:sz="6" w:space="0" w:color="auto"/>
+              <w:bottom w:val="outset" w:sz="6" w:space="0" w:color="auto"/>
+              <w:right w:val="outset" w:sz="6" w:space="0" w:color="auto"/>
+            </w:tcBorders>
+            <w:vAlign w:val="center"/>
+            <w:hideMark/>
+          </w:tcPr>
+          <w:p>
+            <w:pPr>
+              <w:spacing w:before="100" w:beforeAutospacing="1" w:after="100" w:afterAutospacing="1" w:line="240" w:lineRule="auto"/>
+              <w:rPr>
+                <w:rFonts w:ascii="Times New Roman" w:eastAsia="Times New Roman" w:hAnsi="Times New Roman" w:cs="Times New Roman"/>
+                <w:sz w:val="24"/>
+                <w:szCs w:val="24"/>
+                <w:lang w:eastAsia="en-GB"/>
+              </w:rPr>
+            </w:pPr>
+            <w:r>
+              <w:rPr>
+                <w:rFonts w:ascii="Times New Roman" w:eastAsia="Times New Roman" w:hAnsi="Times New Roman" w:cs="Times New Roman"/>
+                <w:sz w:val="24"/>
+                <w:szCs w:val="24"/>
+                <w:lang w:eastAsia="en-GB"/>
+              </w:rPr>
+              <w:t>11</w:t>
+            </w:r>
+          </w:p>
+        </w:tc>
+        <w:tc>
+          <w:tcPr>
+            <w:tcW w:w="0" w:type="auto"/>
+            <w:tcBorders>
+              <w:top w:val="outset" w:sz="6" w:space="0" w:color="auto"/>
+              <w:left w:val="outset" w:sz="6" w:space="0" w:color="auto"/>
+              <w:bottom w:val="outset" w:sz="6" w:space="0" w:color="auto"/>
+              <w:right w:val="outset" w:sz="6" w:space="0" w:color="auto"/>
+            </w:tcBorders>
+            <w:vAlign w:val="center"/>
+            <w:hideMark/>
+          </w:tcPr>
+          <w:p>
+            <w:pPr>
+              <w:spacing w:before="100" w:beforeAutospacing="1" w:after="100" w:afterAutospacing="1" w:line="240" w:lineRule="auto"/>
+              <w:rPr>
+                <w:rFonts w:ascii="Times New Roman" w:eastAsia="Times New Roman" w:hAnsi="Times New Roman" w:cs="Times New Roman"/>
+                <w:sz w:val="24"/>
+                <w:szCs w:val="24"/>
+                <w:lang w:eastAsia="en-GB"/>
+              </w:rPr>
+            </w:pPr>
+            <w:r>
+              <w:rPr>
+                <w:rFonts w:ascii="Times New Roman" w:eastAsia="Times New Roman" w:hAnsi="Times New Roman" w:cs="Times New Roman"/>
+                <w:sz w:val="24"/>
+                <w:szCs w:val="24"/>
+                <w:lang w:eastAsia="en-GB"/>
+              </w:rPr>
+              <w:t>Review and revise</w:t>
+            </w:r>
+          </w:p>
+        </w:tc>
+      </w:tr>
+      <w:tr>
+        <w:trPr>
+          <w:trHeight w:val="424"/>
+          <w:tblCellSpacing w:w="0" w:type="dxa"/>
+        </w:trPr>
+        <w:tc>
+          <w:tcPr>
+            <w:tcW w:w="0" w:type="auto"/>
+            <w:tcBorders>
+              <w:top w:val="outset" w:sz="6" w:space="0" w:color="auto"/>
+              <w:left w:val="outset" w:sz="6" w:space="0" w:color="auto"/>
+              <w:bottom w:val="outset" w:sz="6" w:space="0" w:color="auto"/>
+              <w:right w:val="outset" w:sz="6" w:space="0" w:color="auto"/>
+            </w:tcBorders>
+            <w:vAlign w:val="center"/>
+            <w:hideMark/>
+          </w:tcPr>
+          <w:p>
+            <w:pPr>
+              <w:spacing w:before="100" w:beforeAutospacing="1" w:after="100" w:afterAutospacing="1" w:line="240" w:lineRule="auto"/>
+              <w:rPr>
+                <w:rFonts w:ascii="Times New Roman" w:eastAsia="Times New Roman" w:hAnsi="Times New Roman" w:cs="Times New Roman"/>
+                <w:sz w:val="24"/>
+                <w:szCs w:val="24"/>
+                <w:lang w:eastAsia="en-GB"/>
+              </w:rPr>
+            </w:pPr>
+            <w:r>
+              <w:rPr>
+                <w:rFonts w:ascii="Times New Roman" w:eastAsia="Times New Roman" w:hAnsi="Times New Roman" w:cs="Times New Roman"/>
+                <w:sz w:val="24"/>
+                <w:szCs w:val="24"/>
+                <w:lang w:eastAsia="en-GB"/>
+              </w:rPr>
+              <w:t>6</w:t>
+            </w:r>
+          </w:p>
+        </w:tc>
+        <w:tc>
+          <w:tcPr>
+            <w:tcW w:w="0" w:type="auto"/>
+            <w:tcBorders>
+              <w:top w:val="outset" w:sz="6" w:space="0" w:color="auto"/>
+              <w:left w:val="outset" w:sz="6" w:space="0" w:color="auto"/>
+              <w:bottom w:val="outset" w:sz="6" w:space="0" w:color="auto"/>
+              <w:right w:val="outset" w:sz="6" w:space="0" w:color="auto"/>
+            </w:tcBorders>
+            <w:vAlign w:val="center"/>
+            <w:hideMark/>
+          </w:tcPr>
+          <w:p>
+            <w:pPr>
+              <w:spacing w:before="100" w:beforeAutospacing="1" w:after="100" w:afterAutospacing="1" w:line="240" w:lineRule="auto"/>
+              <w:rPr>
+                <w:rFonts w:ascii="Times New Roman" w:eastAsia="Times New Roman" w:hAnsi="Times New Roman" w:cs="Times New Roman"/>
+                <w:sz w:val="24"/>
+                <w:szCs w:val="24"/>
+                <w:lang w:eastAsia="en-GB"/>
+              </w:rPr>
+            </w:pPr>
+            <w:r>
+              <w:rPr>
+                <w:rFonts w:ascii="Times New Roman" w:eastAsia="Times New Roman" w:hAnsi="Times New Roman" w:cs="Times New Roman"/>
+                <w:sz w:val="24"/>
+                <w:szCs w:val="24"/>
+                <w:lang w:eastAsia="en-GB"/>
+              </w:rPr>
+              <w:t>Consuming the API with Python</w:t>
+            </w:r>
+          </w:p>
+        </w:tc>
+        <w:tc>
+          <w:tcPr>
+            <w:tcW w:w="0" w:type="auto"/>
+            <w:tcBorders>
+              <w:top w:val="outset" w:sz="6" w:space="0" w:color="auto"/>
+              <w:left w:val="outset" w:sz="6" w:space="0" w:color="auto"/>
+              <w:bottom w:val="outset" w:sz="6" w:space="0" w:color="auto"/>
+              <w:right w:val="outset" w:sz="6" w:space="0" w:color="auto"/>
+            </w:tcBorders>
+            <w:vAlign w:val="center"/>
+            <w:hideMark/>
+          </w:tcPr>
+          <w:p>
+            <w:pPr>
+              <w:spacing w:after="0" w:line="240" w:lineRule="auto"/>
+              <w:rPr>
+                <w:rFonts w:ascii="Times New Roman" w:eastAsia="Times New Roman" w:hAnsi="Times New Roman" w:cs="Times New Roman"/>
+                <w:sz w:val="24"/>
+                <w:szCs w:val="24"/>
+                <w:lang w:eastAsia="en-GB"/>
+              </w:rPr>
+            </w:pPr>
+          </w:p>
+        </w:tc>
+        <w:tc>
+          <w:tcPr>
+            <w:tcW w:w="0" w:type="auto"/>
+            <w:tcBorders>
+              <w:top w:val="outset" w:sz="6" w:space="0" w:color="auto"/>
+              <w:left w:val="outset" w:sz="6" w:space="0" w:color="auto"/>
+              <w:bottom w:val="outset" w:sz="6" w:space="0" w:color="auto"/>
+              <w:right w:val="outset" w:sz="6" w:space="0" w:color="auto"/>
+            </w:tcBorders>
+            <w:vAlign w:val="center"/>
+            <w:hideMark/>
+          </w:tcPr>
+          <w:p>
+            <w:pPr>
+              <w:spacing w:after="0" w:line="240" w:lineRule="auto"/>
+              <w:rPr>
+                <w:rFonts w:ascii="Times New Roman" w:eastAsia="Times New Roman" w:hAnsi="Times New Roman" w:cs="Times New Roman"/>
+                <w:sz w:val="20"/>
+                <w:szCs w:val="20"/>
+                <w:lang w:eastAsia="en-GB"/>
+              </w:rPr>
+            </w:pPr>
+          </w:p>
+        </w:tc>
+        <w:tc>
+          <w:tcPr>
+            <w:tcW w:w="0" w:type="auto"/>
+            <w:tcBorders>
+              <w:top w:val="outset" w:sz="6" w:space="0" w:color="auto"/>
+              <w:left w:val="outset" w:sz="6" w:space="0" w:color="auto"/>
+              <w:bottom w:val="outset" w:sz="6" w:space="0" w:color="auto"/>
+              <w:right w:val="outset" w:sz="6" w:space="0" w:color="auto"/>
+            </w:tcBorders>
+            <w:vAlign w:val="center"/>
+            <w:hideMark/>
+          </w:tcPr>
+          <w:p>
+            <w:pPr>
+              <w:spacing w:after="0" w:line="240" w:lineRule="auto"/>
+              <w:rPr>
+                <w:rFonts w:ascii="Times New Roman" w:eastAsia="Times New Roman" w:hAnsi="Times New Roman" w:cs="Times New Roman"/>
+                <w:sz w:val="20"/>
+                <w:szCs w:val="20"/>
+                <w:lang w:eastAsia="en-GB"/>
+              </w:rPr>
+            </w:pPr>
+          </w:p>
+        </w:tc>
+      </w:tr>
+    </w:tbl>
+    <w:p>
+      <w:pPr>
+        <w:rPr>
+          <w:b/>
+        </w:rPr>
+      </w:pPr>
+    </w:p>
+    <w:p>
+      <w:pPr>
+        <w:rPr>
+          <w:b/>
+        </w:rPr>
+      </w:pPr>
+      <w:r>
+        <w:rPr>
+          <w:b/>
+          <w:highlight w:val="yellow"/>
+        </w:rPr>
+        <w:t>Week 1</w:t>
+      </w:r>
+    </w:p>
+    <w:p>
+      <w:r>
+        <w:rPr>
+          <w:b/>
+        </w:rPr>
+        <w:t xml:space="preserve">Introduction Video – </w:t>
+      </w:r>
+      <w:r>
+        <w:t>watched.</w:t>
+      </w:r>
+    </w:p>
+    <w:p>
+      <w:pPr>
+        <w:pStyle w:val="Heading3"/>
+      </w:pPr>
+      <w:hyperlink r:id="rId10" w:anchor="section-2" w:history="1">
+        <w:r>
+          <w:rPr>
+            <w:rStyle w:val="Hyperlink"/>
+          </w:rPr>
+          <w:t>XML HTML and DOM</w:t>
+        </w:r>
+      </w:hyperlink>
+    </w:p>
+    <w:p>
+      <w:pPr>
+        <w:pStyle w:val="NormalWeb"/>
+      </w:pPr>
+      <w:r>
+        <w:t>The purpose of this week's topic is to:</w:t>
+      </w:r>
+    </w:p>
+    <w:p>
+      <w:pPr>
+        <w:numPr>
+          <w:ilvl w:val="2"/>
+          <w:numId w:val="3"/>
+        </w:numPr>
+        <w:spacing w:before="100" w:beforeAutospacing="1" w:after="100" w:afterAutospacing="1" w:line="240" w:lineRule="auto"/>
+      </w:pPr>
+      <w:r>
+        <w:t>Acquaint you with XML and the DOM tree, XML is very straightforward once you get the hang of it.</w:t>
+      </w:r>
+    </w:p>
+    <w:p>
+      <w:pPr>
+        <w:numPr>
+          <w:ilvl w:val="2"/>
+          <w:numId w:val="3"/>
+        </w:numPr>
+        <w:spacing w:before="100" w:beforeAutospacing="1" w:after="100" w:afterAutospacing="1" w:line="240" w:lineRule="auto"/>
+      </w:pPr>
+      <w:r>
+        <w:t xml:space="preserve">Show you how to write basic </w:t>
+      </w:r>
+      <w:hyperlink r:id="rId11" w:tooltip="HTML" w:history="1">
+        <w:r>
+          <w:rPr>
+            <w:rStyle w:val="Hyperlink"/>
+          </w:rPr>
+          <w:t>HTML</w:t>
+        </w:r>
+      </w:hyperlink>
+      <w:r>
+        <w:t>, the tags I specifically what you to get are:</w:t>
+      </w:r>
+    </w:p>
+    <w:p>
+      <w:pPr>
+        <w:numPr>
+          <w:ilvl w:val="3"/>
+          <w:numId w:val="4"/>
+        </w:numPr>
+        <w:spacing w:before="100" w:beforeAutospacing="1" w:after="100" w:afterAutospacing="1" w:line="240" w:lineRule="auto"/>
+      </w:pPr>
+      <w:r>
+        <w:t>The page tags (&lt;</w:t>
+      </w:r>
+      <w:hyperlink r:id="rId12" w:tooltip="HTML" w:history="1">
+        <w:r>
+          <w:rPr>
+            <w:rStyle w:val="Hyperlink"/>
+          </w:rPr>
+          <w:t>html</w:t>
+        </w:r>
+      </w:hyperlink>
+      <w:r>
+        <w:t>&gt; &lt;title&gt;&lt;body&gt;)</w:t>
+      </w:r>
+    </w:p>
+    <w:p>
+      <w:pPr>
+        <w:numPr>
+          <w:ilvl w:val="3"/>
+          <w:numId w:val="4"/>
+        </w:numPr>
+        <w:spacing w:before="100" w:beforeAutospacing="1" w:after="100" w:afterAutospacing="1" w:line="240" w:lineRule="auto"/>
+      </w:pPr>
+      <w:r>
+        <w:t>&lt;div&gt;</w:t>
+      </w:r>
+    </w:p>
+    <w:p>
+      <w:pPr>
+        <w:numPr>
+          <w:ilvl w:val="3"/>
+          <w:numId w:val="4"/>
+        </w:numPr>
+        <w:spacing w:before="100" w:beforeAutospacing="1" w:after="100" w:afterAutospacing="1" w:line="240" w:lineRule="auto"/>
+      </w:pPr>
+      <w:r>
+        <w:t>The table tags (&lt;table&gt; &lt;tr&gt;&lt;</w:t>
+      </w:r>
+      <w:proofErr w:type="spellStart"/>
+      <w:r>
+        <w:t>th</w:t>
+      </w:r>
+      <w:proofErr w:type="spellEnd"/>
+      <w:r>
+        <w:t>&gt;&lt;td&gt;)</w:t>
+      </w:r>
+    </w:p>
+    <w:p>
+      <w:pPr>
+        <w:numPr>
+          <w:ilvl w:val="3"/>
+          <w:numId w:val="4"/>
+        </w:numPr>
+        <w:spacing w:before="100" w:beforeAutospacing="1" w:after="100" w:afterAutospacing="1" w:line="240" w:lineRule="auto"/>
+      </w:pPr>
+      <w:r>
+        <w:t>The form tags (&lt;form&gt;&lt;input&gt;&lt;button&gt;&lt;select&gt;&lt;option&gt;)</w:t>
+      </w:r>
+    </w:p>
+    <w:p>
+      <w:pPr>
+        <w:rPr>
+          <w:b/>
+          <w:i/>
+        </w:rPr>
+      </w:pPr>
+      <w:r>
+        <w:rPr>
+          <w:b/>
+          <w:i/>
+        </w:rPr>
+        <w:t xml:space="preserve">(Notes from Moodle </w:t>
+      </w:r>
+      <w:r>
+        <w:rPr>
+          <w:b/>
+          <w:i/>
+        </w:rPr>
+        <w:t>– Andrew Beatty)</w:t>
+      </w:r>
+    </w:p>
+    <w:p>
+      <w:pPr>
+        <w:rPr>
+          <w:b/>
+        </w:rPr>
+      </w:pPr>
+      <w:r>
+        <w:rPr>
+          <w:b/>
+        </w:rPr>
+        <w:t xml:space="preserve">Review Andrew’s PowerPoint slides (on </w:t>
+      </w:r>
+      <w:proofErr w:type="spellStart"/>
+      <w:r>
+        <w:rPr>
+          <w:b/>
+        </w:rPr>
+        <w:t>moodle</w:t>
+      </w:r>
+      <w:proofErr w:type="spellEnd"/>
+      <w:r>
+        <w:rPr>
+          <w:b/>
+        </w:rPr>
+        <w:t>)</w:t>
+      </w:r>
+    </w:p>
+    <w:p>
+      <w:pPr>
+        <w:rPr>
+          <w:b/>
+        </w:rPr>
+      </w:pPr>
+      <w:r>
+        <w:rPr>
+          <w:b/>
+        </w:rPr>
+        <w:t xml:space="preserve">Done: </w:t>
+      </w:r>
+    </w:p>
+    <w:p>
+      <w:pPr>
+        <w:pStyle w:val="ListParagraph"/>
+        <w:numPr>
+          <w:ilvl w:val="0"/>
+          <w:numId w:val="3"/>
+        </w:numPr>
+        <w:rPr>
+          <w:b/>
+        </w:rPr>
+      </w:pPr>
+      <w:r>
+        <w:rPr>
+          <w:b/>
+        </w:rPr>
+        <w:lastRenderedPageBreak/>
+        <w:t>XML and DOM</w:t>
+      </w:r>
+    </w:p>
+    <w:p>
+      <w:pPr>
+        <w:pStyle w:val="ListParagraph"/>
+        <w:numPr>
+          <w:ilvl w:val="0"/>
+          <w:numId w:val="3"/>
+        </w:numPr>
+        <w:rPr>
+          <w:b/>
+        </w:rPr>
+      </w:pPr>
+      <w:r>
+        <w:rPr>
+          <w:b/>
+        </w:rPr>
+        <w:t>HTML</w:t>
+      </w:r>
+    </w:p>
+    <w:p>
+      <w:hyperlink r:id="rId13" w:history="1">
+        <w:r>
+          <w:rPr>
+            <w:rStyle w:val="Hyperlink"/>
+          </w:rPr>
+          <w:t>https://www.w3schools.com/html/</w:t>
+        </w:r>
+      </w:hyperlink>
+    </w:p>
+    <w:p>
+      <w:r>
+        <w:t>‘Try it yourself’</w:t>
+      </w:r>
+    </w:p>
+    <w:p>
+      <w:r>
+        <w:t>Tables</w:t>
+      </w:r>
+    </w:p>
+    <w:p>
+      <w:r>
+        <w:t>Forms</w:t>
+      </w:r>
+    </w:p>
+    <w:p>
+      <w:r>
+        <w:t>I can write my code on the ‘Try it yourself’ section (I think) or in VS Code.</w:t>
+      </w:r>
+    </w:p>
+    <w:p>
+      <w:r>
+        <w:t>Webpage in this vid.</w:t>
+      </w:r>
+    </w:p>
+    <w:p>
+      <w:r>
+        <w:t>Table @ 8mins</w:t>
+      </w:r>
+    </w:p>
+    <w:p/>
+    <w:p>
+      <w:pPr>
+        <w:rPr>
+          <w:rStyle w:val="tagcolor"/>
+          <w:rFonts w:ascii="Consolas" w:hAnsi="Consolas"/>
+          <w:color w:val="0000CD"/>
+          <w:sz w:val="23"/>
+          <w:szCs w:val="23"/>
+        </w:rPr>
+      </w:pPr>
+      <w:r>
+        <w:rPr>
+          <w:rStyle w:val="tagcolor"/>
+          <w:rFonts w:ascii="Consolas" w:hAnsi="Consolas"/>
+          <w:color w:val="0000CD"/>
+          <w:sz w:val="23"/>
+          <w:szCs w:val="23"/>
+        </w:rPr>
+        <w:t>&lt;</w:t>
+      </w:r>
+      <w:r>
+        <w:rPr>
+          <w:rStyle w:val="tagnamecolor"/>
+          <w:rFonts w:ascii="Consolas" w:hAnsi="Consolas"/>
+          <w:color w:val="A52A2A"/>
+          <w:sz w:val="23"/>
+          <w:szCs w:val="23"/>
+        </w:rPr>
+        <w:t>!DOCTYPE</w:t>
+      </w:r>
+      <w:r>
+        <w:rPr>
+          <w:rStyle w:val="attributecolor"/>
+          <w:rFonts w:ascii="Consolas" w:hAnsi="Consolas"/>
+          <w:color w:val="FF0000"/>
+          <w:sz w:val="23"/>
+          <w:szCs w:val="23"/>
+        </w:rPr>
+        <w:t> html</w:t>
+      </w:r>
+      <w:r>
+        <w:rPr>
+          <w:rStyle w:val="tagcolor"/>
+          <w:rFonts w:ascii="Consolas" w:hAnsi="Consolas"/>
+          <w:color w:val="0000CD"/>
+          <w:sz w:val="23"/>
+          <w:szCs w:val="23"/>
+        </w:rPr>
+        <w:t>&gt;</w:t>
+      </w:r>
+      <w:r>
+        <w:rPr>
+          <w:rFonts w:ascii="Consolas" w:hAnsi="Consolas"/>
+          <w:color w:val="000000"/>
+          <w:sz w:val="23"/>
+          <w:szCs w:val="23"/>
+        </w:rPr>
+        <w:br/>
+      </w:r>
+      <w:r>
+        <w:rPr>
+          <w:rStyle w:val="tagcolor"/>
+          <w:rFonts w:ascii="Consolas" w:hAnsi="Consolas"/>
+          <w:color w:val="0000CD"/>
+          <w:sz w:val="23"/>
+          <w:szCs w:val="23"/>
+        </w:rPr>
+        <w:t>&lt;</w:t>
+      </w:r>
+      <w:r>
+        <w:rPr>
+          <w:rStyle w:val="tagnamecolor"/>
+          <w:rFonts w:ascii="Consolas" w:hAnsi="Consolas"/>
+          <w:color w:val="A52A2A"/>
+          <w:sz w:val="23"/>
+          <w:szCs w:val="23"/>
+        </w:rPr>
+        <w:t>html</w:t>
+      </w:r>
+      <w:r>
+        <w:rPr>
+          <w:rStyle w:val="tagcolor"/>
+          <w:rFonts w:ascii="Consolas" w:hAnsi="Consolas"/>
+          <w:color w:val="0000CD"/>
+          <w:sz w:val="23"/>
+          <w:szCs w:val="23"/>
+        </w:rPr>
+        <w:t>&gt;</w:t>
+      </w:r>
+      <w:r>
+        <w:rPr>
+          <w:rFonts w:ascii="Consolas" w:hAnsi="Consolas"/>
+          <w:color w:val="000000"/>
+          <w:sz w:val="23"/>
+          <w:szCs w:val="23"/>
+        </w:rPr>
+        <w:br/>
+      </w:r>
+      <w:r>
+        <w:rPr>
+          <w:rStyle w:val="tagcolor"/>
+          <w:rFonts w:ascii="Consolas" w:hAnsi="Consolas"/>
+          <w:color w:val="0000CD"/>
+          <w:sz w:val="23"/>
+          <w:szCs w:val="23"/>
+        </w:rPr>
+        <w:t>&lt;</w:t>
+      </w:r>
+      <w:r>
+        <w:rPr>
+          <w:rStyle w:val="tagnamecolor"/>
+          <w:rFonts w:ascii="Consolas" w:hAnsi="Consolas"/>
+          <w:color w:val="A52A2A"/>
+          <w:sz w:val="23"/>
+          <w:szCs w:val="23"/>
+        </w:rPr>
+        <w:t>head</w:t>
+      </w:r>
+      <w:r>
+        <w:rPr>
+          <w:rStyle w:val="tagcolor"/>
+          <w:rFonts w:ascii="Consolas" w:hAnsi="Consolas"/>
+          <w:color w:val="0000CD"/>
+          <w:sz w:val="23"/>
+          <w:szCs w:val="23"/>
+        </w:rPr>
+        <w:t>&gt;</w:t>
+      </w:r>
+      <w:r>
+        <w:rPr>
+          <w:rFonts w:ascii="Consolas" w:hAnsi="Consolas"/>
+          <w:color w:val="000000"/>
+          <w:sz w:val="23"/>
+          <w:szCs w:val="23"/>
+        </w:rPr>
+        <w:br/>
+      </w:r>
+      <w:r>
+        <w:rPr>
+          <w:rStyle w:val="tagcolor"/>
+          <w:rFonts w:ascii="Consolas" w:hAnsi="Consolas"/>
+          <w:color w:val="0000CD"/>
+          <w:sz w:val="23"/>
+          <w:szCs w:val="23"/>
+        </w:rPr>
+        <w:t>&lt;</w:t>
+      </w:r>
+      <w:r>
+        <w:rPr>
+          <w:rStyle w:val="tagnamecolor"/>
+          <w:rFonts w:ascii="Consolas" w:hAnsi="Consolas"/>
+          <w:color w:val="A52A2A"/>
+          <w:sz w:val="23"/>
+          <w:szCs w:val="23"/>
+        </w:rPr>
+        <w:t>title</w:t>
+      </w:r>
+      <w:r>
+        <w:rPr>
+          <w:rStyle w:val="tagcolor"/>
+          <w:rFonts w:ascii="Consolas" w:hAnsi="Consolas"/>
+          <w:color w:val="0000CD"/>
+          <w:sz w:val="23"/>
+          <w:szCs w:val="23"/>
+        </w:rPr>
+        <w:t>&gt;</w:t>
+      </w:r>
+      <w:r>
+        <w:rPr>
+          <w:rFonts w:ascii="Consolas" w:hAnsi="Consolas"/>
+          <w:color w:val="000000"/>
+          <w:sz w:val="23"/>
+          <w:szCs w:val="23"/>
+          <w:shd w:val="clear" w:color="auto" w:fill="FFFFFF"/>
+        </w:rPr>
+        <w:t>Page Title</w:t>
+      </w:r>
+      <w:r>
+        <w:rPr>
+          <w:rStyle w:val="tagcolor"/>
+          <w:rFonts w:ascii="Consolas" w:hAnsi="Consolas"/>
+          <w:color w:val="0000CD"/>
+          <w:sz w:val="23"/>
+          <w:szCs w:val="23"/>
+        </w:rPr>
+        <w:t>&lt;</w:t>
+      </w:r>
+      <w:r>
+        <w:rPr>
+          <w:rStyle w:val="tagnamecolor"/>
+          <w:rFonts w:ascii="Consolas" w:hAnsi="Consolas"/>
+          <w:color w:val="A52A2A"/>
+          <w:sz w:val="23"/>
+          <w:szCs w:val="23"/>
+        </w:rPr>
+        <w:t>/title</w:t>
+      </w:r>
+      <w:r>
+        <w:rPr>
+          <w:rStyle w:val="tagcolor"/>
+          <w:rFonts w:ascii="Consolas" w:hAnsi="Consolas"/>
+          <w:color w:val="0000CD"/>
+          <w:sz w:val="23"/>
+          <w:szCs w:val="23"/>
+        </w:rPr>
+        <w:t>&gt;</w:t>
+      </w:r>
+      <w:r>
+        <w:rPr>
+          <w:rFonts w:ascii="Consolas" w:hAnsi="Consolas"/>
+          <w:color w:val="000000"/>
+          <w:sz w:val="23"/>
+          <w:szCs w:val="23"/>
+        </w:rPr>
+        <w:br/>
+      </w:r>
+      <w:r>
+        <w:rPr>
+          <w:rStyle w:val="tagcolor"/>
+          <w:rFonts w:ascii="Consolas" w:hAnsi="Consolas"/>
+          <w:color w:val="0000CD"/>
+          <w:sz w:val="23"/>
+          <w:szCs w:val="23"/>
+        </w:rPr>
+        <w:t>&lt;</w:t>
+      </w:r>
+      <w:r>
+        <w:rPr>
+          <w:rStyle w:val="tagnamecolor"/>
+          <w:rFonts w:ascii="Consolas" w:hAnsi="Consolas"/>
+          <w:color w:val="A52A2A"/>
+          <w:sz w:val="23"/>
+          <w:szCs w:val="23"/>
+        </w:rPr>
+        <w:t>/head</w:t>
+      </w:r>
+      <w:r>
+        <w:rPr>
+          <w:rStyle w:val="tagcolor"/>
+          <w:rFonts w:ascii="Consolas" w:hAnsi="Consolas"/>
+          <w:color w:val="0000CD"/>
+          <w:sz w:val="23"/>
+          <w:szCs w:val="23"/>
+        </w:rPr>
+        <w:t>&gt;</w:t>
+      </w:r>
+      <w:r>
+        <w:rPr>
+          <w:rFonts w:ascii="Consolas" w:hAnsi="Consolas"/>
+          <w:color w:val="000000"/>
+          <w:sz w:val="23"/>
+          <w:szCs w:val="23"/>
+        </w:rPr>
+        <w:br/>
+      </w:r>
+      <w:r>
+        <w:rPr>
+          <w:rStyle w:val="tagcolor"/>
+          <w:rFonts w:ascii="Consolas" w:hAnsi="Consolas"/>
+          <w:color w:val="0000CD"/>
+          <w:sz w:val="23"/>
+          <w:szCs w:val="23"/>
+        </w:rPr>
+        <w:t>&lt;</w:t>
+      </w:r>
+      <w:r>
+        <w:rPr>
+          <w:rStyle w:val="tagnamecolor"/>
+          <w:rFonts w:ascii="Consolas" w:hAnsi="Consolas"/>
+          <w:color w:val="A52A2A"/>
+          <w:sz w:val="23"/>
+          <w:szCs w:val="23"/>
+        </w:rPr>
+        <w:t>body</w:t>
+      </w:r>
+      <w:r>
+        <w:rPr>
+          <w:rStyle w:val="tagcolor"/>
+          <w:rFonts w:ascii="Consolas" w:hAnsi="Consolas"/>
+          <w:color w:val="0000CD"/>
+          <w:sz w:val="23"/>
+          <w:szCs w:val="23"/>
+        </w:rPr>
+        <w:t>&gt;</w:t>
+      </w:r>
+      <w:r>
+        <w:rPr>
+          <w:rFonts w:ascii="Consolas" w:hAnsi="Consolas"/>
+          <w:color w:val="000000"/>
+          <w:sz w:val="23"/>
+          <w:szCs w:val="23"/>
+        </w:rPr>
+        <w:br/>
+      </w:r>
+      <w:r>
+        <w:rPr>
+          <w:rFonts w:ascii="Consolas" w:hAnsi="Consolas"/>
+          <w:color w:val="000000"/>
+          <w:sz w:val="23"/>
+          <w:szCs w:val="23"/>
+        </w:rPr>
+        <w:br/>
+      </w:r>
+      <w:r>
+        <w:rPr>
+          <w:rStyle w:val="tagcolor"/>
+          <w:rFonts w:ascii="Consolas" w:hAnsi="Consolas"/>
+          <w:color w:val="0000CD"/>
+          <w:sz w:val="23"/>
+          <w:szCs w:val="23"/>
+        </w:rPr>
+        <w:t>&lt;</w:t>
+      </w:r>
+      <w:r>
+        <w:rPr>
+          <w:rStyle w:val="tagnamecolor"/>
+          <w:rFonts w:ascii="Consolas" w:hAnsi="Consolas"/>
+          <w:color w:val="A52A2A"/>
+          <w:sz w:val="23"/>
+          <w:szCs w:val="23"/>
+        </w:rPr>
+        <w:t>h1</w:t>
+      </w:r>
+      <w:r>
+        <w:rPr>
+          <w:rStyle w:val="tagcolor"/>
+          <w:rFonts w:ascii="Consolas" w:hAnsi="Consolas"/>
+          <w:color w:val="0000CD"/>
+          <w:sz w:val="23"/>
+          <w:szCs w:val="23"/>
+        </w:rPr>
+        <w:t>&gt;</w:t>
+      </w:r>
+      <w:r>
+        <w:rPr>
+          <w:rFonts w:ascii="Consolas" w:hAnsi="Consolas"/>
+          <w:color w:val="000000"/>
+          <w:sz w:val="23"/>
+          <w:szCs w:val="23"/>
+          <w:shd w:val="clear" w:color="auto" w:fill="FFFFFF"/>
+        </w:rPr>
+        <w:t>This is a Heading</w:t>
+      </w:r>
+      <w:r>
+        <w:rPr>
+          <w:rStyle w:val="tagcolor"/>
+          <w:rFonts w:ascii="Consolas" w:hAnsi="Consolas"/>
+          <w:color w:val="0000CD"/>
+          <w:sz w:val="23"/>
+          <w:szCs w:val="23"/>
+        </w:rPr>
+        <w:t>&lt;</w:t>
+      </w:r>
+      <w:r>
+        <w:rPr>
+          <w:rStyle w:val="tagnamecolor"/>
+          <w:rFonts w:ascii="Consolas" w:hAnsi="Consolas"/>
+          <w:color w:val="A52A2A"/>
+          <w:sz w:val="23"/>
+          <w:szCs w:val="23"/>
+        </w:rPr>
+        <w:t>/h1</w:t>
+      </w:r>
+      <w:r>
+        <w:rPr>
+          <w:rStyle w:val="tagcolor"/>
+          <w:rFonts w:ascii="Consolas" w:hAnsi="Consolas"/>
+          <w:color w:val="0000CD"/>
+          <w:sz w:val="23"/>
+          <w:szCs w:val="23"/>
+        </w:rPr>
+        <w:t>&gt;</w:t>
+      </w:r>
+      <w:r>
+        <w:rPr>
+          <w:rFonts w:ascii="Consolas" w:hAnsi="Consolas"/>
+          <w:color w:val="000000"/>
+          <w:sz w:val="23"/>
+          <w:szCs w:val="23"/>
+        </w:rPr>
+        <w:br/>
+      </w:r>
+      <w:r>
+        <w:rPr>
+          <w:rStyle w:val="tagcolor"/>
+          <w:rFonts w:ascii="Consolas" w:hAnsi="Consolas"/>
+          <w:color w:val="0000CD"/>
+          <w:sz w:val="23"/>
+          <w:szCs w:val="23"/>
+        </w:rPr>
+        <w:t>&lt;</w:t>
+      </w:r>
+      <w:r>
+        <w:rPr>
+          <w:rStyle w:val="tagnamecolor"/>
+          <w:rFonts w:ascii="Consolas" w:hAnsi="Consolas"/>
+          <w:color w:val="A52A2A"/>
+          <w:sz w:val="23"/>
+          <w:szCs w:val="23"/>
+        </w:rPr>
+        <w:t>p</w:t>
+      </w:r>
+      <w:r>
+        <w:rPr>
+          <w:rStyle w:val="tagcolor"/>
+          <w:rFonts w:ascii="Consolas" w:hAnsi="Consolas"/>
+          <w:color w:val="0000CD"/>
+          <w:sz w:val="23"/>
+          <w:szCs w:val="23"/>
+        </w:rPr>
+        <w:t>&gt;</w:t>
+      </w:r>
+      <w:r>
+        <w:rPr>
+          <w:rFonts w:ascii="Consolas" w:hAnsi="Consolas"/>
+          <w:color w:val="000000"/>
+          <w:sz w:val="23"/>
+          <w:szCs w:val="23"/>
+          <w:shd w:val="clear" w:color="auto" w:fill="FFFFFF"/>
+        </w:rPr>
+        <w:t xml:space="preserve">This is a </w:t>
+      </w:r>
+      <w:proofErr w:type="gramStart"/>
+      <w:r>
+        <w:rPr>
+          <w:rFonts w:ascii="Consolas" w:hAnsi="Consolas"/>
+          <w:color w:val="000000"/>
+          <w:sz w:val="23"/>
+          <w:szCs w:val="23"/>
+          <w:shd w:val="clear" w:color="auto" w:fill="FFFFFF"/>
+        </w:rPr>
+        <w:t>paragraph.</w:t>
+      </w:r>
+      <w:r>
+        <w:rPr>
+          <w:rStyle w:val="tagcolor"/>
+          <w:rFonts w:ascii="Consolas" w:hAnsi="Consolas"/>
+          <w:color w:val="0000CD"/>
+          <w:sz w:val="23"/>
+          <w:szCs w:val="23"/>
+        </w:rPr>
+        <w:t>&lt;</w:t>
+      </w:r>
+      <w:proofErr w:type="gramEnd"/>
+      <w:r>
+        <w:rPr>
+          <w:rStyle w:val="tagnamecolor"/>
+          <w:rFonts w:ascii="Consolas" w:hAnsi="Consolas"/>
+          <w:color w:val="A52A2A"/>
+          <w:sz w:val="23"/>
+          <w:szCs w:val="23"/>
+        </w:rPr>
+        <w:t>/p</w:t>
+      </w:r>
+      <w:r>
+        <w:rPr>
+          <w:rStyle w:val="tagcolor"/>
+          <w:rFonts w:ascii="Consolas" w:hAnsi="Consolas"/>
+          <w:color w:val="0000CD"/>
+          <w:sz w:val="23"/>
+          <w:szCs w:val="23"/>
+        </w:rPr>
+        <w:t>&gt;</w:t>
+      </w:r>
+      <w:r>
+        <w:rPr>
+          <w:rFonts w:ascii="Consolas" w:hAnsi="Consolas"/>
+          <w:color w:val="000000"/>
+          <w:sz w:val="23"/>
+          <w:szCs w:val="23"/>
+        </w:rPr>
+        <w:br/>
+      </w:r>
+      <w:r>
+        <w:rPr>
+          <w:rFonts w:ascii="Consolas" w:hAnsi="Consolas"/>
+          <w:color w:val="000000"/>
+          <w:sz w:val="23"/>
+          <w:szCs w:val="23"/>
+        </w:rPr>
+        <w:br/>
+      </w:r>
+      <w:r>
+        <w:rPr>
+          <w:rStyle w:val="tagcolor"/>
+          <w:rFonts w:ascii="Consolas" w:hAnsi="Consolas"/>
+          <w:color w:val="0000CD"/>
+          <w:sz w:val="23"/>
+          <w:szCs w:val="23"/>
+        </w:rPr>
+        <w:t>&lt;</w:t>
+      </w:r>
+      <w:r>
+        <w:rPr>
+          <w:rStyle w:val="tagnamecolor"/>
+          <w:rFonts w:ascii="Consolas" w:hAnsi="Consolas"/>
+          <w:color w:val="A52A2A"/>
+          <w:sz w:val="23"/>
+          <w:szCs w:val="23"/>
+        </w:rPr>
+        <w:t>/body</w:t>
+      </w:r>
+      <w:r>
+        <w:rPr>
+          <w:rStyle w:val="tagcolor"/>
+          <w:rFonts w:ascii="Consolas" w:hAnsi="Consolas"/>
+          <w:color w:val="0000CD"/>
+          <w:sz w:val="23"/>
+          <w:szCs w:val="23"/>
+        </w:rPr>
+        <w:t>&gt;</w:t>
+      </w:r>
+      <w:r>
+        <w:rPr>
+          <w:rFonts w:ascii="Consolas" w:hAnsi="Consolas"/>
+          <w:color w:val="000000"/>
+          <w:sz w:val="23"/>
+          <w:szCs w:val="23"/>
+        </w:rPr>
+        <w:br/>
+      </w:r>
+      <w:r>
+        <w:rPr>
+          <w:rStyle w:val="tagcolor"/>
+          <w:rFonts w:ascii="Consolas" w:hAnsi="Consolas"/>
+          <w:color w:val="0000CD"/>
+          <w:sz w:val="23"/>
+          <w:szCs w:val="23"/>
+        </w:rPr>
+        <w:t>&lt;</w:t>
+      </w:r>
+      <w:r>
+        <w:rPr>
+          <w:rStyle w:val="tagnamecolor"/>
+          <w:rFonts w:ascii="Consolas" w:hAnsi="Consolas"/>
+          <w:color w:val="A52A2A"/>
+          <w:sz w:val="23"/>
+          <w:szCs w:val="23"/>
+        </w:rPr>
+        <w:t>/html</w:t>
+      </w:r>
+      <w:r>
+        <w:rPr>
+          <w:rStyle w:val="tagcolor"/>
+          <w:rFonts w:ascii="Consolas" w:hAnsi="Consolas"/>
+          <w:color w:val="0000CD"/>
+          <w:sz w:val="23"/>
+          <w:szCs w:val="23"/>
+        </w:rPr>
+        <w:t>&gt;</w:t>
+      </w:r>
+    </w:p>
+    <w:p/>
+    <w:p>
       <w:r>
         <w:rPr>
           <w:noProof/>
         </w:rPr>
         <w:drawing>
-          <wp:inline distT="0" distB="0" distL="0" distR="0" wp14:anchorId="4E0CDF8C" wp14:editId="5076AB46">
-            <wp:extent cx="6136640" cy="3276366"/>
-            <wp:effectExtent l="0" t="0" r="0" b="635"/>
+          <wp:inline distT="0" distB="0" distL="0" distR="0" wp14:anchorId="7D9EA0BA" wp14:editId="740B3F3B">
+            <wp:extent cx="5731510" cy="2883535"/>
+            <wp:effectExtent l="0" t="0" r="2540" b="0"/>
             <wp:docPr id="1" name="Picture 1"/>
             <wp:cNvGraphicFramePr>
               <a:graphicFrameLocks xmlns:a="http://schemas.openxmlformats.org/drawingml/2006/main" noChangeAspect="1"/>
@@ -191,7 +2517,7 @@
                     <pic:cNvPicPr/>
                   </pic:nvPicPr>
                   <pic:blipFill>
-                    <a:blip r:embed="rId8"/>
+                    <a:blip r:embed="rId14"/>
                     <a:stretch>
                       <a:fillRect/>
                     </a:stretch>
@@ -199,7 +2525,7 @@
                   <pic:spPr>
                     <a:xfrm>
                       <a:off x="0" y="0"/>
-                      <a:ext cx="6142930" cy="3279724"/>
+                      <a:ext cx="5731510" cy="2883535"/>
                     </a:xfrm>
                     <a:prstGeom prst="rect">
                       <a:avLst/>
@@ -212,48 +2538,875 @@
         </w:drawing>
       </w:r>
     </w:p>
-    <w:p>
-      <w:pPr>
-        <w:rPr>
-          <w:b/>
-        </w:rPr>
-      </w:pPr>
-    </w:p>
-    <w:p>
-      <w:pPr>
-        <w:rPr>
-          <w:b/>
-        </w:rPr>
-      </w:pPr>
-      <w:r>
-        <w:rPr>
-          <w:b/>
+    <w:p/>
+    <w:p>
+      <w:pPr>
+        <w:rPr>
+          <w:b/>
+        </w:rPr>
+      </w:pPr>
+    </w:p>
+    <w:p>
+      <w:pPr>
+        <w:spacing w:before="100" w:beforeAutospacing="1" w:after="100" w:afterAutospacing="1" w:line="240" w:lineRule="auto"/>
+        <w:rPr>
+          <w:i/>
+        </w:rPr>
+      </w:pPr>
+      <w:r>
+        <w:rPr>
+          <w:i/>
         </w:rPr>
         <w:lastRenderedPageBreak/>
-        <w:t>Week 1</w:t>
-      </w:r>
-    </w:p>
-    <w:p>
+        <w:t xml:space="preserve">To write basic </w:t>
+      </w:r>
+      <w:hyperlink r:id="rId15" w:tooltip="HTML" w:history="1">
+        <w:r>
+          <w:rPr>
+            <w:rStyle w:val="Hyperlink"/>
+            <w:i/>
+          </w:rPr>
+          <w:t>HTML</w:t>
+        </w:r>
+      </w:hyperlink>
+      <w:r>
+        <w:rPr>
+          <w:i/>
+        </w:rPr>
+        <w:t>, the tags I specifically what you to get are:</w:t>
+      </w:r>
+    </w:p>
+    <w:p>
+      <w:pPr>
+        <w:numPr>
+          <w:ilvl w:val="3"/>
+          <w:numId w:val="6"/>
+        </w:numPr>
+        <w:spacing w:before="100" w:beforeAutospacing="1" w:after="100" w:afterAutospacing="1" w:line="240" w:lineRule="auto"/>
+      </w:pPr>
+      <w:r>
+        <w:t>The page tags (&lt;</w:t>
+      </w:r>
+      <w:hyperlink r:id="rId16" w:tooltip="HTML" w:history="1">
+        <w:r>
+          <w:rPr>
+            <w:rStyle w:val="Hyperlink"/>
+          </w:rPr>
+          <w:t>html</w:t>
+        </w:r>
+      </w:hyperlink>
+      <w:r>
+        <w:t>&gt; &lt;title&gt;&lt;body&gt;)</w:t>
+      </w:r>
+    </w:p>
+    <w:p>
+      <w:pPr>
+        <w:numPr>
+          <w:ilvl w:val="3"/>
+          <w:numId w:val="6"/>
+        </w:numPr>
+        <w:spacing w:before="100" w:beforeAutospacing="1" w:after="100" w:afterAutospacing="1" w:line="240" w:lineRule="auto"/>
+      </w:pPr>
+      <w:r>
+        <w:t>&lt;div&gt;</w:t>
+      </w:r>
+    </w:p>
+    <w:p>
+      <w:pPr>
+        <w:numPr>
+          <w:ilvl w:val="3"/>
+          <w:numId w:val="6"/>
+        </w:numPr>
+        <w:spacing w:before="100" w:beforeAutospacing="1" w:after="100" w:afterAutospacing="1" w:line="240" w:lineRule="auto"/>
+      </w:pPr>
+      <w:r>
+        <w:t>The table tags (&lt;table&gt; &lt;tr&gt;&lt;</w:t>
+      </w:r>
+      <w:proofErr w:type="spellStart"/>
+      <w:r>
+        <w:t>th</w:t>
+      </w:r>
+      <w:proofErr w:type="spellEnd"/>
+      <w:r>
+        <w:t>&gt;&lt;td&gt;)</w:t>
+      </w:r>
+    </w:p>
+    <w:p>
+      <w:pPr>
+        <w:numPr>
+          <w:ilvl w:val="3"/>
+          <w:numId w:val="6"/>
+        </w:numPr>
+        <w:spacing w:before="100" w:beforeAutospacing="1" w:after="100" w:afterAutospacing="1" w:line="240" w:lineRule="auto"/>
+      </w:pPr>
+      <w:r>
+        <w:t>The form tags (&lt;form&gt;&lt;input&gt;&lt;button&gt;&lt;select&gt;&lt;option&gt;)</w:t>
+      </w:r>
+    </w:p>
+    <w:p>
+      <w:pPr>
+        <w:pStyle w:val="Heading3"/>
+        <w:rPr>
+          <w:rFonts w:asciiTheme="minorHAnsi" w:hAnsiTheme="minorHAnsi" w:cstheme="minorHAnsi"/>
+        </w:rPr>
+      </w:pPr>
+      <w:r>
+        <w:rPr>
+          <w:rFonts w:asciiTheme="minorHAnsi" w:hAnsiTheme="minorHAnsi" w:cstheme="minorHAnsi"/>
+        </w:rPr>
+        <w:t>These may be handy for me;</w:t>
+      </w:r>
+    </w:p>
+    <w:p>
+      <w:pPr>
+        <w:pStyle w:val="Heading3"/>
+      </w:pPr>
+      <w:hyperlink r:id="rId17" w:anchor="section-20" w:history="1">
+        <w:r>
+          <w:rPr>
+            <w:rStyle w:val="Hyperlink"/>
+          </w:rPr>
+          <w:t>References and extra reading</w:t>
+        </w:r>
+      </w:hyperlink>
+    </w:p>
+    <w:p>
+      <w:pPr>
+        <w:pStyle w:val="NormalWeb"/>
+        <w:numPr>
+          <w:ilvl w:val="0"/>
+          <w:numId w:val="3"/>
+        </w:numPr>
+      </w:pPr>
+      <w:r>
+        <w:t xml:space="preserve">W3Schools have some excellent tutorials on </w:t>
+      </w:r>
+      <w:hyperlink r:id="rId18" w:tooltip="HTML" w:history="1">
+        <w:r>
+          <w:rPr>
+            <w:rStyle w:val="Hyperlink"/>
+          </w:rPr>
+          <w:t>html</w:t>
+        </w:r>
+      </w:hyperlink>
+      <w:r>
+        <w:t xml:space="preserve"> and </w:t>
+      </w:r>
+      <w:proofErr w:type="spellStart"/>
+      <w:r>
+        <w:t>Javascript</w:t>
+      </w:r>
+      <w:proofErr w:type="spellEnd"/>
+    </w:p>
+    <w:p>
+      <w:pPr>
+        <w:pStyle w:val="NormalWeb"/>
+      </w:pPr>
+      <w:hyperlink r:id="rId19" w:history="1">
+        <w:r>
+          <w:rPr>
+            <w:rStyle w:val="Hyperlink"/>
+          </w:rPr>
+          <w:t>https://www.w3schools.com/html/</w:t>
+        </w:r>
+      </w:hyperlink>
+    </w:p>
+    <w:p>
+      <w:pPr>
+        <w:pStyle w:val="NormalWeb"/>
+      </w:pPr>
+      <w:hyperlink r:id="rId20" w:history="1">
+        <w:r>
+          <w:rPr>
+            <w:rStyle w:val="Hyperlink"/>
+          </w:rPr>
+          <w:t>https://www.w3schools.com/js/default.asp</w:t>
+        </w:r>
+      </w:hyperlink>
+    </w:p>
+    <w:p>
+      <w:pPr>
+        <w:pStyle w:val="NormalWeb"/>
+        <w:numPr>
+          <w:ilvl w:val="0"/>
+          <w:numId w:val="3"/>
+        </w:numPr>
+      </w:pPr>
+      <w:r>
+        <w:rPr>
+          <w:sz w:val="22"/>
+          <w:szCs w:val="22"/>
+        </w:rPr>
+        <w:t>and on DOM</w:t>
+      </w:r>
+    </w:p>
+    <w:p>
+      <w:pPr>
+        <w:pStyle w:val="NormalWeb"/>
+      </w:pPr>
+      <w:hyperlink r:id="rId21" w:history="1">
+        <w:r>
+          <w:rPr>
+            <w:rStyle w:val="Hyperlink"/>
+          </w:rPr>
+          <w:t>https://www.w3schools.com/js/js_htmldom.asp</w:t>
+        </w:r>
+      </w:hyperlink>
+    </w:p>
+    <w:p>
+      <w:pPr>
+        <w:pStyle w:val="NormalWeb"/>
+        <w:numPr>
+          <w:ilvl w:val="0"/>
+          <w:numId w:val="3"/>
+        </w:numPr>
+      </w:pPr>
+      <w:r>
+        <w:t>a blog on VS code and how to customise it</w:t>
+      </w:r>
+    </w:p>
+    <w:p>
+      <w:pPr>
+        <w:pStyle w:val="NormalWeb"/>
+      </w:pPr>
+      <w:hyperlink r:id="rId22" w:history="1">
+        <w:r>
+          <w:rPr>
+            <w:rStyle w:val="Hyperlink"/>
+          </w:rPr>
+          <w:t>https://dev.to/lampewebdev/my-web-development-vs-code-settings-theme-extensions-tips-and-tricks-1324</w:t>
+        </w:r>
+      </w:hyperlink>
+      <w:r>
+        <w:t> </w:t>
+      </w:r>
+    </w:p>
+    <w:p>
+      <w:pPr>
+        <w:pStyle w:val="NormalWeb"/>
+      </w:pPr>
+    </w:p>
+    <w:p>
+      <w:pPr>
+        <w:pStyle w:val="NormalWeb"/>
+        <w:jc w:val="center"/>
+      </w:pPr>
+      <w:r>
+        <w:t>***</w:t>
+      </w:r>
+    </w:p>
+    <w:p>
+      <w:pPr>
+        <w:spacing w:after="0" w:line="240" w:lineRule="auto"/>
+        <w:rPr>
+          <w:rFonts w:ascii="Calibri" w:eastAsia="Times New Roman" w:hAnsi="Calibri" w:cs="Calibri"/>
+          <w:lang w:eastAsia="en-GB"/>
+        </w:rPr>
+      </w:pPr>
+      <w:r>
+        <w:rPr>
+          <w:rFonts w:ascii="Calibri" w:eastAsia="Times New Roman" w:hAnsi="Calibri" w:cs="Calibri"/>
+          <w:lang w:eastAsia="en-GB"/>
+        </w:rPr>
+        <w:t xml:space="preserve">The main things I will be looking at in </w:t>
+      </w:r>
+      <w:proofErr w:type="spellStart"/>
+      <w:r>
+        <w:rPr>
+          <w:rFonts w:ascii="Calibri" w:eastAsia="Times New Roman" w:hAnsi="Calibri" w:cs="Calibri"/>
+          <w:lang w:eastAsia="en-GB"/>
+        </w:rPr>
+        <w:t>Githu</w:t>
+      </w:r>
+      <w:r>
+        <w:rPr>
+          <w:rFonts w:ascii="Calibri" w:eastAsia="Times New Roman" w:hAnsi="Calibri" w:cs="Calibri"/>
+          <w:lang w:eastAsia="en-GB"/>
+        </w:rPr>
+        <w:t>b</w:t>
+      </w:r>
+      <w:proofErr w:type="spellEnd"/>
+      <w:r>
+        <w:rPr>
+          <w:rFonts w:ascii="Calibri" w:eastAsia="Times New Roman" w:hAnsi="Calibri" w:cs="Calibri"/>
+          <w:lang w:eastAsia="en-GB"/>
+        </w:rPr>
+        <w:t xml:space="preserve"> are:</w:t>
+      </w:r>
+    </w:p>
+    <w:p>
+      <w:pPr>
+        <w:numPr>
+          <w:ilvl w:val="0"/>
+          <w:numId w:val="7"/>
+        </w:numPr>
+        <w:spacing w:after="0" w:line="240" w:lineRule="auto"/>
+        <w:rPr>
+          <w:rFonts w:ascii="Calibri" w:eastAsia="Times New Roman" w:hAnsi="Calibri" w:cs="Calibri"/>
+          <w:lang w:eastAsia="en-GB"/>
+        </w:rPr>
+      </w:pPr>
+      <w:r>
+        <w:rPr>
+          <w:rFonts w:ascii="Calibri" w:eastAsia="Times New Roman" w:hAnsi="Calibri" w:cs="Calibri"/>
+          <w:lang w:eastAsia="en-GB"/>
+        </w:rPr>
+        <w:t>The Labs</w:t>
+      </w:r>
+    </w:p>
+    <w:p>
+      <w:pPr>
+        <w:numPr>
+          <w:ilvl w:val="0"/>
+          <w:numId w:val="7"/>
+        </w:numPr>
+        <w:spacing w:after="0" w:line="240" w:lineRule="auto"/>
+        <w:rPr>
+          <w:rFonts w:ascii="Calibri" w:eastAsia="Times New Roman" w:hAnsi="Calibri" w:cs="Calibri"/>
+          <w:lang w:eastAsia="en-GB"/>
+        </w:rPr>
+      </w:pPr>
+      <w:r>
+        <w:rPr>
+          <w:rFonts w:ascii="Calibri" w:eastAsia="Times New Roman" w:hAnsi="Calibri" w:cs="Calibri"/>
+          <w:lang w:eastAsia="en-GB"/>
+        </w:rPr>
+        <w:t>The project I will be asking you to do in about 4 weeks (the labs are working towards this)</w:t>
+      </w:r>
+    </w:p>
+    <w:p>
+      <w:pPr>
+        <w:numPr>
+          <w:ilvl w:val="0"/>
+          <w:numId w:val="7"/>
+        </w:numPr>
+        <w:spacing w:after="0" w:line="240" w:lineRule="auto"/>
+        <w:rPr>
+          <w:rFonts w:ascii="Calibri" w:eastAsia="Times New Roman" w:hAnsi="Calibri" w:cs="Calibri"/>
+          <w:lang w:eastAsia="en-GB"/>
+        </w:rPr>
+      </w:pPr>
+      <w:r>
+        <w:rPr>
+          <w:rFonts w:ascii="Calibri" w:eastAsia="Times New Roman" w:hAnsi="Calibri" w:cs="Calibri"/>
+          <w:lang w:eastAsia="en-GB"/>
+        </w:rPr>
+        <w:t>Any other small projects I will be asking of you.</w:t>
+      </w:r>
+    </w:p>
+    <w:p>
+      <w:pPr>
+        <w:spacing w:after="0" w:line="240" w:lineRule="auto"/>
+        <w:rPr>
+          <w:rFonts w:ascii="Calibri" w:eastAsia="Times New Roman" w:hAnsi="Calibri" w:cs="Calibri"/>
+          <w:lang w:eastAsia="en-GB"/>
+        </w:rPr>
+      </w:pPr>
+      <w:r>
+        <w:rPr>
+          <w:rFonts w:ascii="Calibri" w:eastAsia="Times New Roman" w:hAnsi="Calibri" w:cs="Calibri"/>
+          <w:lang w:eastAsia="en-GB"/>
+        </w:rPr>
+        <w:t>You do not need to save the exercises there, but you may if you would like me to look at them</w:t>
+      </w:r>
+    </w:p>
+    <w:p>
+      <w:pPr>
+        <w:rPr>
+          <w:b/>
+        </w:rPr>
+      </w:pPr>
+    </w:p>
+    <w:p>
+      <w:pPr>
+        <w:rPr>
+          <w:b/>
+        </w:rPr>
+      </w:pPr>
+      <w:r>
+        <w:rPr>
+          <w:b/>
+        </w:rPr>
+        <w:t xml:space="preserve">Andrew has supplied the code in GitHub repository; </w:t>
+      </w:r>
+      <w:hyperlink r:id="rId23" w:history="1">
+        <w:r>
+          <w:rPr>
+            <w:rStyle w:val="Hyperlink"/>
+            <w:b/>
+          </w:rPr>
+          <w:t>https://github.com/andrewbeattycourseware/dataRepresentation/blob/master/code/week01/table.html</w:t>
+        </w:r>
+      </w:hyperlink>
+    </w:p>
+    <w:p>
+      <w:pPr>
+        <w:pBdr>
+          <w:bottom w:val="dotted" w:sz="24" w:space="1" w:color="auto"/>
+        </w:pBdr>
+        <w:rPr>
+          <w:b/>
+        </w:rPr>
+      </w:pPr>
+    </w:p>
+    <w:p>
+      <w:pPr>
+        <w:rPr>
+          <w:b/>
+        </w:rPr>
+      </w:pPr>
+      <w:r>
+        <w:rPr>
+          <w:b/>
+          <w:highlight w:val="yellow"/>
+        </w:rPr>
+        <w:t>Week 2</w:t>
+      </w:r>
+    </w:p>
+    <w:p>
+      <w:r>
+        <w:t>PowerPoint 2 downloaded</w:t>
+      </w:r>
+    </w:p>
+    <w:p>
+      <w:r>
+        <w:t>Boolean (True/False)</w:t>
+      </w:r>
+    </w:p>
+    <w:p>
+      <w:pPr>
+        <w:rPr>
+          <w:b/>
+        </w:rPr>
+      </w:pPr>
+    </w:p>
+    <w:p>
+      <w:pPr>
+        <w:rPr>
+          <w:b/>
+        </w:rPr>
+      </w:pPr>
+    </w:p>
+    <w:p>
+      <w:pPr>
+        <w:rPr>
+          <w:b/>
+        </w:rPr>
+      </w:pPr>
+      <w:r>
+        <w:rPr>
+          <w:b/>
+          <w:highlight w:val="yellow"/>
+        </w:rPr>
+        <w:lastRenderedPageBreak/>
+        <w:t>Week 3:</w:t>
+      </w:r>
+    </w:p>
+    <w:p>
+      <w:r>
+        <w:t xml:space="preserve">If I want to use </w:t>
+      </w:r>
+      <w:proofErr w:type="spellStart"/>
+      <w:r>
+        <w:t>beautifulsoup</w:t>
+      </w:r>
+      <w:proofErr w:type="spellEnd"/>
+      <w:r>
+        <w:t xml:space="preserve"> it needs to be downloaded.</w:t>
+      </w:r>
+    </w:p>
+    <w:p>
+      <w:pPr>
+        <w:pStyle w:val="NormalWeb"/>
+      </w:pPr>
+      <w:r>
+        <w:t>Lecture 2: Web Scraping</w:t>
+      </w:r>
+    </w:p>
+    <w:p>
+      <w:pPr>
+        <w:pStyle w:val="NormalWeb"/>
+      </w:pPr>
+      <w:r>
+        <w:t>Video: </w:t>
+      </w:r>
+      <w:hyperlink r:id="rId24" w:history="1">
+        <w:r>
+          <w:rPr>
+            <w:rStyle w:val="Hyperlink"/>
+          </w:rPr>
+          <w:t>Part 1</w:t>
+        </w:r>
+      </w:hyperlink>
+      <w:r>
+        <w:t xml:space="preserve">                  WATCHED              </w:t>
+      </w:r>
+      <w:hyperlink r:id="rId25" w:history="1">
+        <w:r>
+          <w:rPr>
+            <w:rStyle w:val="Hyperlink"/>
+          </w:rPr>
+          <w:t>Slides</w:t>
+        </w:r>
+      </w:hyperlink>
+      <w:r>
+        <w:t xml:space="preserve"> DOWNLOADED</w:t>
+      </w:r>
+    </w:p>
+    <w:p>
+      <w:pPr>
+        <w:pStyle w:val="NormalWeb"/>
+      </w:pPr>
+      <w:r>
+        <w:t>Video: </w:t>
+      </w:r>
+      <w:hyperlink r:id="rId26" w:history="1">
+        <w:r>
+          <w:rPr>
+            <w:rStyle w:val="Hyperlink"/>
+          </w:rPr>
+          <w:t>Part 2</w:t>
+        </w:r>
+      </w:hyperlink>
+      <w:r>
+        <w:t xml:space="preserve">                </w:t>
+      </w:r>
+      <w:r>
+        <w:t xml:space="preserve">WATCHED              </w:t>
+      </w:r>
+      <w:hyperlink r:id="rId27" w:history="1">
+        <w:r>
+          <w:rPr>
+            <w:rStyle w:val="Hyperlink"/>
+          </w:rPr>
+          <w:t>Slides</w:t>
+        </w:r>
+      </w:hyperlink>
+      <w:r>
+        <w:t xml:space="preserve"> DOWNLOADED</w:t>
+      </w:r>
+    </w:p>
+    <w:p/>
+    <w:p>
+      <w:pPr>
+        <w:rPr>
+          <w:b/>
+        </w:rPr>
+      </w:pPr>
+      <w:r>
+        <w:rPr>
+          <w:b/>
+        </w:rPr>
+        <w:t xml:space="preserve">I attempted </w:t>
+      </w:r>
+      <w:hyperlink r:id="rId28" w:history="1">
+        <w:r>
+          <w:rPr>
+            <w:rStyle w:val="instancename"/>
+            <w:color w:val="0000FF"/>
+          </w:rPr>
+          <w:t>Quick Assignment Week03</w:t>
+        </w:r>
+      </w:hyperlink>
+      <w:r>
+        <w:t xml:space="preserve"> </w:t>
+      </w:r>
+      <w:r>
+        <w:rPr>
+          <w:b/>
+        </w:rPr>
+        <w:t>twice – I got 45% in first attempt and 100% in second attempt.</w:t>
+      </w:r>
+    </w:p>
+    <w:p>
+      <w:pPr>
+        <w:rPr>
+          <w:b/>
+        </w:rPr>
+      </w:pPr>
+      <w:r>
+        <w:rPr>
+          <w:noProof/>
+        </w:rPr>
+        <w:lastRenderedPageBreak/>
+        <w:drawing>
+          <wp:inline distT="0" distB="0" distL="0" distR="0" wp14:anchorId="2E42A19F" wp14:editId="2338FB48">
+            <wp:extent cx="5731510" cy="7158355"/>
+            <wp:effectExtent l="0" t="0" r="2540" b="4445"/>
+            <wp:docPr id="3" name="Picture 3"/>
+            <wp:cNvGraphicFramePr>
+              <a:graphicFrameLocks xmlns:a="http://schemas.openxmlformats.org/drawingml/2006/main" noChangeAspect="1"/>
+            </wp:cNvGraphicFramePr>
+            <a:graphic xmlns:a="http://schemas.openxmlformats.org/drawingml/2006/main">
+              <a:graphicData uri="http://schemas.openxmlformats.org/drawingml/2006/picture">
+                <pic:pic xmlns:pic="http://schemas.openxmlformats.org/drawingml/2006/picture">
+                  <pic:nvPicPr>
+                    <pic:cNvPr id="1" name=""/>
+                    <pic:cNvPicPr/>
+                  </pic:nvPicPr>
+                  <pic:blipFill>
+                    <a:blip r:embed="rId29"/>
+                    <a:stretch>
+                      <a:fillRect/>
+                    </a:stretch>
+                  </pic:blipFill>
+                  <pic:spPr>
+                    <a:xfrm>
+                      <a:off x="0" y="0"/>
+                      <a:ext cx="5731510" cy="7158355"/>
+                    </a:xfrm>
+                    <a:prstGeom prst="rect">
+                      <a:avLst/>
+                    </a:prstGeom>
+                  </pic:spPr>
+                </pic:pic>
+              </a:graphicData>
+            </a:graphic>
+          </wp:inline>
+        </w:drawing>
+      </w:r>
       <w:bookmarkStart w:id="0" w:name="_GoBack"/>
       <w:bookmarkEnd w:id="0"/>
-      <w:r>
-        <w:rPr>
-          <w:b/>
-        </w:rPr>
-        <w:t xml:space="preserve">Introduction Video – </w:t>
-      </w:r>
-      <w:r>
-        <w:t>watched.</w:t>
-      </w:r>
-    </w:p>
-    <w:p>
-      <w:pPr>
-        <w:rPr>
-          <w:b/>
-        </w:rPr>
-      </w:pPr>
-    </w:p>
+    </w:p>
+    <w:p>
+      <w:pPr>
+        <w:rPr>
+          <w:b/>
+        </w:rPr>
+      </w:pPr>
+    </w:p>
+    <w:p>
+      <w:pPr>
+        <w:jc w:val="center"/>
+        <w:rPr>
+          <w:b/>
+          <w:color w:val="FF0000"/>
+          <w:sz w:val="32"/>
+          <w:u w:val="single"/>
+        </w:rPr>
+      </w:pPr>
+      <w:r>
+        <w:rPr>
+          <w:b/>
+          <w:color w:val="FF0000"/>
+          <w:sz w:val="32"/>
+          <w:u w:val="single"/>
+        </w:rPr>
+        <w:t>Project</w:t>
+      </w:r>
+    </w:p>
+    <w:p>
+      <w:pPr>
+        <w:rPr>
+          <w:b/>
+          <w:color w:val="FF0000"/>
+          <w:sz w:val="28"/>
+        </w:rPr>
+      </w:pPr>
+      <w:r>
+        <w:rPr>
+          <w:b/>
+          <w:color w:val="FF0000"/>
+          <w:sz w:val="28"/>
+        </w:rPr>
+        <w:t>I have decided to complete a Web Application project based on;</w:t>
+      </w:r>
+    </w:p>
+    <w:p>
+      <w:pPr>
+        <w:rPr>
+          <w:sz w:val="24"/>
+        </w:rPr>
+      </w:pPr>
+      <w:r>
+        <w:rPr>
+          <w:sz w:val="24"/>
+        </w:rPr>
+        <w:t>There is flexibility in what you do for this project, but, as a minimum, your project should have code that demonstrates:</w:t>
+      </w:r>
+    </w:p>
+    <w:p>
+      <w:pPr>
+        <w:numPr>
+          <w:ilvl w:val="0"/>
+          <w:numId w:val="8"/>
+        </w:numPr>
+        <w:rPr>
+          <w:sz w:val="24"/>
+        </w:rPr>
+      </w:pPr>
+      <w:r>
+        <w:rPr>
+          <w:sz w:val="24"/>
+        </w:rPr>
+        <w:lastRenderedPageBreak/>
+        <w:t xml:space="preserve">Consuming a RESTful API, either in Python (your server) or </w:t>
+      </w:r>
+      <w:proofErr w:type="spellStart"/>
+      <w:r>
+        <w:rPr>
+          <w:sz w:val="24"/>
+        </w:rPr>
+        <w:t>javascript</w:t>
+      </w:r>
+      <w:proofErr w:type="spellEnd"/>
+      <w:r>
+        <w:rPr>
+          <w:sz w:val="24"/>
+        </w:rPr>
+        <w:t xml:space="preserve"> (web page)</w:t>
+      </w:r>
+    </w:p>
+    <w:p>
+      <w:pPr>
+        <w:numPr>
+          <w:ilvl w:val="0"/>
+          <w:numId w:val="8"/>
+        </w:numPr>
+        <w:rPr>
+          <w:sz w:val="24"/>
+        </w:rPr>
+      </w:pPr>
+      <w:r>
+        <w:rPr>
+          <w:sz w:val="24"/>
+        </w:rPr>
+        <w:t>Running a Server.</w:t>
+      </w:r>
+    </w:p>
+    <w:p>
+      <w:pPr>
+        <w:numPr>
+          <w:ilvl w:val="0"/>
+          <w:numId w:val="8"/>
+        </w:numPr>
+        <w:rPr>
+          <w:sz w:val="24"/>
+        </w:rPr>
+      </w:pPr>
+      <w:r>
+        <w:rPr>
+          <w:sz w:val="24"/>
+        </w:rPr>
+        <w:t>Web frontend to display data and interact with server</w:t>
+      </w:r>
+    </w:p>
+    <w:p>
+      <w:pPr>
+        <w:rPr>
+          <w:b/>
+        </w:rPr>
+      </w:pPr>
+      <w:r>
+        <w:rPr>
+          <w:noProof/>
+        </w:rPr>
+        <w:drawing>
+          <wp:inline distT="0" distB="0" distL="0" distR="0" wp14:anchorId="3135F2DB" wp14:editId="46BE3FDD">
+            <wp:extent cx="5685714" cy="3190476"/>
+            <wp:effectExtent l="0" t="0" r="0" b="0"/>
+            <wp:docPr id="2" name="Picture 2"/>
+            <wp:cNvGraphicFramePr>
+              <a:graphicFrameLocks xmlns:a="http://schemas.openxmlformats.org/drawingml/2006/main" noChangeAspect="1"/>
+            </wp:cNvGraphicFramePr>
+            <a:graphic xmlns:a="http://schemas.openxmlformats.org/drawingml/2006/main">
+              <a:graphicData uri="http://schemas.openxmlformats.org/drawingml/2006/picture">
+                <pic:pic xmlns:pic="http://schemas.openxmlformats.org/drawingml/2006/picture">
+                  <pic:nvPicPr>
+                    <pic:cNvPr id="1" name=""/>
+                    <pic:cNvPicPr/>
+                  </pic:nvPicPr>
+                  <pic:blipFill>
+                    <a:blip r:embed="rId30"/>
+                    <a:stretch>
+                      <a:fillRect/>
+                    </a:stretch>
+                  </pic:blipFill>
+                  <pic:spPr>
+                    <a:xfrm>
+                      <a:off x="0" y="0"/>
+                      <a:ext cx="5685714" cy="3190476"/>
+                    </a:xfrm>
+                    <a:prstGeom prst="rect">
+                      <a:avLst/>
+                    </a:prstGeom>
+                  </pic:spPr>
+                </pic:pic>
+              </a:graphicData>
+            </a:graphic>
+          </wp:inline>
+        </w:drawing>
+      </w:r>
+    </w:p>
+    <w:p>
+      <w:pPr>
+        <w:rPr>
+          <w:b/>
+        </w:rPr>
+      </w:pPr>
+      <w:r>
+        <w:rPr>
+          <w:b/>
+        </w:rPr>
+        <w:t>Worth</w:t>
+      </w:r>
+      <w:r>
+        <w:rPr>
+          <w:b/>
+        </w:rPr>
+        <w:t xml:space="preserve"> </w:t>
+      </w:r>
+      <w:r>
+        <w:rPr>
+          <w:b/>
+        </w:rPr>
+        <w:t>60% of overall marks (This is marked </w:t>
+      </w:r>
+      <w:proofErr w:type="gramStart"/>
+      <w:r>
+        <w:rPr>
+          <w:b/>
+        </w:rPr>
+        <w:t>out  of</w:t>
+      </w:r>
+      <w:proofErr w:type="gramEnd"/>
+      <w:r>
+        <w:rPr>
+          <w:b/>
+        </w:rPr>
+        <w:t> 100)</w:t>
+      </w:r>
+      <w:r>
+        <w:rPr>
+          <w:b/>
+        </w:rPr>
+        <w:t>.</w:t>
+      </w:r>
+    </w:p>
+    <w:p>
+      <w:r>
+        <w:rPr>
+          <w:highlight w:val="cyan"/>
+          <w:u w:val="single"/>
+        </w:rPr>
+        <w:t>Note</w:t>
+      </w:r>
+      <w:r>
+        <w:rPr>
+          <w:highlight w:val="cyan"/>
+        </w:rPr>
+        <w:t>: Check the website I submitted as part of a previous module.</w:t>
+      </w:r>
+      <w:r>
+        <w:t xml:space="preserve"> </w:t>
+      </w:r>
+      <w:r>
+        <w:t>(Web Application Development module).</w:t>
+      </w:r>
+    </w:p>
+    <w:p/>
     <w:sectPr>
+      <w:headerReference w:type="default" r:id="rId31"/>
       <w:pgSz w:w="11906" w:h="16838"/>
       <w:pgMar w:top="1440" w:right="1440" w:bottom="1440" w:left="1440" w:header="708" w:footer="708" w:gutter="0"/>
       <w:cols w:space="708"/>
@@ -313,9 +3466,323 @@
 </w:footnotes>
 </file>
 
+<file path=word/header1.xml><?xml version="1.0" encoding="utf-8"?>
+<w:hdr xmlns:wpc="http://schemas.microsoft.com/office/word/2010/wordprocessingCanvas" xmlns:cx="http://schemas.microsoft.com/office/drawing/2014/chartex" xmlns:cx1="http://schemas.microsoft.com/office/drawing/2015/9/8/chartex" xmlns:cx2="http://schemas.microsoft.com/office/drawing/2015/10/21/chartex" xmlns:cx3="http://schemas.microsoft.com/office/drawing/2016/5/9/chartex" xmlns:cx4="http://schemas.microsoft.com/office/drawing/2016/5/10/chartex" xmlns:cx5="http://schemas.microsoft.com/office/drawing/2016/5/11/chartex" xmlns:cx6="http://schemas.microsoft.com/office/drawing/2016/5/12/chartex" xmlns:cx7="http://schemas.microsoft.com/office/drawing/2016/5/13/chartex" xmlns:cx8="http://schemas.microsoft.com/office/drawing/2016/5/14/chartex" xmlns:mc="http://schemas.openxmlformats.org/markup-compatibility/2006" xmlns:aink="http://schemas.microsoft.com/office/drawing/2016/ink" xmlns:am3d="http://schemas.microsoft.com/office/drawing/2017/model3d" xmlns:o="urn:schemas-microsoft-com:office:office" xmlns:r="http://schemas.openxmlformats.org/officeDocument/2006/relationships" xmlns:m="http://schemas.openxmlformats.org/officeDocument/2006/math" xmlns:v="urn:schemas-microsoft-com:vml" xmlns:wp14="http://schemas.microsoft.com/office/word/2010/wordprocessingDrawing" xmlns:wp="http://schemas.openxmlformats.org/drawingml/2006/wordprocessingDrawing" xmlns:w10="urn:schemas-microsoft-com:office:word" xmlns:w="http://schemas.openxmlformats.org/wordprocessingml/2006/main" xmlns:w14="http://schemas.microsoft.com/office/word/2010/wordml" xmlns:w15="http://schemas.microsoft.com/office/word/2012/wordml" xmlns:w16cid="http://schemas.microsoft.com/office/word/2016/wordml/cid" xmlns:w16se="http://schemas.microsoft.com/office/word/2015/wordml/symex" xmlns:wpg="http://schemas.microsoft.com/office/word/2010/wordprocessingGroup" xmlns:wpi="http://schemas.microsoft.com/office/word/2010/wordprocessingInk" xmlns:wne="http://schemas.microsoft.com/office/word/2006/wordml" xmlns:wps="http://schemas.microsoft.com/office/word/2010/wordprocessingShape" mc:Ignorable="w14 w15 w16se w16cid wp14">
+  <w:sdt>
+    <w:sdtPr>
+      <w:id w:val="10582254"/>
+      <w:docPartObj>
+        <w:docPartGallery w:val="Page Numbers (Top of Page)"/>
+        <w:docPartUnique/>
+      </w:docPartObj>
+    </w:sdtPr>
+    <w:sdtEndPr>
+      <w:rPr>
+        <w:noProof/>
+      </w:rPr>
+    </w:sdtEndPr>
+    <w:sdtContent>
+      <w:p>
+        <w:pPr>
+          <w:pStyle w:val="Header"/>
+        </w:pPr>
+        <w:r>
+          <w:fldChar w:fldCharType="begin"/>
+        </w:r>
+        <w:r>
+          <w:instrText xml:space="preserve"> PAGE   \* MERGEFORMAT </w:instrText>
+        </w:r>
+        <w:r>
+          <w:fldChar w:fldCharType="separate"/>
+        </w:r>
+        <w:r>
+          <w:rPr>
+            <w:noProof/>
+          </w:rPr>
+          <w:t>2</w:t>
+        </w:r>
+        <w:r>
+          <w:rPr>
+            <w:noProof/>
+          </w:rPr>
+          <w:fldChar w:fldCharType="end"/>
+        </w:r>
+      </w:p>
+    </w:sdtContent>
+  </w:sdt>
+  <w:p>
+    <w:pPr>
+      <w:pStyle w:val="Header"/>
+    </w:pPr>
+  </w:p>
+</w:hdr>
+</file>
+
 <file path=word/numbering.xml><?xml version="1.0" encoding="utf-8"?>
 <w:numbering xmlns:wpc="http://schemas.microsoft.com/office/word/2010/wordprocessingCanvas" xmlns:cx="http://schemas.microsoft.com/office/drawing/2014/chartex" xmlns:cx1="http://schemas.microsoft.com/office/drawing/2015/9/8/chartex" xmlns:cx2="http://schemas.microsoft.com/office/drawing/2015/10/21/chartex" xmlns:cx3="http://schemas.microsoft.com/office/drawing/2016/5/9/chartex" xmlns:cx4="http://schemas.microsoft.com/office/drawing/2016/5/10/chartex" xmlns:cx5="http://schemas.microsoft.com/office/drawing/2016/5/11/chartex" xmlns:cx6="http://schemas.microsoft.com/office/drawing/2016/5/12/chartex" xmlns:cx7="http://schemas.microsoft.com/office/drawing/2016/5/13/chartex" xmlns:cx8="http://schemas.microsoft.com/office/drawing/2016/5/14/chartex" xmlns:mc="http://schemas.openxmlformats.org/markup-compatibility/2006" xmlns:aink="http://schemas.microsoft.com/office/drawing/2016/ink" xmlns:am3d="http://schemas.microsoft.com/office/drawing/2017/model3d" xmlns:o="urn:schemas-microsoft-com:office:office" xmlns:r="http://schemas.openxmlformats.org/officeDocument/2006/relationships" xmlns:m="http://schemas.openxmlformats.org/officeDocument/2006/math" xmlns:v="urn:schemas-microsoft-com:vml" xmlns:wp14="http://schemas.microsoft.com/office/word/2010/wordprocessingDrawing" xmlns:wp="http://schemas.openxmlformats.org/drawingml/2006/wordprocessingDrawing" xmlns:w10="urn:schemas-microsoft-com:office:word" xmlns:w="http://schemas.openxmlformats.org/wordprocessingml/2006/main" xmlns:w14="http://schemas.microsoft.com/office/word/2010/wordml" xmlns:w15="http://schemas.microsoft.com/office/word/2012/wordml" xmlns:w16cid="http://schemas.microsoft.com/office/word/2016/wordml/cid" xmlns:w16se="http://schemas.microsoft.com/office/word/2015/wordml/symex" xmlns:wpg="http://schemas.microsoft.com/office/word/2010/wordprocessingGroup" xmlns:wpi="http://schemas.microsoft.com/office/word/2010/wordprocessingInk" xmlns:wne="http://schemas.microsoft.com/office/word/2006/wordml" xmlns:wps="http://schemas.microsoft.com/office/word/2010/wordprocessingShape" mc:Ignorable="w14 w15 w16se w16cid wp14">
   <w:abstractNum w:abstractNumId="0" w15:restartNumberingAfterBreak="0">
+    <w:nsid w:val="291B18DF"/>
+    <w:multiLevelType w:val="multilevel"/>
+    <w:tmpl w:val="9B046B76"/>
+    <w:lvl w:ilvl="0">
+      <w:start w:val="1"/>
+      <w:numFmt w:val="decimal"/>
+      <w:lvlText w:val="%1."/>
+      <w:lvlJc w:val="left"/>
+      <w:pPr>
+        <w:tabs>
+          <w:tab w:val="num" w:pos="720"/>
+        </w:tabs>
+        <w:ind w:left="720" w:hanging="360"/>
+      </w:pPr>
+    </w:lvl>
+    <w:lvl w:ilvl="1">
+      <w:start w:val="1"/>
+      <w:numFmt w:val="decimal"/>
+      <w:lvlText w:val="%2."/>
+      <w:lvlJc w:val="left"/>
+      <w:pPr>
+        <w:tabs>
+          <w:tab w:val="num" w:pos="1440"/>
+        </w:tabs>
+        <w:ind w:left="1440" w:hanging="360"/>
+      </w:pPr>
+    </w:lvl>
+    <w:lvl w:ilvl="2">
+      <w:start w:val="1"/>
+      <w:numFmt w:val="decimal"/>
+      <w:lvlText w:val="%3."/>
+      <w:lvlJc w:val="left"/>
+      <w:pPr>
+        <w:tabs>
+          <w:tab w:val="num" w:pos="2160"/>
+        </w:tabs>
+        <w:ind w:left="2160" w:hanging="360"/>
+      </w:pPr>
+    </w:lvl>
+    <w:lvl w:ilvl="3">
+      <w:start w:val="1"/>
+      <w:numFmt w:val="decimal"/>
+      <w:lvlText w:val="%4."/>
+      <w:lvlJc w:val="left"/>
+      <w:pPr>
+        <w:tabs>
+          <w:tab w:val="num" w:pos="2880"/>
+        </w:tabs>
+        <w:ind w:left="2880" w:hanging="360"/>
+      </w:pPr>
+    </w:lvl>
+    <w:lvl w:ilvl="4" w:tentative="1">
+      <w:start w:val="1"/>
+      <w:numFmt w:val="decimal"/>
+      <w:lvlText w:val="%5."/>
+      <w:lvlJc w:val="left"/>
+      <w:pPr>
+        <w:tabs>
+          <w:tab w:val="num" w:pos="3600"/>
+        </w:tabs>
+        <w:ind w:left="3600" w:hanging="360"/>
+      </w:pPr>
+    </w:lvl>
+    <w:lvl w:ilvl="5" w:tentative="1">
+      <w:start w:val="1"/>
+      <w:numFmt w:val="decimal"/>
+      <w:lvlText w:val="%6."/>
+      <w:lvlJc w:val="left"/>
+      <w:pPr>
+        <w:tabs>
+          <w:tab w:val="num" w:pos="4320"/>
+        </w:tabs>
+        <w:ind w:left="4320" w:hanging="360"/>
+      </w:pPr>
+    </w:lvl>
+    <w:lvl w:ilvl="6" w:tentative="1">
+      <w:start w:val="1"/>
+      <w:numFmt w:val="decimal"/>
+      <w:lvlText w:val="%7."/>
+      <w:lvlJc w:val="left"/>
+      <w:pPr>
+        <w:tabs>
+          <w:tab w:val="num" w:pos="5040"/>
+        </w:tabs>
+        <w:ind w:left="5040" w:hanging="360"/>
+      </w:pPr>
+    </w:lvl>
+    <w:lvl w:ilvl="7" w:tentative="1">
+      <w:start w:val="1"/>
+      <w:numFmt w:val="decimal"/>
+      <w:lvlText w:val="%8."/>
+      <w:lvlJc w:val="left"/>
+      <w:pPr>
+        <w:tabs>
+          <w:tab w:val="num" w:pos="5760"/>
+        </w:tabs>
+        <w:ind w:left="5760" w:hanging="360"/>
+      </w:pPr>
+    </w:lvl>
+    <w:lvl w:ilvl="8" w:tentative="1">
+      <w:start w:val="1"/>
+      <w:numFmt w:val="decimal"/>
+      <w:lvlText w:val="%9."/>
+      <w:lvlJc w:val="left"/>
+      <w:pPr>
+        <w:tabs>
+          <w:tab w:val="num" w:pos="6480"/>
+        </w:tabs>
+        <w:ind w:left="6480" w:hanging="360"/>
+      </w:pPr>
+    </w:lvl>
+  </w:abstractNum>
+  <w:abstractNum w:abstractNumId="1" w15:restartNumberingAfterBreak="0">
+    <w:nsid w:val="44110751"/>
+    <w:multiLevelType w:val="multilevel"/>
+    <w:tmpl w:val="AE547A82"/>
+    <w:lvl w:ilvl="0">
+      <w:start w:val="1"/>
+      <w:numFmt w:val="bullet"/>
+      <w:lvlText w:val=""/>
+      <w:lvlJc w:val="left"/>
+      <w:pPr>
+        <w:tabs>
+          <w:tab w:val="num" w:pos="720"/>
+        </w:tabs>
+        <w:ind w:left="720" w:hanging="360"/>
+      </w:pPr>
+      <w:rPr>
+        <w:rFonts w:ascii="Symbol" w:hAnsi="Symbol" w:hint="default"/>
+        <w:sz w:val="20"/>
+      </w:rPr>
+    </w:lvl>
+    <w:lvl w:ilvl="1">
+      <w:start w:val="1"/>
+      <w:numFmt w:val="bullet"/>
+      <w:lvlText w:val="o"/>
+      <w:lvlJc w:val="left"/>
+      <w:pPr>
+        <w:tabs>
+          <w:tab w:val="num" w:pos="1440"/>
+        </w:tabs>
+        <w:ind w:left="1440" w:hanging="360"/>
+      </w:pPr>
+      <w:rPr>
+        <w:rFonts w:ascii="Courier New" w:hAnsi="Courier New" w:hint="default"/>
+        <w:sz w:val="20"/>
+      </w:rPr>
+    </w:lvl>
+    <w:lvl w:ilvl="2">
+      <w:start w:val="1"/>
+      <w:numFmt w:val="bullet"/>
+      <w:lvlText w:val=""/>
+      <w:lvlJc w:val="left"/>
+      <w:pPr>
+        <w:tabs>
+          <w:tab w:val="num" w:pos="2160"/>
+        </w:tabs>
+        <w:ind w:left="2160" w:hanging="360"/>
+      </w:pPr>
+      <w:rPr>
+        <w:rFonts w:ascii="Wingdings" w:hAnsi="Wingdings" w:hint="default"/>
+        <w:sz w:val="20"/>
+      </w:rPr>
+    </w:lvl>
+    <w:lvl w:ilvl="3" w:tentative="1">
+      <w:start w:val="1"/>
+      <w:numFmt w:val="bullet"/>
+      <w:lvlText w:val=""/>
+      <w:lvlJc w:val="left"/>
+      <w:pPr>
+        <w:tabs>
+          <w:tab w:val="num" w:pos="2880"/>
+        </w:tabs>
+        <w:ind w:left="2880" w:hanging="360"/>
+      </w:pPr>
+      <w:rPr>
+        <w:rFonts w:ascii="Wingdings" w:hAnsi="Wingdings" w:hint="default"/>
+        <w:sz w:val="20"/>
+      </w:rPr>
+    </w:lvl>
+    <w:lvl w:ilvl="4" w:tentative="1">
+      <w:start w:val="1"/>
+      <w:numFmt w:val="bullet"/>
+      <w:lvlText w:val=""/>
+      <w:lvlJc w:val="left"/>
+      <w:pPr>
+        <w:tabs>
+          <w:tab w:val="num" w:pos="3600"/>
+        </w:tabs>
+        <w:ind w:left="3600" w:hanging="360"/>
+      </w:pPr>
+      <w:rPr>
+        <w:rFonts w:ascii="Wingdings" w:hAnsi="Wingdings" w:hint="default"/>
+        <w:sz w:val="20"/>
+      </w:rPr>
+    </w:lvl>
+    <w:lvl w:ilvl="5" w:tentative="1">
+      <w:start w:val="1"/>
+      <w:numFmt w:val="bullet"/>
+      <w:lvlText w:val=""/>
+      <w:lvlJc w:val="left"/>
+      <w:pPr>
+        <w:tabs>
+          <w:tab w:val="num" w:pos="4320"/>
+        </w:tabs>
+        <w:ind w:left="4320" w:hanging="360"/>
+      </w:pPr>
+      <w:rPr>
+        <w:rFonts w:ascii="Wingdings" w:hAnsi="Wingdings" w:hint="default"/>
+        <w:sz w:val="20"/>
+      </w:rPr>
+    </w:lvl>
+    <w:lvl w:ilvl="6" w:tentative="1">
+      <w:start w:val="1"/>
+      <w:numFmt w:val="bullet"/>
+      <w:lvlText w:val=""/>
+      <w:lvlJc w:val="left"/>
+      <w:pPr>
+        <w:tabs>
+          <w:tab w:val="num" w:pos="5040"/>
+        </w:tabs>
+        <w:ind w:left="5040" w:hanging="360"/>
+      </w:pPr>
+      <w:rPr>
+        <w:rFonts w:ascii="Wingdings" w:hAnsi="Wingdings" w:hint="default"/>
+        <w:sz w:val="20"/>
+      </w:rPr>
+    </w:lvl>
+    <w:lvl w:ilvl="7" w:tentative="1">
+      <w:start w:val="1"/>
+      <w:numFmt w:val="bullet"/>
+      <w:lvlText w:val=""/>
+      <w:lvlJc w:val="left"/>
+      <w:pPr>
+        <w:tabs>
+          <w:tab w:val="num" w:pos="5760"/>
+        </w:tabs>
+        <w:ind w:left="5760" w:hanging="360"/>
+      </w:pPr>
+      <w:rPr>
+        <w:rFonts w:ascii="Wingdings" w:hAnsi="Wingdings" w:hint="default"/>
+        <w:sz w:val="20"/>
+      </w:rPr>
+    </w:lvl>
+    <w:lvl w:ilvl="8" w:tentative="1">
+      <w:start w:val="1"/>
+      <w:numFmt w:val="bullet"/>
+      <w:lvlText w:val=""/>
+      <w:lvlJc w:val="left"/>
+      <w:pPr>
+        <w:tabs>
+          <w:tab w:val="num" w:pos="6480"/>
+        </w:tabs>
+        <w:ind w:left="6480" w:hanging="360"/>
+      </w:pPr>
+      <w:rPr>
+        <w:rFonts w:ascii="Wingdings" w:hAnsi="Wingdings" w:hint="default"/>
+        <w:sz w:val="20"/>
+      </w:rPr>
+    </w:lvl>
+  </w:abstractNum>
+  <w:abstractNum w:abstractNumId="2" w15:restartNumberingAfterBreak="0">
     <w:nsid w:val="4E97382D"/>
     <w:multiLevelType w:val="hybridMultilevel"/>
     <w:tmpl w:val="3F5E46C6"/>
@@ -428,7 +3895,156 @@
       </w:rPr>
     </w:lvl>
   </w:abstractNum>
-  <w:abstractNum w:abstractNumId="1" w15:restartNumberingAfterBreak="0">
+  <w:abstractNum w:abstractNumId="3" w15:restartNumberingAfterBreak="0">
+    <w:nsid w:val="533D0C5E"/>
+    <w:multiLevelType w:val="multilevel"/>
+    <w:tmpl w:val="537C565E"/>
+    <w:lvl w:ilvl="0">
+      <w:start w:val="1"/>
+      <w:numFmt w:val="bullet"/>
+      <w:lvlText w:val=""/>
+      <w:lvlJc w:val="left"/>
+      <w:pPr>
+        <w:tabs>
+          <w:tab w:val="num" w:pos="720"/>
+        </w:tabs>
+        <w:ind w:left="720" w:hanging="360"/>
+      </w:pPr>
+      <w:rPr>
+        <w:rFonts w:ascii="Symbol" w:hAnsi="Symbol" w:hint="default"/>
+        <w:sz w:val="20"/>
+      </w:rPr>
+    </w:lvl>
+    <w:lvl w:ilvl="1">
+      <w:start w:val="1"/>
+      <w:numFmt w:val="bullet"/>
+      <w:lvlText w:val="o"/>
+      <w:lvlJc w:val="left"/>
+      <w:pPr>
+        <w:tabs>
+          <w:tab w:val="num" w:pos="1440"/>
+        </w:tabs>
+        <w:ind w:left="1440" w:hanging="360"/>
+      </w:pPr>
+      <w:rPr>
+        <w:rFonts w:ascii="Courier New" w:hAnsi="Courier New" w:hint="default"/>
+        <w:sz w:val="20"/>
+      </w:rPr>
+    </w:lvl>
+    <w:lvl w:ilvl="2">
+      <w:start w:val="1"/>
+      <w:numFmt w:val="bullet"/>
+      <w:lvlText w:val=""/>
+      <w:lvlJc w:val="left"/>
+      <w:pPr>
+        <w:tabs>
+          <w:tab w:val="num" w:pos="2160"/>
+        </w:tabs>
+        <w:ind w:left="2160" w:hanging="360"/>
+      </w:pPr>
+      <w:rPr>
+        <w:rFonts w:ascii="Wingdings" w:hAnsi="Wingdings" w:hint="default"/>
+        <w:sz w:val="20"/>
+      </w:rPr>
+    </w:lvl>
+    <w:lvl w:ilvl="3" w:tentative="1">
+      <w:start w:val="1"/>
+      <w:numFmt w:val="bullet"/>
+      <w:lvlText w:val=""/>
+      <w:lvlJc w:val="left"/>
+      <w:pPr>
+        <w:tabs>
+          <w:tab w:val="num" w:pos="2880"/>
+        </w:tabs>
+        <w:ind w:left="2880" w:hanging="360"/>
+      </w:pPr>
+      <w:rPr>
+        <w:rFonts w:ascii="Wingdings" w:hAnsi="Wingdings" w:hint="default"/>
+        <w:sz w:val="20"/>
+      </w:rPr>
+    </w:lvl>
+    <w:lvl w:ilvl="4" w:tentative="1">
+      <w:start w:val="1"/>
+      <w:numFmt w:val="bullet"/>
+      <w:lvlText w:val=""/>
+      <w:lvlJc w:val="left"/>
+      <w:pPr>
+        <w:tabs>
+          <w:tab w:val="num" w:pos="3600"/>
+        </w:tabs>
+        <w:ind w:left="3600" w:hanging="360"/>
+      </w:pPr>
+      <w:rPr>
+        <w:rFonts w:ascii="Wingdings" w:hAnsi="Wingdings" w:hint="default"/>
+        <w:sz w:val="20"/>
+      </w:rPr>
+    </w:lvl>
+    <w:lvl w:ilvl="5" w:tentative="1">
+      <w:start w:val="1"/>
+      <w:numFmt w:val="bullet"/>
+      <w:lvlText w:val=""/>
+      <w:lvlJc w:val="left"/>
+      <w:pPr>
+        <w:tabs>
+          <w:tab w:val="num" w:pos="4320"/>
+        </w:tabs>
+        <w:ind w:left="4320" w:hanging="360"/>
+      </w:pPr>
+      <w:rPr>
+        <w:rFonts w:ascii="Wingdings" w:hAnsi="Wingdings" w:hint="default"/>
+        <w:sz w:val="20"/>
+      </w:rPr>
+    </w:lvl>
+    <w:lvl w:ilvl="6" w:tentative="1">
+      <w:start w:val="1"/>
+      <w:numFmt w:val="bullet"/>
+      <w:lvlText w:val=""/>
+      <w:lvlJc w:val="left"/>
+      <w:pPr>
+        <w:tabs>
+          <w:tab w:val="num" w:pos="5040"/>
+        </w:tabs>
+        <w:ind w:left="5040" w:hanging="360"/>
+      </w:pPr>
+      <w:rPr>
+        <w:rFonts w:ascii="Wingdings" w:hAnsi="Wingdings" w:hint="default"/>
+        <w:sz w:val="20"/>
+      </w:rPr>
+    </w:lvl>
+    <w:lvl w:ilvl="7" w:tentative="1">
+      <w:start w:val="1"/>
+      <w:numFmt w:val="bullet"/>
+      <w:lvlText w:val=""/>
+      <w:lvlJc w:val="left"/>
+      <w:pPr>
+        <w:tabs>
+          <w:tab w:val="num" w:pos="5760"/>
+        </w:tabs>
+        <w:ind w:left="5760" w:hanging="360"/>
+      </w:pPr>
+      <w:rPr>
+        <w:rFonts w:ascii="Wingdings" w:hAnsi="Wingdings" w:hint="default"/>
+        <w:sz w:val="20"/>
+      </w:rPr>
+    </w:lvl>
+    <w:lvl w:ilvl="8" w:tentative="1">
+      <w:start w:val="1"/>
+      <w:numFmt w:val="bullet"/>
+      <w:lvlText w:val=""/>
+      <w:lvlJc w:val="left"/>
+      <w:pPr>
+        <w:tabs>
+          <w:tab w:val="num" w:pos="6480"/>
+        </w:tabs>
+        <w:ind w:left="6480" w:hanging="360"/>
+      </w:pPr>
+      <w:rPr>
+        <w:rFonts w:ascii="Wingdings" w:hAnsi="Wingdings" w:hint="default"/>
+        <w:sz w:val="20"/>
+      </w:rPr>
+    </w:lvl>
+  </w:abstractNum>
+  <w:abstractNum w:abstractNumId="4" w15:restartNumberingAfterBreak="0">
     <w:nsid w:val="5A6A55B5"/>
     <w:multiLevelType w:val="multilevel"/>
     <w:tmpl w:val="81A89692"/>
@@ -577,11 +4193,404 @@
       </w:rPr>
     </w:lvl>
   </w:abstractNum>
+  <w:abstractNum w:abstractNumId="5" w15:restartNumberingAfterBreak="0">
+    <w:nsid w:val="5D8053B0"/>
+    <w:multiLevelType w:val="multilevel"/>
+    <w:tmpl w:val="AB44EADC"/>
+    <w:lvl w:ilvl="0">
+      <w:start w:val="1"/>
+      <w:numFmt w:val="decimal"/>
+      <w:lvlText w:val="%1."/>
+      <w:lvlJc w:val="left"/>
+      <w:pPr>
+        <w:tabs>
+          <w:tab w:val="num" w:pos="720"/>
+        </w:tabs>
+        <w:ind w:left="720" w:hanging="360"/>
+      </w:pPr>
+    </w:lvl>
+    <w:lvl w:ilvl="1">
+      <w:start w:val="1"/>
+      <w:numFmt w:val="decimal"/>
+      <w:lvlText w:val="%2."/>
+      <w:lvlJc w:val="left"/>
+      <w:pPr>
+        <w:tabs>
+          <w:tab w:val="num" w:pos="1440"/>
+        </w:tabs>
+        <w:ind w:left="1440" w:hanging="360"/>
+      </w:pPr>
+    </w:lvl>
+    <w:lvl w:ilvl="2">
+      <w:start w:val="1"/>
+      <w:numFmt w:val="decimal"/>
+      <w:lvlText w:val="%3."/>
+      <w:lvlJc w:val="left"/>
+      <w:pPr>
+        <w:tabs>
+          <w:tab w:val="num" w:pos="2160"/>
+        </w:tabs>
+        <w:ind w:left="2160" w:hanging="360"/>
+      </w:pPr>
+    </w:lvl>
+    <w:lvl w:ilvl="3">
+      <w:start w:val="1"/>
+      <w:numFmt w:val="decimal"/>
+      <w:lvlText w:val="%4."/>
+      <w:lvlJc w:val="left"/>
+      <w:pPr>
+        <w:tabs>
+          <w:tab w:val="num" w:pos="2880"/>
+        </w:tabs>
+        <w:ind w:left="2880" w:hanging="360"/>
+      </w:pPr>
+    </w:lvl>
+    <w:lvl w:ilvl="4" w:tentative="1">
+      <w:start w:val="1"/>
+      <w:numFmt w:val="decimal"/>
+      <w:lvlText w:val="%5."/>
+      <w:lvlJc w:val="left"/>
+      <w:pPr>
+        <w:tabs>
+          <w:tab w:val="num" w:pos="3600"/>
+        </w:tabs>
+        <w:ind w:left="3600" w:hanging="360"/>
+      </w:pPr>
+    </w:lvl>
+    <w:lvl w:ilvl="5" w:tentative="1">
+      <w:start w:val="1"/>
+      <w:numFmt w:val="decimal"/>
+      <w:lvlText w:val="%6."/>
+      <w:lvlJc w:val="left"/>
+      <w:pPr>
+        <w:tabs>
+          <w:tab w:val="num" w:pos="4320"/>
+        </w:tabs>
+        <w:ind w:left="4320" w:hanging="360"/>
+      </w:pPr>
+    </w:lvl>
+    <w:lvl w:ilvl="6" w:tentative="1">
+      <w:start w:val="1"/>
+      <w:numFmt w:val="decimal"/>
+      <w:lvlText w:val="%7."/>
+      <w:lvlJc w:val="left"/>
+      <w:pPr>
+        <w:tabs>
+          <w:tab w:val="num" w:pos="5040"/>
+        </w:tabs>
+        <w:ind w:left="5040" w:hanging="360"/>
+      </w:pPr>
+    </w:lvl>
+    <w:lvl w:ilvl="7" w:tentative="1">
+      <w:start w:val="1"/>
+      <w:numFmt w:val="decimal"/>
+      <w:lvlText w:val="%8."/>
+      <w:lvlJc w:val="left"/>
+      <w:pPr>
+        <w:tabs>
+          <w:tab w:val="num" w:pos="5760"/>
+        </w:tabs>
+        <w:ind w:left="5760" w:hanging="360"/>
+      </w:pPr>
+    </w:lvl>
+    <w:lvl w:ilvl="8" w:tentative="1">
+      <w:start w:val="1"/>
+      <w:numFmt w:val="decimal"/>
+      <w:lvlText w:val="%9."/>
+      <w:lvlJc w:val="left"/>
+      <w:pPr>
+        <w:tabs>
+          <w:tab w:val="num" w:pos="6480"/>
+        </w:tabs>
+        <w:ind w:left="6480" w:hanging="360"/>
+      </w:pPr>
+    </w:lvl>
+  </w:abstractNum>
+  <w:abstractNum w:abstractNumId="6" w15:restartNumberingAfterBreak="0">
+    <w:nsid w:val="6B8C320C"/>
+    <w:multiLevelType w:val="multilevel"/>
+    <w:tmpl w:val="66B219B2"/>
+    <w:lvl w:ilvl="0">
+      <w:start w:val="1"/>
+      <w:numFmt w:val="bullet"/>
+      <w:lvlText w:val=""/>
+      <w:lvlJc w:val="left"/>
+      <w:pPr>
+        <w:tabs>
+          <w:tab w:val="num" w:pos="720"/>
+        </w:tabs>
+        <w:ind w:left="720" w:hanging="360"/>
+      </w:pPr>
+      <w:rPr>
+        <w:rFonts w:ascii="Symbol" w:hAnsi="Symbol" w:hint="default"/>
+        <w:sz w:val="20"/>
+      </w:rPr>
+    </w:lvl>
+    <w:lvl w:ilvl="1" w:tentative="1">
+      <w:start w:val="1"/>
+      <w:numFmt w:val="bullet"/>
+      <w:lvlText w:val="o"/>
+      <w:lvlJc w:val="left"/>
+      <w:pPr>
+        <w:tabs>
+          <w:tab w:val="num" w:pos="1440"/>
+        </w:tabs>
+        <w:ind w:left="1440" w:hanging="360"/>
+      </w:pPr>
+      <w:rPr>
+        <w:rFonts w:ascii="Courier New" w:hAnsi="Courier New" w:hint="default"/>
+        <w:sz w:val="20"/>
+      </w:rPr>
+    </w:lvl>
+    <w:lvl w:ilvl="2" w:tentative="1">
+      <w:start w:val="1"/>
+      <w:numFmt w:val="bullet"/>
+      <w:lvlText w:val=""/>
+      <w:lvlJc w:val="left"/>
+      <w:pPr>
+        <w:tabs>
+          <w:tab w:val="num" w:pos="2160"/>
+        </w:tabs>
+        <w:ind w:left="2160" w:hanging="360"/>
+      </w:pPr>
+      <w:rPr>
+        <w:rFonts w:ascii="Wingdings" w:hAnsi="Wingdings" w:hint="default"/>
+        <w:sz w:val="20"/>
+      </w:rPr>
+    </w:lvl>
+    <w:lvl w:ilvl="3" w:tentative="1">
+      <w:start w:val="1"/>
+      <w:numFmt w:val="bullet"/>
+      <w:lvlText w:val=""/>
+      <w:lvlJc w:val="left"/>
+      <w:pPr>
+        <w:tabs>
+          <w:tab w:val="num" w:pos="2880"/>
+        </w:tabs>
+        <w:ind w:left="2880" w:hanging="360"/>
+      </w:pPr>
+      <w:rPr>
+        <w:rFonts w:ascii="Wingdings" w:hAnsi="Wingdings" w:hint="default"/>
+        <w:sz w:val="20"/>
+      </w:rPr>
+    </w:lvl>
+    <w:lvl w:ilvl="4" w:tentative="1">
+      <w:start w:val="1"/>
+      <w:numFmt w:val="bullet"/>
+      <w:lvlText w:val=""/>
+      <w:lvlJc w:val="left"/>
+      <w:pPr>
+        <w:tabs>
+          <w:tab w:val="num" w:pos="3600"/>
+        </w:tabs>
+        <w:ind w:left="3600" w:hanging="360"/>
+      </w:pPr>
+      <w:rPr>
+        <w:rFonts w:ascii="Wingdings" w:hAnsi="Wingdings" w:hint="default"/>
+        <w:sz w:val="20"/>
+      </w:rPr>
+    </w:lvl>
+    <w:lvl w:ilvl="5" w:tentative="1">
+      <w:start w:val="1"/>
+      <w:numFmt w:val="bullet"/>
+      <w:lvlText w:val=""/>
+      <w:lvlJc w:val="left"/>
+      <w:pPr>
+        <w:tabs>
+          <w:tab w:val="num" w:pos="4320"/>
+        </w:tabs>
+        <w:ind w:left="4320" w:hanging="360"/>
+      </w:pPr>
+      <w:rPr>
+        <w:rFonts w:ascii="Wingdings" w:hAnsi="Wingdings" w:hint="default"/>
+        <w:sz w:val="20"/>
+      </w:rPr>
+    </w:lvl>
+    <w:lvl w:ilvl="6" w:tentative="1">
+      <w:start w:val="1"/>
+      <w:numFmt w:val="bullet"/>
+      <w:lvlText w:val=""/>
+      <w:lvlJc w:val="left"/>
+      <w:pPr>
+        <w:tabs>
+          <w:tab w:val="num" w:pos="5040"/>
+        </w:tabs>
+        <w:ind w:left="5040" w:hanging="360"/>
+      </w:pPr>
+      <w:rPr>
+        <w:rFonts w:ascii="Wingdings" w:hAnsi="Wingdings" w:hint="default"/>
+        <w:sz w:val="20"/>
+      </w:rPr>
+    </w:lvl>
+    <w:lvl w:ilvl="7" w:tentative="1">
+      <w:start w:val="1"/>
+      <w:numFmt w:val="bullet"/>
+      <w:lvlText w:val=""/>
+      <w:lvlJc w:val="left"/>
+      <w:pPr>
+        <w:tabs>
+          <w:tab w:val="num" w:pos="5760"/>
+        </w:tabs>
+        <w:ind w:left="5760" w:hanging="360"/>
+      </w:pPr>
+      <w:rPr>
+        <w:rFonts w:ascii="Wingdings" w:hAnsi="Wingdings" w:hint="default"/>
+        <w:sz w:val="20"/>
+      </w:rPr>
+    </w:lvl>
+    <w:lvl w:ilvl="8" w:tentative="1">
+      <w:start w:val="1"/>
+      <w:numFmt w:val="bullet"/>
+      <w:lvlText w:val=""/>
+      <w:lvlJc w:val="left"/>
+      <w:pPr>
+        <w:tabs>
+          <w:tab w:val="num" w:pos="6480"/>
+        </w:tabs>
+        <w:ind w:left="6480" w:hanging="360"/>
+      </w:pPr>
+      <w:rPr>
+        <w:rFonts w:ascii="Wingdings" w:hAnsi="Wingdings" w:hint="default"/>
+        <w:sz w:val="20"/>
+      </w:rPr>
+    </w:lvl>
+  </w:abstractNum>
+  <w:abstractNum w:abstractNumId="7" w15:restartNumberingAfterBreak="0">
+    <w:nsid w:val="6C0D088C"/>
+    <w:multiLevelType w:val="multilevel"/>
+    <w:tmpl w:val="10A29202"/>
+    <w:lvl w:ilvl="0">
+      <w:start w:val="1"/>
+      <w:numFmt w:val="decimal"/>
+      <w:lvlText w:val="%1."/>
+      <w:lvlJc w:val="left"/>
+      <w:pPr>
+        <w:tabs>
+          <w:tab w:val="num" w:pos="720"/>
+        </w:tabs>
+        <w:ind w:left="720" w:hanging="360"/>
+      </w:pPr>
+    </w:lvl>
+    <w:lvl w:ilvl="1" w:tentative="1">
+      <w:start w:val="1"/>
+      <w:numFmt w:val="decimal"/>
+      <w:lvlText w:val="%2."/>
+      <w:lvlJc w:val="left"/>
+      <w:pPr>
+        <w:tabs>
+          <w:tab w:val="num" w:pos="1440"/>
+        </w:tabs>
+        <w:ind w:left="1440" w:hanging="360"/>
+      </w:pPr>
+    </w:lvl>
+    <w:lvl w:ilvl="2" w:tentative="1">
+      <w:start w:val="1"/>
+      <w:numFmt w:val="decimal"/>
+      <w:lvlText w:val="%3."/>
+      <w:lvlJc w:val="left"/>
+      <w:pPr>
+        <w:tabs>
+          <w:tab w:val="num" w:pos="2160"/>
+        </w:tabs>
+        <w:ind w:left="2160" w:hanging="360"/>
+      </w:pPr>
+    </w:lvl>
+    <w:lvl w:ilvl="3" w:tentative="1">
+      <w:start w:val="1"/>
+      <w:numFmt w:val="decimal"/>
+      <w:lvlText w:val="%4."/>
+      <w:lvlJc w:val="left"/>
+      <w:pPr>
+        <w:tabs>
+          <w:tab w:val="num" w:pos="2880"/>
+        </w:tabs>
+        <w:ind w:left="2880" w:hanging="360"/>
+      </w:pPr>
+    </w:lvl>
+    <w:lvl w:ilvl="4" w:tentative="1">
+      <w:start w:val="1"/>
+      <w:numFmt w:val="decimal"/>
+      <w:lvlText w:val="%5."/>
+      <w:lvlJc w:val="left"/>
+      <w:pPr>
+        <w:tabs>
+          <w:tab w:val="num" w:pos="3600"/>
+        </w:tabs>
+        <w:ind w:left="3600" w:hanging="360"/>
+      </w:pPr>
+    </w:lvl>
+    <w:lvl w:ilvl="5" w:tentative="1">
+      <w:start w:val="1"/>
+      <w:numFmt w:val="decimal"/>
+      <w:lvlText w:val="%6."/>
+      <w:lvlJc w:val="left"/>
+      <w:pPr>
+        <w:tabs>
+          <w:tab w:val="num" w:pos="4320"/>
+        </w:tabs>
+        <w:ind w:left="4320" w:hanging="360"/>
+      </w:pPr>
+    </w:lvl>
+    <w:lvl w:ilvl="6" w:tentative="1">
+      <w:start w:val="1"/>
+      <w:numFmt w:val="decimal"/>
+      <w:lvlText w:val="%7."/>
+      <w:lvlJc w:val="left"/>
+      <w:pPr>
+        <w:tabs>
+          <w:tab w:val="num" w:pos="5040"/>
+        </w:tabs>
+        <w:ind w:left="5040" w:hanging="360"/>
+      </w:pPr>
+    </w:lvl>
+    <w:lvl w:ilvl="7" w:tentative="1">
+      <w:start w:val="1"/>
+      <w:numFmt w:val="decimal"/>
+      <w:lvlText w:val="%8."/>
+      <w:lvlJc w:val="left"/>
+      <w:pPr>
+        <w:tabs>
+          <w:tab w:val="num" w:pos="5760"/>
+        </w:tabs>
+        <w:ind w:left="5760" w:hanging="360"/>
+      </w:pPr>
+    </w:lvl>
+    <w:lvl w:ilvl="8" w:tentative="1">
+      <w:start w:val="1"/>
+      <w:numFmt w:val="decimal"/>
+      <w:lvlText w:val="%9."/>
+      <w:lvlJc w:val="left"/>
+      <w:pPr>
+        <w:tabs>
+          <w:tab w:val="num" w:pos="6480"/>
+        </w:tabs>
+        <w:ind w:left="6480" w:hanging="360"/>
+      </w:pPr>
+    </w:lvl>
+  </w:abstractNum>
   <w:num w:numId="1">
+    <w:abstractNumId w:val="4"/>
+  </w:num>
+  <w:num w:numId="2">
+    <w:abstractNumId w:val="2"/>
+  </w:num>
+  <w:num w:numId="3">
     <w:abstractNumId w:val="1"/>
   </w:num>
-  <w:num w:numId="2">
+  <w:num w:numId="4">
     <w:abstractNumId w:val="0"/>
+  </w:num>
+  <w:num w:numId="5">
+    <w:abstractNumId w:val="3"/>
+  </w:num>
+  <w:num w:numId="6">
+    <w:abstractNumId w:val="5"/>
+  </w:num>
+  <w:num w:numId="7">
+    <w:abstractNumId w:val="7"/>
+  </w:num>
+  <w:num w:numId="8">
+    <w:abstractNumId w:val="6"/>
   </w:num>
 </w:numbering>
 </file>
@@ -984,6 +4993,26 @@
     <w:name w:val="Normal"/>
     <w:qFormat/>
   </w:style>
+  <w:style w:type="paragraph" w:styleId="Heading3">
+    <w:name w:val="heading 3"/>
+    <w:basedOn w:val="Normal"/>
+    <w:link w:val="Heading3Char"/>
+    <w:uiPriority w:val="9"/>
+    <w:qFormat/>
+    <w:rsid w:val="008A0D24"/>
+    <w:pPr>
+      <w:spacing w:before="100" w:beforeAutospacing="1" w:after="100" w:afterAutospacing="1" w:line="240" w:lineRule="auto"/>
+      <w:outlineLvl w:val="2"/>
+    </w:pPr>
+    <w:rPr>
+      <w:rFonts w:ascii="Times New Roman" w:eastAsia="Times New Roman" w:hAnsi="Times New Roman" w:cs="Times New Roman"/>
+      <w:b/>
+      <w:bCs/>
+      <w:sz w:val="27"/>
+      <w:szCs w:val="27"/>
+      <w:lang w:eastAsia="en-GB"/>
+    </w:rPr>
+  </w:style>
   <w:style w:type="character" w:default="1" w:styleId="DefaultParagraphFont">
     <w:name w:val="Default Paragraph Font"/>
     <w:uiPriority w:val="1"/>
@@ -1074,6 +5103,102 @@
       <w:color w:val="605E5C"/>
       <w:shd w:val="clear" w:color="auto" w:fill="E1DFDD"/>
     </w:rPr>
+  </w:style>
+  <w:style w:type="character" w:customStyle="1" w:styleId="Heading3Char">
+    <w:name w:val="Heading 3 Char"/>
+    <w:basedOn w:val="DefaultParagraphFont"/>
+    <w:link w:val="Heading3"/>
+    <w:uiPriority w:val="9"/>
+    <w:rsid w:val="008A0D24"/>
+    <w:rPr>
+      <w:rFonts w:ascii="Times New Roman" w:eastAsia="Times New Roman" w:hAnsi="Times New Roman" w:cs="Times New Roman"/>
+      <w:b/>
+      <w:bCs/>
+      <w:sz w:val="27"/>
+      <w:szCs w:val="27"/>
+      <w:lang w:eastAsia="en-GB"/>
+    </w:rPr>
+  </w:style>
+  <w:style w:type="paragraph" w:styleId="NormalWeb">
+    <w:name w:val="Normal (Web)"/>
+    <w:basedOn w:val="Normal"/>
+    <w:uiPriority w:val="99"/>
+    <w:semiHidden/>
+    <w:unhideWhenUsed/>
+    <w:rsid w:val="008A0D24"/>
+    <w:pPr>
+      <w:spacing w:before="100" w:beforeAutospacing="1" w:after="100" w:afterAutospacing="1" w:line="240" w:lineRule="auto"/>
+    </w:pPr>
+    <w:rPr>
+      <w:rFonts w:ascii="Times New Roman" w:eastAsia="Times New Roman" w:hAnsi="Times New Roman" w:cs="Times New Roman"/>
+      <w:sz w:val="24"/>
+      <w:szCs w:val="24"/>
+      <w:lang w:eastAsia="en-GB"/>
+    </w:rPr>
+  </w:style>
+  <w:style w:type="character" w:customStyle="1" w:styleId="tagnamecolor">
+    <w:name w:val="tagnamecolor"/>
+    <w:basedOn w:val="DefaultParagraphFont"/>
+    <w:rsid w:val="00413A9E"/>
+  </w:style>
+  <w:style w:type="character" w:customStyle="1" w:styleId="tagcolor">
+    <w:name w:val="tagcolor"/>
+    <w:basedOn w:val="DefaultParagraphFont"/>
+    <w:rsid w:val="00413A9E"/>
+  </w:style>
+  <w:style w:type="character" w:customStyle="1" w:styleId="attributecolor">
+    <w:name w:val="attributecolor"/>
+    <w:basedOn w:val="DefaultParagraphFont"/>
+    <w:rsid w:val="00413A9E"/>
+  </w:style>
+  <w:style w:type="paragraph" w:styleId="Header">
+    <w:name w:val="header"/>
+    <w:basedOn w:val="Normal"/>
+    <w:link w:val="HeaderChar"/>
+    <w:uiPriority w:val="99"/>
+    <w:unhideWhenUsed/>
+    <w:rsid w:val="002F6427"/>
+    <w:pPr>
+      <w:tabs>
+        <w:tab w:val="center" w:pos="4513"/>
+        <w:tab w:val="right" w:pos="9026"/>
+      </w:tabs>
+      <w:spacing w:after="0" w:line="240" w:lineRule="auto"/>
+    </w:pPr>
+  </w:style>
+  <w:style w:type="character" w:customStyle="1" w:styleId="HeaderChar">
+    <w:name w:val="Header Char"/>
+    <w:basedOn w:val="DefaultParagraphFont"/>
+    <w:link w:val="Header"/>
+    <w:uiPriority w:val="99"/>
+    <w:rsid w:val="002F6427"/>
+  </w:style>
+  <w:style w:type="paragraph" w:styleId="Footer">
+    <w:name w:val="footer"/>
+    <w:basedOn w:val="Normal"/>
+    <w:link w:val="FooterChar"/>
+    <w:uiPriority w:val="99"/>
+    <w:unhideWhenUsed/>
+    <w:rsid w:val="002F6427"/>
+    <w:pPr>
+      <w:tabs>
+        <w:tab w:val="center" w:pos="4513"/>
+        <w:tab w:val="right" w:pos="9026"/>
+      </w:tabs>
+      <w:spacing w:after="0" w:line="240" w:lineRule="auto"/>
+    </w:pPr>
+  </w:style>
+  <w:style w:type="character" w:customStyle="1" w:styleId="FooterChar">
+    <w:name w:val="Footer Char"/>
+    <w:basedOn w:val="DefaultParagraphFont"/>
+    <w:link w:val="Footer"/>
+    <w:uiPriority w:val="99"/>
+    <w:rsid w:val="002F6427"/>
+  </w:style>
+  <w:style w:type="character" w:customStyle="1" w:styleId="instancename">
+    <w:name w:val="instancename"/>
+    <w:basedOn w:val="DefaultParagraphFont"/>
+    <w:rsid w:val="00CA3591"/>
   </w:style>
 </w:styles>
 </file>

</xml_diff>

<commit_message>
Etain's notes to date
Etain's research and preparation for this module.
Big project and assessments.
</commit_message>
<xml_diff>
--- a/Etain's notes to date - progress & summary.docx
+++ b/Etain's notes to date - progress & summary.docx
@@ -1780,15 +1780,7 @@
         <w:spacing w:before="100" w:beforeAutospacing="1" w:after="100" w:afterAutospacing="1" w:line="240" w:lineRule="auto"/>
       </w:pPr>
       <w:r>
-        <w:t>The table tags (&lt;table&gt; &lt;tr&gt;&lt;</w:t>
-      </w:r>
-      <w:proofErr w:type="spellStart"/>
-      <w:r>
-        <w:t>th</w:t>
-      </w:r>
-      <w:proofErr w:type="spellEnd"/>
-      <w:r>
-        <w:t>&gt;&lt;td&gt;)</w:t>
+        <w:t>The table tags (&lt;table&gt; &lt;tr&gt;&lt;th&gt;&lt;td&gt;)</w:t>
       </w:r>
     </w:p>
     <w:p>
@@ -1835,21 +1827,7 @@
         <w:rPr>
           <w:b/>
         </w:rPr>
-        <w:t xml:space="preserve">Review Andrew’s PowerPoint slides (on </w:t>
-      </w:r>
-      <w:proofErr w:type="spellStart"/>
-      <w:r>
-        <w:rPr>
-          <w:b/>
-        </w:rPr>
-        <w:t>moodle</w:t>
-      </w:r>
-      <w:proofErr w:type="spellEnd"/>
-      <w:r>
-        <w:rPr>
-          <w:b/>
-        </w:rPr>
-        <w:t>)</w:t>
+        <w:t>Review Andrew’s PowerPoint slides (on moodle)</w:t>
       </w:r>
     </w:p>
     <w:p>
@@ -2620,15 +2598,7 @@
         <w:spacing w:before="100" w:beforeAutospacing="1" w:after="100" w:afterAutospacing="1" w:line="240" w:lineRule="auto"/>
       </w:pPr>
       <w:r>
-        <w:t>The table tags (&lt;table&gt; &lt;tr&gt;&lt;</w:t>
-      </w:r>
-      <w:proofErr w:type="spellStart"/>
-      <w:r>
-        <w:t>th</w:t>
-      </w:r>
-      <w:proofErr w:type="spellEnd"/>
-      <w:r>
-        <w:t>&gt;&lt;td&gt;)</w:t>
+        <w:t>The table tags (&lt;table&gt; &lt;tr&gt;&lt;th&gt;&lt;td&gt;)</w:t>
       </w:r>
     </w:p>
     <w:p>
@@ -2690,13 +2660,8 @@
         </w:r>
       </w:hyperlink>
       <w:r>
-        <w:t xml:space="preserve"> and </w:t>
-      </w:r>
-      <w:proofErr w:type="spellStart"/>
-      <w:r>
-        <w:t>Javascript</w:t>
-      </w:r>
-      <w:proofErr w:type="spellEnd"/>
+        <w:t xml:space="preserve"> and Javascript</w:t>
+      </w:r>
     </w:p>
     <w:p>
       <w:pPr>
@@ -2808,24 +2773,15 @@
           <w:rFonts w:ascii="Calibri" w:eastAsia="Times New Roman" w:hAnsi="Calibri" w:cs="Calibri"/>
           <w:lang w:eastAsia="en-GB"/>
         </w:rPr>
-        <w:t xml:space="preserve">The main things I will be looking at in </w:t>
-      </w:r>
-      <w:proofErr w:type="spellStart"/>
+        <w:t>The main things I will be looking at in Githu</w:t>
+      </w:r>
       <w:r>
         <w:rPr>
           <w:rFonts w:ascii="Calibri" w:eastAsia="Times New Roman" w:hAnsi="Calibri" w:cs="Calibri"/>
           <w:lang w:eastAsia="en-GB"/>
         </w:rPr>
-        <w:t>Githu</w:t>
-      </w:r>
-      <w:r>
-        <w:rPr>
-          <w:rFonts w:ascii="Calibri" w:eastAsia="Times New Roman" w:hAnsi="Calibri" w:cs="Calibri"/>
-          <w:lang w:eastAsia="en-GB"/>
-        </w:rPr>
         <w:t>b</w:t>
       </w:r>
-      <w:proofErr w:type="spellEnd"/>
       <w:r>
         <w:rPr>
           <w:rFonts w:ascii="Calibri" w:eastAsia="Times New Roman" w:hAnsi="Calibri" w:cs="Calibri"/>
@@ -3004,15 +2960,7 @@
     </w:p>
     <w:p>
       <w:r>
-        <w:t xml:space="preserve">If I want to use </w:t>
-      </w:r>
-      <w:proofErr w:type="spellStart"/>
-      <w:r>
-        <w:t>beautifulsoup</w:t>
-      </w:r>
-      <w:proofErr w:type="spellEnd"/>
-      <w:r>
-        <w:t xml:space="preserve"> it needs to be downloaded.</w:t>
+        <w:t>If I want to use beautifulsoup it needs to be downloaded.</w:t>
       </w:r>
     </w:p>
     <w:p>
@@ -3130,7 +3078,7 @@
         </w:rPr>
         <w:lastRenderedPageBreak/>
         <w:drawing>
-          <wp:inline distT="0" distB="0" distL="0" distR="0" wp14:anchorId="2E42A19F" wp14:editId="2338FB48">
+          <wp:inline distT="0" distB="0" distL="0" distR="0" wp14:anchorId="78FACCA1" wp14:editId="48892251">
             <wp:extent cx="5731510" cy="7158355"/>
             <wp:effectExtent l="0" t="0" r="2540" b="4445"/>
             <wp:docPr id="3" name="Picture 3"/>
@@ -3165,8 +3113,1458 @@
           </wp:inline>
         </w:drawing>
       </w:r>
+    </w:p>
+    <w:p>
+      <w:pPr>
+        <w:rPr>
+          <w:b/>
+          <w:highlight w:val="yellow"/>
+        </w:rPr>
+      </w:pPr>
+    </w:p>
+    <w:p>
+      <w:pPr>
+        <w:rPr>
+          <w:b/>
+          <w:highlight w:val="yellow"/>
+        </w:rPr>
+      </w:pPr>
+    </w:p>
+    <w:p>
+      <w:pPr>
+        <w:rPr>
+          <w:b/>
+          <w:highlight w:val="yellow"/>
+        </w:rPr>
+      </w:pPr>
+    </w:p>
+    <w:p>
+      <w:pPr>
+        <w:rPr>
+          <w:b/>
+          <w:highlight w:val="yellow"/>
+        </w:rPr>
+      </w:pPr>
+    </w:p>
+    <w:p>
+      <w:pPr>
+        <w:rPr>
+          <w:b/>
+          <w:highlight w:val="yellow"/>
+        </w:rPr>
+      </w:pPr>
+    </w:p>
+    <w:p>
+      <w:pPr>
+        <w:pBdr>
+          <w:bottom w:val="single" w:sz="12" w:space="1" w:color="auto"/>
+        </w:pBdr>
+        <w:rPr>
+          <w:b/>
+        </w:rPr>
+      </w:pPr>
+      <w:r>
+        <w:rPr>
+          <w:b/>
+          <w:highlight w:val="yellow"/>
+        </w:rPr>
+        <w:lastRenderedPageBreak/>
+        <w:t xml:space="preserve">Week </w:t>
+      </w:r>
+      <w:r>
+        <w:rPr>
+          <w:b/>
+          <w:highlight w:val="yellow"/>
+        </w:rPr>
+        <w:t>4</w:t>
+      </w:r>
+      <w:r>
+        <w:rPr>
+          <w:b/>
+          <w:highlight w:val="yellow"/>
+        </w:rPr>
+        <w:t>:</w:t>
+      </w:r>
+    </w:p>
+    <w:p>
+      <w:pPr>
+        <w:rPr>
+          <w:b/>
+        </w:rPr>
+      </w:pPr>
+      <w:r>
+        <w:rPr>
+          <w:b/>
+        </w:rPr>
+        <w:t>I skipped ahead to week 9</w:t>
+      </w:r>
+    </w:p>
+    <w:p>
+      <w:pPr>
+        <w:rPr>
+          <w:b/>
+        </w:rPr>
+      </w:pPr>
+      <w:r>
+        <w:rPr>
+          <w:b/>
+          <w:highlight w:val="yellow"/>
+        </w:rPr>
+        <w:t>Week 9:</w:t>
+      </w:r>
+    </w:p>
+    <w:p>
+      <w:pPr>
+        <w:rPr>
+          <w:b/>
+        </w:rPr>
+      </w:pPr>
+      <w:r>
+        <w:rPr>
+          <w:b/>
+        </w:rPr>
+        <w:t>Linking to Database</w:t>
+      </w:r>
+    </w:p>
+    <w:p>
+      <w:pPr>
+        <w:rPr>
+          <w:b/>
+        </w:rPr>
+      </w:pPr>
+      <w:r>
+        <w:rPr>
+          <w:b/>
+        </w:rPr>
+        <w:t>Lectures and Labs</w:t>
+      </w:r>
+    </w:p>
+    <w:p>
+      <w:pPr>
+        <w:pStyle w:val="ListParagraph"/>
+        <w:numPr>
+          <w:ilvl w:val="0"/>
+          <w:numId w:val="9"/>
+        </w:numPr>
+        <w:rPr>
+          <w:u w:val="single"/>
+        </w:rPr>
+      </w:pPr>
+      <w:r>
+        <w:rPr>
+          <w:u w:val="single"/>
+        </w:rPr>
+        <w:t>Databases</w:t>
+      </w:r>
+    </w:p>
+    <w:p>
+      <w:pPr>
+        <w:pStyle w:val="ListParagraph"/>
+      </w:pPr>
+      <w:r>
+        <w:t xml:space="preserve">Lecture – 17 mins - </w:t>
+      </w:r>
+      <w:r>
+        <w:t>watched</w:t>
+      </w:r>
+    </w:p>
+    <w:p>
+      <w:pPr>
+        <w:pStyle w:val="ListParagraph"/>
+      </w:pPr>
+      <w:r>
+        <w:t>Sides – downloaded</w:t>
+      </w:r>
+    </w:p>
+    <w:p>
+      <w:pPr>
+        <w:pStyle w:val="ListParagraph"/>
+      </w:pPr>
+      <w:r>
+        <w:t xml:space="preserve">Lab - </w:t>
+      </w:r>
+      <w:r>
+        <w:t>DONE</w:t>
+      </w:r>
+    </w:p>
+    <w:p>
+      <w:pPr>
+        <w:rPr>
+          <w:b/>
+        </w:rPr>
+      </w:pPr>
+      <w:hyperlink r:id="rId30" w:history="1">
+        <w:r>
+          <w:rPr>
+            <w:rStyle w:val="Hyperlink"/>
+          </w:rPr>
+          <w:t>http://www.wampserver.com/en/</w:t>
+        </w:r>
+      </w:hyperlink>
+    </w:p>
+    <w:p>
+      <w:pPr>
+        <w:rPr>
+          <w:sz w:val="24"/>
+        </w:rPr>
+      </w:pPr>
+      <w:r>
+        <w:rPr>
+          <w:sz w:val="24"/>
+        </w:rPr>
+        <w:t xml:space="preserve">I followed the steps to install wamp. I already had </w:t>
+      </w:r>
+      <w:r>
+        <w:rPr>
+          <w:sz w:val="24"/>
+        </w:rPr>
+        <w:t>Visual C++installed on my device</w:t>
+      </w:r>
+      <w:r>
+        <w:rPr>
+          <w:sz w:val="24"/>
+        </w:rPr>
+        <w:t xml:space="preserve"> so didn’t need to install it again</w:t>
+      </w:r>
+      <w:r>
+        <w:rPr>
+          <w:sz w:val="24"/>
+        </w:rPr>
+        <w:t>.</w:t>
+      </w:r>
+      <w:r>
+        <w:rPr>
+          <w:sz w:val="24"/>
+        </w:rPr>
+        <w:t xml:space="preserve"> I downloaded 64 bit wamp. Once downloaded I typed ‘Wamp server’ into the search functionality on my device. </w:t>
+      </w:r>
+    </w:p>
+    <w:p>
+      <w:pPr>
+        <w:rPr>
+          <w:sz w:val="24"/>
+        </w:rPr>
+      </w:pPr>
+      <w:r>
+        <w:rPr>
+          <w:sz w:val="24"/>
+        </w:rPr>
+        <w:t xml:space="preserve">Note: To access MySQL in wamp for this module access it via Wamp My SQL Console. </w:t>
+      </w:r>
+    </w:p>
+    <w:p>
+      <w:pPr>
+        <w:rPr>
+          <w:sz w:val="24"/>
+        </w:rPr>
+      </w:pPr>
+      <w:r>
+        <w:rPr>
+          <w:sz w:val="24"/>
+        </w:rPr>
+        <w:t xml:space="preserve">Root. </w:t>
+      </w:r>
+      <w:r>
+        <w:rPr>
+          <w:sz w:val="24"/>
+        </w:rPr>
+        <w:t>Password is blank, simply click enter.</w:t>
+      </w:r>
+    </w:p>
+    <w:p>
+      <w:pPr>
+        <w:rPr>
+          <w:sz w:val="24"/>
+        </w:rPr>
+      </w:pPr>
+      <w:r>
+        <w:rPr>
+          <w:noProof/>
+        </w:rPr>
+        <w:drawing>
+          <wp:inline distT="0" distB="0" distL="0" distR="0" wp14:anchorId="6D7A9815" wp14:editId="504AF97A">
+            <wp:extent cx="5731510" cy="3317240"/>
+            <wp:effectExtent l="0" t="0" r="2540" b="0"/>
+            <wp:docPr id="5" name="Picture 5"/>
+            <wp:cNvGraphicFramePr>
+              <a:graphicFrameLocks xmlns:a="http://schemas.openxmlformats.org/drawingml/2006/main" noChangeAspect="1"/>
+            </wp:cNvGraphicFramePr>
+            <a:graphic xmlns:a="http://schemas.openxmlformats.org/drawingml/2006/main">
+              <a:graphicData uri="http://schemas.openxmlformats.org/drawingml/2006/picture">
+                <pic:pic xmlns:pic="http://schemas.openxmlformats.org/drawingml/2006/picture">
+                  <pic:nvPicPr>
+                    <pic:cNvPr id="1" name=""/>
+                    <pic:cNvPicPr/>
+                  </pic:nvPicPr>
+                  <pic:blipFill>
+                    <a:blip r:embed="rId31"/>
+                    <a:stretch>
+                      <a:fillRect/>
+                    </a:stretch>
+                  </pic:blipFill>
+                  <pic:spPr>
+                    <a:xfrm>
+                      <a:off x="0" y="0"/>
+                      <a:ext cx="5731510" cy="3317240"/>
+                    </a:xfrm>
+                    <a:prstGeom prst="rect">
+                      <a:avLst/>
+                    </a:prstGeom>
+                  </pic:spPr>
+                </pic:pic>
+              </a:graphicData>
+            </a:graphic>
+          </wp:inline>
+        </w:drawing>
+      </w:r>
+    </w:p>
+    <w:p>
+      <w:pPr>
+        <w:rPr>
+          <w:sz w:val="24"/>
+        </w:rPr>
+      </w:pPr>
+      <w:r>
+        <w:rPr>
+          <w:sz w:val="24"/>
+        </w:rPr>
+        <w:t>To access phpMyAdmin – username is root, password is blank. This will allow me to interact with the database. I was instructed by the download wizard to restart all services when Wamp was successfully downloaded to change the icon from red to green. I did this, now it is green;</w:t>
+      </w:r>
+      <w:r>
+        <w:rPr>
+          <w:sz w:val="24"/>
+        </w:rPr>
+        <w:t xml:space="preserve"> </w:t>
+      </w:r>
+      <w:r>
+        <w:rPr>
+          <w:noProof/>
+        </w:rPr>
+        <w:drawing>
+          <wp:inline distT="0" distB="0" distL="0" distR="0" wp14:anchorId="701BF28D" wp14:editId="3CDEC81A">
+            <wp:extent cx="327688" cy="381033"/>
+            <wp:effectExtent l="0" t="0" r="0" b="0"/>
+            <wp:docPr id="4" name="Picture 4"/>
+            <wp:cNvGraphicFramePr>
+              <a:graphicFrameLocks xmlns:a="http://schemas.openxmlformats.org/drawingml/2006/main" noChangeAspect="1"/>
+            </wp:cNvGraphicFramePr>
+            <a:graphic xmlns:a="http://schemas.openxmlformats.org/drawingml/2006/main">
+              <a:graphicData uri="http://schemas.openxmlformats.org/drawingml/2006/picture">
+                <pic:pic xmlns:pic="http://schemas.openxmlformats.org/drawingml/2006/picture">
+                  <pic:nvPicPr>
+                    <pic:cNvPr id="1" name=""/>
+                    <pic:cNvPicPr/>
+                  </pic:nvPicPr>
+                  <pic:blipFill>
+                    <a:blip r:embed="rId32"/>
+                    <a:stretch>
+                      <a:fillRect/>
+                    </a:stretch>
+                  </pic:blipFill>
+                  <pic:spPr>
+                    <a:xfrm>
+                      <a:off x="0" y="0"/>
+                      <a:ext cx="327688" cy="381033"/>
+                    </a:xfrm>
+                    <a:prstGeom prst="rect">
+                      <a:avLst/>
+                    </a:prstGeom>
+                  </pic:spPr>
+                </pic:pic>
+              </a:graphicData>
+            </a:graphic>
+          </wp:inline>
+        </w:drawing>
+      </w:r>
+    </w:p>
+    <w:p>
+      <w:pPr>
+        <w:rPr>
+          <w:sz w:val="24"/>
+        </w:rPr>
+      </w:pPr>
+      <w:r>
+        <w:rPr>
+          <w:sz w:val="24"/>
+        </w:rPr>
+        <w:t xml:space="preserve">There is an SQL </w:t>
+      </w:r>
+      <w:r>
+        <w:rPr>
+          <w:sz w:val="24"/>
+        </w:rPr>
+        <w:t>Tutorial on W3Schools</w:t>
+      </w:r>
+      <w:r>
+        <w:rPr>
+          <w:sz w:val="24"/>
+        </w:rPr>
+        <w:t xml:space="preserve"> </w:t>
+      </w:r>
+      <w:hyperlink r:id="rId33" w:history="1">
+        <w:r>
+          <w:rPr>
+            <w:rStyle w:val="Hyperlink"/>
+            <w:sz w:val="24"/>
+          </w:rPr>
+          <w:t>https://www.w3schools.com/sql/</w:t>
+        </w:r>
+      </w:hyperlink>
+    </w:p>
+    <w:p>
+      <w:pPr>
+        <w:rPr>
+          <w:sz w:val="24"/>
+        </w:rPr>
+      </w:pPr>
+      <w:r>
+        <w:rPr>
+          <w:sz w:val="24"/>
+        </w:rPr>
+        <w:lastRenderedPageBreak/>
+        <w:t>To see the databases I have – show databases;</w:t>
+      </w:r>
+    </w:p>
+    <w:p>
+      <w:pPr>
+        <w:rPr>
+          <w:sz w:val="24"/>
+        </w:rPr>
+      </w:pPr>
+      <w:r>
+        <w:rPr>
+          <w:noProof/>
+        </w:rPr>
+        <w:drawing>
+          <wp:inline distT="0" distB="0" distL="0" distR="0" wp14:anchorId="3F2E5795" wp14:editId="49A6D60C">
+            <wp:extent cx="5731510" cy="3317240"/>
+            <wp:effectExtent l="0" t="0" r="2540" b="0"/>
+            <wp:docPr id="6" name="Picture 6"/>
+            <wp:cNvGraphicFramePr>
+              <a:graphicFrameLocks xmlns:a="http://schemas.openxmlformats.org/drawingml/2006/main" noChangeAspect="1"/>
+            </wp:cNvGraphicFramePr>
+            <a:graphic xmlns:a="http://schemas.openxmlformats.org/drawingml/2006/main">
+              <a:graphicData uri="http://schemas.openxmlformats.org/drawingml/2006/picture">
+                <pic:pic xmlns:pic="http://schemas.openxmlformats.org/drawingml/2006/picture">
+                  <pic:nvPicPr>
+                    <pic:cNvPr id="1" name=""/>
+                    <pic:cNvPicPr/>
+                  </pic:nvPicPr>
+                  <pic:blipFill>
+                    <a:blip r:embed="rId34"/>
+                    <a:stretch>
+                      <a:fillRect/>
+                    </a:stretch>
+                  </pic:blipFill>
+                  <pic:spPr>
+                    <a:xfrm>
+                      <a:off x="0" y="0"/>
+                      <a:ext cx="5731510" cy="3317240"/>
+                    </a:xfrm>
+                    <a:prstGeom prst="rect">
+                      <a:avLst/>
+                    </a:prstGeom>
+                  </pic:spPr>
+                </pic:pic>
+              </a:graphicData>
+            </a:graphic>
+          </wp:inline>
+        </w:drawing>
+      </w:r>
+    </w:p>
+    <w:p>
+      <w:pPr>
+        <w:rPr>
+          <w:sz w:val="24"/>
+        </w:rPr>
+      </w:pPr>
+      <w:r>
+        <w:rPr>
+          <w:noProof/>
+        </w:rPr>
+        <w:lastRenderedPageBreak/>
+        <w:drawing>
+          <wp:inline distT="0" distB="0" distL="0" distR="0">
+            <wp:extent cx="5731510" cy="7479030"/>
+            <wp:effectExtent l="0" t="0" r="2540" b="7620"/>
+            <wp:docPr id="7" name="Picture 7" descr="C:\Users\I349869\AppData\Local\Temp\SNAGHTML12bc46a.PNG"/>
+            <wp:cNvGraphicFramePr>
+              <a:graphicFrameLocks xmlns:a="http://schemas.openxmlformats.org/drawingml/2006/main" noChangeAspect="1"/>
+            </wp:cNvGraphicFramePr>
+            <a:graphic xmlns:a="http://schemas.openxmlformats.org/drawingml/2006/main">
+              <a:graphicData uri="http://schemas.openxmlformats.org/drawingml/2006/picture">
+                <pic:pic xmlns:pic="http://schemas.openxmlformats.org/drawingml/2006/picture">
+                  <pic:nvPicPr>
+                    <pic:cNvPr id="0" name="Picture 1" descr="C:\Users\I349869\AppData\Local\Temp\SNAGHTML12bc46a.PNG"/>
+                    <pic:cNvPicPr>
+                      <a:picLocks noChangeAspect="1" noChangeArrowheads="1"/>
+                    </pic:cNvPicPr>
+                  </pic:nvPicPr>
+                  <pic:blipFill>
+                    <a:blip r:embed="rId35">
+                      <a:extLst>
+                        <a:ext uri="{28A0092B-C50C-407E-A947-70E740481C1C}">
+                          <a14:useLocalDpi xmlns:a14="http://schemas.microsoft.com/office/drawing/2010/main" val="0"/>
+                        </a:ext>
+                      </a:extLst>
+                    </a:blip>
+                    <a:srcRect/>
+                    <a:stretch>
+                      <a:fillRect/>
+                    </a:stretch>
+                  </pic:blipFill>
+                  <pic:spPr bwMode="auto">
+                    <a:xfrm>
+                      <a:off x="0" y="0"/>
+                      <a:ext cx="5731510" cy="7479030"/>
+                    </a:xfrm>
+                    <a:prstGeom prst="rect">
+                      <a:avLst/>
+                    </a:prstGeom>
+                    <a:noFill/>
+                    <a:ln>
+                      <a:noFill/>
+                    </a:ln>
+                  </pic:spPr>
+                </pic:pic>
+              </a:graphicData>
+            </a:graphic>
+          </wp:inline>
+        </w:drawing>
+      </w:r>
+    </w:p>
+    <w:p>
+      <w:pPr>
+        <w:rPr>
+          <w:sz w:val="24"/>
+        </w:rPr>
+      </w:pPr>
+      <w:r>
+        <w:rPr>
+          <w:noProof/>
+        </w:rPr>
+        <w:lastRenderedPageBreak/>
+        <w:drawing>
+          <wp:inline distT="0" distB="0" distL="0" distR="0" wp14:anchorId="3B522BAA" wp14:editId="77A24BE9">
+            <wp:extent cx="5486875" cy="2865368"/>
+            <wp:effectExtent l="0" t="0" r="0" b="0"/>
+            <wp:docPr id="8" name="Picture 8"/>
+            <wp:cNvGraphicFramePr>
+              <a:graphicFrameLocks xmlns:a="http://schemas.openxmlformats.org/drawingml/2006/main" noChangeAspect="1"/>
+            </wp:cNvGraphicFramePr>
+            <a:graphic xmlns:a="http://schemas.openxmlformats.org/drawingml/2006/main">
+              <a:graphicData uri="http://schemas.openxmlformats.org/drawingml/2006/picture">
+                <pic:pic xmlns:pic="http://schemas.openxmlformats.org/drawingml/2006/picture">
+                  <pic:nvPicPr>
+                    <pic:cNvPr id="1" name=""/>
+                    <pic:cNvPicPr/>
+                  </pic:nvPicPr>
+                  <pic:blipFill>
+                    <a:blip r:embed="rId36"/>
+                    <a:stretch>
+                      <a:fillRect/>
+                    </a:stretch>
+                  </pic:blipFill>
+                  <pic:spPr>
+                    <a:xfrm>
+                      <a:off x="0" y="0"/>
+                      <a:ext cx="5486875" cy="2865368"/>
+                    </a:xfrm>
+                    <a:prstGeom prst="rect">
+                      <a:avLst/>
+                    </a:prstGeom>
+                  </pic:spPr>
+                </pic:pic>
+              </a:graphicData>
+            </a:graphic>
+          </wp:inline>
+        </w:drawing>
+      </w:r>
+    </w:p>
+    <w:p>
+      <w:pPr>
+        <w:rPr>
+          <w:sz w:val="24"/>
+        </w:rPr>
+      </w:pPr>
+      <w:r>
+        <w:rPr>
+          <w:noProof/>
+        </w:rPr>
+        <w:drawing>
+          <wp:inline distT="0" distB="0" distL="0" distR="0" wp14:anchorId="3D8E1AEF" wp14:editId="133D85DF">
+            <wp:extent cx="3078747" cy="4000847"/>
+            <wp:effectExtent l="0" t="0" r="7620" b="0"/>
+            <wp:docPr id="9" name="Picture 9"/>
+            <wp:cNvGraphicFramePr>
+              <a:graphicFrameLocks xmlns:a="http://schemas.openxmlformats.org/drawingml/2006/main" noChangeAspect="1"/>
+            </wp:cNvGraphicFramePr>
+            <a:graphic xmlns:a="http://schemas.openxmlformats.org/drawingml/2006/main">
+              <a:graphicData uri="http://schemas.openxmlformats.org/drawingml/2006/picture">
+                <pic:pic xmlns:pic="http://schemas.openxmlformats.org/drawingml/2006/picture">
+                  <pic:nvPicPr>
+                    <pic:cNvPr id="1" name=""/>
+                    <pic:cNvPicPr/>
+                  </pic:nvPicPr>
+                  <pic:blipFill>
+                    <a:blip r:embed="rId37"/>
+                    <a:stretch>
+                      <a:fillRect/>
+                    </a:stretch>
+                  </pic:blipFill>
+                  <pic:spPr>
+                    <a:xfrm>
+                      <a:off x="0" y="0"/>
+                      <a:ext cx="3078747" cy="4000847"/>
+                    </a:xfrm>
+                    <a:prstGeom prst="rect">
+                      <a:avLst/>
+                    </a:prstGeom>
+                  </pic:spPr>
+                </pic:pic>
+              </a:graphicData>
+            </a:graphic>
+          </wp:inline>
+        </w:drawing>
+      </w:r>
+    </w:p>
+    <w:p>
+      <w:pPr>
+        <w:rPr>
+          <w:sz w:val="24"/>
+        </w:rPr>
+      </w:pPr>
+      <w:r>
+        <w:rPr>
+          <w:noProof/>
+        </w:rPr>
+        <w:lastRenderedPageBreak/>
+        <w:drawing>
+          <wp:inline distT="0" distB="0" distL="0" distR="0" wp14:anchorId="7573200D" wp14:editId="3A0AA866">
+            <wp:extent cx="4534293" cy="3436918"/>
+            <wp:effectExtent l="0" t="0" r="0" b="0"/>
+            <wp:docPr id="10" name="Picture 10"/>
+            <wp:cNvGraphicFramePr>
+              <a:graphicFrameLocks xmlns:a="http://schemas.openxmlformats.org/drawingml/2006/main" noChangeAspect="1"/>
+            </wp:cNvGraphicFramePr>
+            <a:graphic xmlns:a="http://schemas.openxmlformats.org/drawingml/2006/main">
+              <a:graphicData uri="http://schemas.openxmlformats.org/drawingml/2006/picture">
+                <pic:pic xmlns:pic="http://schemas.openxmlformats.org/drawingml/2006/picture">
+                  <pic:nvPicPr>
+                    <pic:cNvPr id="1" name=""/>
+                    <pic:cNvPicPr/>
+                  </pic:nvPicPr>
+                  <pic:blipFill>
+                    <a:blip r:embed="rId38"/>
+                    <a:stretch>
+                      <a:fillRect/>
+                    </a:stretch>
+                  </pic:blipFill>
+                  <pic:spPr>
+                    <a:xfrm>
+                      <a:off x="0" y="0"/>
+                      <a:ext cx="4534293" cy="3436918"/>
+                    </a:xfrm>
+                    <a:prstGeom prst="rect">
+                      <a:avLst/>
+                    </a:prstGeom>
+                  </pic:spPr>
+                </pic:pic>
+              </a:graphicData>
+            </a:graphic>
+          </wp:inline>
+        </w:drawing>
+      </w:r>
+    </w:p>
+    <w:p>
+      <w:pPr>
+        <w:rPr>
+          <w:sz w:val="24"/>
+        </w:rPr>
+      </w:pPr>
+      <w:r>
+        <w:rPr>
+          <w:sz w:val="24"/>
+        </w:rPr>
+        <w:t>Lecturer deliberately included an error;</w:t>
+      </w:r>
+    </w:p>
+    <w:p>
+      <w:pPr>
+        <w:rPr>
+          <w:sz w:val="24"/>
+        </w:rPr>
+      </w:pPr>
+      <w:r>
+        <w:rPr>
+          <w:noProof/>
+        </w:rPr>
+        <w:drawing>
+          <wp:inline distT="0" distB="0" distL="0" distR="0" wp14:anchorId="6B077139" wp14:editId="21D7DC77">
+            <wp:extent cx="5731510" cy="890270"/>
+            <wp:effectExtent l="0" t="0" r="2540" b="5080"/>
+            <wp:docPr id="11" name="Picture 11"/>
+            <wp:cNvGraphicFramePr>
+              <a:graphicFrameLocks xmlns:a="http://schemas.openxmlformats.org/drawingml/2006/main" noChangeAspect="1"/>
+            </wp:cNvGraphicFramePr>
+            <a:graphic xmlns:a="http://schemas.openxmlformats.org/drawingml/2006/main">
+              <a:graphicData uri="http://schemas.openxmlformats.org/drawingml/2006/picture">
+                <pic:pic xmlns:pic="http://schemas.openxmlformats.org/drawingml/2006/picture">
+                  <pic:nvPicPr>
+                    <pic:cNvPr id="1" name=""/>
+                    <pic:cNvPicPr/>
+                  </pic:nvPicPr>
+                  <pic:blipFill>
+                    <a:blip r:embed="rId39"/>
+                    <a:stretch>
+                      <a:fillRect/>
+                    </a:stretch>
+                  </pic:blipFill>
+                  <pic:spPr>
+                    <a:xfrm>
+                      <a:off x="0" y="0"/>
+                      <a:ext cx="5731510" cy="890270"/>
+                    </a:xfrm>
+                    <a:prstGeom prst="rect">
+                      <a:avLst/>
+                    </a:prstGeom>
+                  </pic:spPr>
+                </pic:pic>
+              </a:graphicData>
+            </a:graphic>
+          </wp:inline>
+        </w:drawing>
+      </w:r>
+    </w:p>
+    <w:p>
+      <w:pPr>
+        <w:rPr>
+          <w:sz w:val="24"/>
+        </w:rPr>
+      </w:pPr>
+      <w:r>
+        <w:rPr>
+          <w:noProof/>
+        </w:rPr>
+        <w:drawing>
+          <wp:inline distT="0" distB="0" distL="0" distR="0">
+            <wp:extent cx="5666105" cy="3515995"/>
+            <wp:effectExtent l="0" t="0" r="0" b="8255"/>
+            <wp:docPr id="12" name="Picture 12" descr="C:\Users\I349869\AppData\Local\Temp\SNAGHTML135f9a3.PNG"/>
+            <wp:cNvGraphicFramePr>
+              <a:graphicFrameLocks xmlns:a="http://schemas.openxmlformats.org/drawingml/2006/main" noChangeAspect="1"/>
+            </wp:cNvGraphicFramePr>
+            <a:graphic xmlns:a="http://schemas.openxmlformats.org/drawingml/2006/main">
+              <a:graphicData uri="http://schemas.openxmlformats.org/drawingml/2006/picture">
+                <pic:pic xmlns:pic="http://schemas.openxmlformats.org/drawingml/2006/picture">
+                  <pic:nvPicPr>
+                    <pic:cNvPr id="0" name="Picture 3" descr="C:\Users\I349869\AppData\Local\Temp\SNAGHTML135f9a3.PNG"/>
+                    <pic:cNvPicPr>
+                      <a:picLocks noChangeAspect="1" noChangeArrowheads="1"/>
+                    </pic:cNvPicPr>
+                  </pic:nvPicPr>
+                  <pic:blipFill>
+                    <a:blip r:embed="rId40">
+                      <a:extLst>
+                        <a:ext uri="{28A0092B-C50C-407E-A947-70E740481C1C}">
+                          <a14:useLocalDpi xmlns:a14="http://schemas.microsoft.com/office/drawing/2010/main" val="0"/>
+                        </a:ext>
+                      </a:extLst>
+                    </a:blip>
+                    <a:srcRect/>
+                    <a:stretch>
+                      <a:fillRect/>
+                    </a:stretch>
+                  </pic:blipFill>
+                  <pic:spPr bwMode="auto">
+                    <a:xfrm>
+                      <a:off x="0" y="0"/>
+                      <a:ext cx="5666105" cy="3515995"/>
+                    </a:xfrm>
+                    <a:prstGeom prst="rect">
+                      <a:avLst/>
+                    </a:prstGeom>
+                    <a:noFill/>
+                    <a:ln>
+                      <a:noFill/>
+                    </a:ln>
+                  </pic:spPr>
+                </pic:pic>
+              </a:graphicData>
+            </a:graphic>
+          </wp:inline>
+        </w:drawing>
+      </w:r>
+    </w:p>
+    <w:p>
+      <w:pPr>
+        <w:rPr>
+          <w:sz w:val="24"/>
+        </w:rPr>
+      </w:pPr>
+      <w:r>
+        <w:rPr>
+          <w:sz w:val="24"/>
+        </w:rPr>
+        <w:t>This made the table.</w:t>
+      </w:r>
+    </w:p>
+    <w:p>
+      <w:pPr>
+        <w:rPr>
+          <w:sz w:val="24"/>
+        </w:rPr>
+      </w:pPr>
+      <w:r>
+        <w:rPr>
+          <w:noProof/>
+        </w:rPr>
+        <w:lastRenderedPageBreak/>
+        <w:drawing>
+          <wp:inline distT="0" distB="0" distL="0" distR="0" wp14:anchorId="1FEDC887" wp14:editId="6DE98F2E">
+            <wp:extent cx="4854361" cy="2530059"/>
+            <wp:effectExtent l="0" t="0" r="3810" b="3810"/>
+            <wp:docPr id="13" name="Picture 13"/>
+            <wp:cNvGraphicFramePr>
+              <a:graphicFrameLocks xmlns:a="http://schemas.openxmlformats.org/drawingml/2006/main" noChangeAspect="1"/>
+            </wp:cNvGraphicFramePr>
+            <a:graphic xmlns:a="http://schemas.openxmlformats.org/drawingml/2006/main">
+              <a:graphicData uri="http://schemas.openxmlformats.org/drawingml/2006/picture">
+                <pic:pic xmlns:pic="http://schemas.openxmlformats.org/drawingml/2006/picture">
+                  <pic:nvPicPr>
+                    <pic:cNvPr id="1" name=""/>
+                    <pic:cNvPicPr/>
+                  </pic:nvPicPr>
+                  <pic:blipFill>
+                    <a:blip r:embed="rId41"/>
+                    <a:stretch>
+                      <a:fillRect/>
+                    </a:stretch>
+                  </pic:blipFill>
+                  <pic:spPr>
+                    <a:xfrm>
+                      <a:off x="0" y="0"/>
+                      <a:ext cx="4854361" cy="2530059"/>
+                    </a:xfrm>
+                    <a:prstGeom prst="rect">
+                      <a:avLst/>
+                    </a:prstGeom>
+                  </pic:spPr>
+                </pic:pic>
+              </a:graphicData>
+            </a:graphic>
+          </wp:inline>
+        </w:drawing>
+      </w:r>
+    </w:p>
+    <w:p>
+      <w:pPr>
+        <w:rPr>
+          <w:sz w:val="24"/>
+        </w:rPr>
+      </w:pPr>
+      <w:r>
+        <w:rPr>
+          <w:noProof/>
+        </w:rPr>
+        <w:drawing>
+          <wp:inline distT="0" distB="0" distL="0" distR="0" wp14:anchorId="64596BB7" wp14:editId="19317233">
+            <wp:extent cx="4115157" cy="4206605"/>
+            <wp:effectExtent l="0" t="0" r="0" b="3810"/>
+            <wp:docPr id="14" name="Picture 14"/>
+            <wp:cNvGraphicFramePr>
+              <a:graphicFrameLocks xmlns:a="http://schemas.openxmlformats.org/drawingml/2006/main" noChangeAspect="1"/>
+            </wp:cNvGraphicFramePr>
+            <a:graphic xmlns:a="http://schemas.openxmlformats.org/drawingml/2006/main">
+              <a:graphicData uri="http://schemas.openxmlformats.org/drawingml/2006/picture">
+                <pic:pic xmlns:pic="http://schemas.openxmlformats.org/drawingml/2006/picture">
+                  <pic:nvPicPr>
+                    <pic:cNvPr id="1" name=""/>
+                    <pic:cNvPicPr/>
+                  </pic:nvPicPr>
+                  <pic:blipFill>
+                    <a:blip r:embed="rId42"/>
+                    <a:stretch>
+                      <a:fillRect/>
+                    </a:stretch>
+                  </pic:blipFill>
+                  <pic:spPr>
+                    <a:xfrm>
+                      <a:off x="0" y="0"/>
+                      <a:ext cx="4115157" cy="4206605"/>
+                    </a:xfrm>
+                    <a:prstGeom prst="rect">
+                      <a:avLst/>
+                    </a:prstGeom>
+                  </pic:spPr>
+                </pic:pic>
+              </a:graphicData>
+            </a:graphic>
+          </wp:inline>
+        </w:drawing>
+      </w:r>
+    </w:p>
+    <w:p>
+      <w:pPr>
+        <w:rPr>
+          <w:sz w:val="24"/>
+        </w:rPr>
+      </w:pPr>
+      <w:r>
+        <w:rPr>
+          <w:noProof/>
+        </w:rPr>
+        <w:drawing>
+          <wp:inline distT="0" distB="0" distL="0" distR="0" wp14:anchorId="0FCA0266" wp14:editId="23396C09">
+            <wp:extent cx="4305673" cy="845893"/>
+            <wp:effectExtent l="0" t="0" r="0" b="0"/>
+            <wp:docPr id="15" name="Picture 15"/>
+            <wp:cNvGraphicFramePr>
+              <a:graphicFrameLocks xmlns:a="http://schemas.openxmlformats.org/drawingml/2006/main" noChangeAspect="1"/>
+            </wp:cNvGraphicFramePr>
+            <a:graphic xmlns:a="http://schemas.openxmlformats.org/drawingml/2006/main">
+              <a:graphicData uri="http://schemas.openxmlformats.org/drawingml/2006/picture">
+                <pic:pic xmlns:pic="http://schemas.openxmlformats.org/drawingml/2006/picture">
+                  <pic:nvPicPr>
+                    <pic:cNvPr id="1" name=""/>
+                    <pic:cNvPicPr/>
+                  </pic:nvPicPr>
+                  <pic:blipFill>
+                    <a:blip r:embed="rId43"/>
+                    <a:stretch>
+                      <a:fillRect/>
+                    </a:stretch>
+                  </pic:blipFill>
+                  <pic:spPr>
+                    <a:xfrm>
+                      <a:off x="0" y="0"/>
+                      <a:ext cx="4305673" cy="845893"/>
+                    </a:xfrm>
+                    <a:prstGeom prst="rect">
+                      <a:avLst/>
+                    </a:prstGeom>
+                  </pic:spPr>
+                </pic:pic>
+              </a:graphicData>
+            </a:graphic>
+          </wp:inline>
+        </w:drawing>
+      </w:r>
+    </w:p>
+    <w:p>
+      <w:pPr>
+        <w:rPr>
+          <w:sz w:val="24"/>
+        </w:rPr>
+      </w:pPr>
+      <w:r>
+        <w:rPr>
+          <w:noProof/>
+        </w:rPr>
+        <w:lastRenderedPageBreak/>
+        <w:drawing>
+          <wp:inline distT="0" distB="0" distL="0" distR="0" wp14:anchorId="469A8695" wp14:editId="3186F8D8">
+            <wp:extent cx="3863675" cy="2446232"/>
+            <wp:effectExtent l="0" t="0" r="3810" b="0"/>
+            <wp:docPr id="16" name="Picture 16"/>
+            <wp:cNvGraphicFramePr>
+              <a:graphicFrameLocks xmlns:a="http://schemas.openxmlformats.org/drawingml/2006/main" noChangeAspect="1"/>
+            </wp:cNvGraphicFramePr>
+            <a:graphic xmlns:a="http://schemas.openxmlformats.org/drawingml/2006/main">
+              <a:graphicData uri="http://schemas.openxmlformats.org/drawingml/2006/picture">
+                <pic:pic xmlns:pic="http://schemas.openxmlformats.org/drawingml/2006/picture">
+                  <pic:nvPicPr>
+                    <pic:cNvPr id="1" name=""/>
+                    <pic:cNvPicPr/>
+                  </pic:nvPicPr>
+                  <pic:blipFill>
+                    <a:blip r:embed="rId44"/>
+                    <a:stretch>
+                      <a:fillRect/>
+                    </a:stretch>
+                  </pic:blipFill>
+                  <pic:spPr>
+                    <a:xfrm>
+                      <a:off x="0" y="0"/>
+                      <a:ext cx="3863675" cy="2446232"/>
+                    </a:xfrm>
+                    <a:prstGeom prst="rect">
+                      <a:avLst/>
+                    </a:prstGeom>
+                  </pic:spPr>
+                </pic:pic>
+              </a:graphicData>
+            </a:graphic>
+          </wp:inline>
+        </w:drawing>
+      </w:r>
+    </w:p>
+    <w:p>
+      <w:pPr>
+        <w:rPr>
+          <w:sz w:val="24"/>
+        </w:rPr>
+      </w:pPr>
+      <w:r>
+        <w:rPr>
+          <w:noProof/>
+        </w:rPr>
+        <w:drawing>
+          <wp:inline distT="0" distB="0" distL="0" distR="0" wp14:anchorId="36A86B77" wp14:editId="08AFB249">
+            <wp:extent cx="3810330" cy="1653683"/>
+            <wp:effectExtent l="0" t="0" r="0" b="3810"/>
+            <wp:docPr id="17" name="Picture 17"/>
+            <wp:cNvGraphicFramePr>
+              <a:graphicFrameLocks xmlns:a="http://schemas.openxmlformats.org/drawingml/2006/main" noChangeAspect="1"/>
+            </wp:cNvGraphicFramePr>
+            <a:graphic xmlns:a="http://schemas.openxmlformats.org/drawingml/2006/main">
+              <a:graphicData uri="http://schemas.openxmlformats.org/drawingml/2006/picture">
+                <pic:pic xmlns:pic="http://schemas.openxmlformats.org/drawingml/2006/picture">
+                  <pic:nvPicPr>
+                    <pic:cNvPr id="1" name=""/>
+                    <pic:cNvPicPr/>
+                  </pic:nvPicPr>
+                  <pic:blipFill>
+                    <a:blip r:embed="rId45"/>
+                    <a:stretch>
+                      <a:fillRect/>
+                    </a:stretch>
+                  </pic:blipFill>
+                  <pic:spPr>
+                    <a:xfrm>
+                      <a:off x="0" y="0"/>
+                      <a:ext cx="3810330" cy="1653683"/>
+                    </a:xfrm>
+                    <a:prstGeom prst="rect">
+                      <a:avLst/>
+                    </a:prstGeom>
+                  </pic:spPr>
+                </pic:pic>
+              </a:graphicData>
+            </a:graphic>
+          </wp:inline>
+        </w:drawing>
+      </w:r>
+    </w:p>
+    <w:p>
+      <w:pPr>
+        <w:rPr>
+          <w:sz w:val="24"/>
+        </w:rPr>
+      </w:pPr>
+      <w:r>
+        <w:rPr>
+          <w:noProof/>
+        </w:rPr>
+        <w:drawing>
+          <wp:inline distT="0" distB="0" distL="0" distR="0" wp14:anchorId="2D24FC70" wp14:editId="462CB584">
+            <wp:extent cx="2926334" cy="2027096"/>
+            <wp:effectExtent l="0" t="0" r="7620" b="0"/>
+            <wp:docPr id="18" name="Picture 18"/>
+            <wp:cNvGraphicFramePr>
+              <a:graphicFrameLocks xmlns:a="http://schemas.openxmlformats.org/drawingml/2006/main" noChangeAspect="1"/>
+            </wp:cNvGraphicFramePr>
+            <a:graphic xmlns:a="http://schemas.openxmlformats.org/drawingml/2006/main">
+              <a:graphicData uri="http://schemas.openxmlformats.org/drawingml/2006/picture">
+                <pic:pic xmlns:pic="http://schemas.openxmlformats.org/drawingml/2006/picture">
+                  <pic:nvPicPr>
+                    <pic:cNvPr id="1" name=""/>
+                    <pic:cNvPicPr/>
+                  </pic:nvPicPr>
+                  <pic:blipFill>
+                    <a:blip r:embed="rId46"/>
+                    <a:stretch>
+                      <a:fillRect/>
+                    </a:stretch>
+                  </pic:blipFill>
+                  <pic:spPr>
+                    <a:xfrm>
+                      <a:off x="0" y="0"/>
+                      <a:ext cx="2926334" cy="2027096"/>
+                    </a:xfrm>
+                    <a:prstGeom prst="rect">
+                      <a:avLst/>
+                    </a:prstGeom>
+                  </pic:spPr>
+                </pic:pic>
+              </a:graphicData>
+            </a:graphic>
+          </wp:inline>
+        </w:drawing>
+      </w:r>
+    </w:p>
+    <w:p>
+      <w:pPr>
+        <w:rPr>
+          <w:sz w:val="24"/>
+        </w:rPr>
+      </w:pPr>
+    </w:p>
+    <w:p>
+      <w:pPr>
+        <w:rPr>
+          <w:sz w:val="24"/>
+        </w:rPr>
+      </w:pPr>
+      <w:r>
+        <w:rPr>
+          <w:sz w:val="24"/>
+        </w:rPr>
+        <w:t>LAB: 2.</w:t>
+      </w:r>
+    </w:p>
+    <w:p>
+      <w:pPr>
+        <w:rPr>
+          <w:sz w:val="24"/>
+        </w:rPr>
+      </w:pPr>
+      <w:r>
+        <w:rPr>
+          <w:noProof/>
+        </w:rPr>
+        <w:lastRenderedPageBreak/>
+        <w:drawing>
+          <wp:inline distT="0" distB="0" distL="0" distR="0" wp14:anchorId="6C072C41" wp14:editId="4D8C9510">
+            <wp:extent cx="5731510" cy="7097395"/>
+            <wp:effectExtent l="0" t="0" r="2540" b="8255"/>
+            <wp:docPr id="19" name="Picture 19"/>
+            <wp:cNvGraphicFramePr>
+              <a:graphicFrameLocks xmlns:a="http://schemas.openxmlformats.org/drawingml/2006/main" noChangeAspect="1"/>
+            </wp:cNvGraphicFramePr>
+            <a:graphic xmlns:a="http://schemas.openxmlformats.org/drawingml/2006/main">
+              <a:graphicData uri="http://schemas.openxmlformats.org/drawingml/2006/picture">
+                <pic:pic xmlns:pic="http://schemas.openxmlformats.org/drawingml/2006/picture">
+                  <pic:nvPicPr>
+                    <pic:cNvPr id="1" name=""/>
+                    <pic:cNvPicPr/>
+                  </pic:nvPicPr>
+                  <pic:blipFill>
+                    <a:blip r:embed="rId47"/>
+                    <a:stretch>
+                      <a:fillRect/>
+                    </a:stretch>
+                  </pic:blipFill>
+                  <pic:spPr>
+                    <a:xfrm>
+                      <a:off x="0" y="0"/>
+                      <a:ext cx="5731510" cy="7097395"/>
+                    </a:xfrm>
+                    <a:prstGeom prst="rect">
+                      <a:avLst/>
+                    </a:prstGeom>
+                  </pic:spPr>
+                </pic:pic>
+              </a:graphicData>
+            </a:graphic>
+          </wp:inline>
+        </w:drawing>
+      </w:r>
+    </w:p>
+    <w:p>
+      <w:pPr>
+        <w:rPr>
+          <w:sz w:val="24"/>
+        </w:rPr>
+      </w:pPr>
+    </w:p>
+    <w:p>
+      <w:pPr>
+        <w:pStyle w:val="ListParagraph"/>
+        <w:numPr>
+          <w:ilvl w:val="0"/>
+          <w:numId w:val="9"/>
+        </w:numPr>
+        <w:rPr>
+          <w:sz w:val="24"/>
+          <w:u w:val="single"/>
+        </w:rPr>
+      </w:pPr>
+      <w:r>
+        <w:rPr>
+          <w:sz w:val="24"/>
+          <w:u w:val="single"/>
+        </w:rPr>
+        <w:t>Python and DB</w:t>
+      </w:r>
+    </w:p>
+    <w:p>
+      <w:pPr>
+        <w:rPr>
+          <w:sz w:val="24"/>
+        </w:rPr>
+      </w:pPr>
+      <w:r>
+        <w:rPr>
+          <w:sz w:val="24"/>
+        </w:rPr>
+        <w:t xml:space="preserve">Lecture – </w:t>
+      </w:r>
+      <w:r>
+        <w:rPr>
+          <w:sz w:val="24"/>
+        </w:rPr>
+        <w:t>17 mins</w:t>
+      </w:r>
+      <w:r>
+        <w:rPr>
+          <w:sz w:val="24"/>
+        </w:rPr>
+        <w:t xml:space="preserve"> – watched this but encountered an issue following Andrew’s instructions at 6mins.</w:t>
+      </w:r>
+    </w:p>
+    <w:p>
+      <w:pPr>
+        <w:rPr>
+          <w:sz w:val="24"/>
+        </w:rPr>
+      </w:pPr>
+      <w:r>
+        <w:rPr>
+          <w:sz w:val="24"/>
+        </w:rPr>
+        <w:t xml:space="preserve">Slides – </w:t>
+      </w:r>
+      <w:r>
+        <w:rPr>
+          <w:sz w:val="24"/>
+        </w:rPr>
+        <w:t>Downloaded</w:t>
+      </w:r>
+    </w:p>
+    <w:p>
+      <w:pPr>
+        <w:rPr>
+          <w:sz w:val="24"/>
+        </w:rPr>
+      </w:pPr>
+      <w:r>
+        <w:rPr>
+          <w:sz w:val="24"/>
+        </w:rPr>
+        <w:lastRenderedPageBreak/>
+        <w:t xml:space="preserve">Lab </w:t>
+      </w:r>
+      <w:r>
+        <w:rPr>
+          <w:sz w:val="24"/>
+        </w:rPr>
+        <w:t>–</w:t>
+      </w:r>
+      <w:r>
+        <w:rPr>
+          <w:sz w:val="24"/>
+        </w:rPr>
+        <w:t xml:space="preserve"> </w:t>
+      </w:r>
+      <w:r>
+        <w:rPr>
+          <w:sz w:val="24"/>
+        </w:rPr>
+        <w:t>I should try this as it may help me figure out how to complete the steps shown by Andrew in the video.</w:t>
+      </w:r>
+    </w:p>
+    <w:p>
+      <w:pPr>
+        <w:rPr>
+          <w:sz w:val="24"/>
+        </w:rPr>
+      </w:pPr>
+      <w:r>
+        <w:rPr>
+          <w:sz w:val="24"/>
+          <w:highlight w:val="yellow"/>
+        </w:rPr>
+        <w:t>Note</w:t>
+      </w:r>
+      <w:r>
+        <w:rPr>
+          <w:sz w:val="24"/>
+        </w:rPr>
+        <w:t>: Insert root and blank as the password into my configuration file.</w:t>
+      </w:r>
+    </w:p>
+    <w:p>
+      <w:pPr>
+        <w:rPr>
+          <w:sz w:val="24"/>
+        </w:rPr>
+      </w:pPr>
+      <w:r>
+        <w:rPr>
+          <w:noProof/>
+        </w:rPr>
+        <w:drawing>
+          <wp:inline distT="0" distB="0" distL="0" distR="0" wp14:anchorId="48E1B6DD" wp14:editId="4817003C">
+            <wp:extent cx="5731510" cy="3104515"/>
+            <wp:effectExtent l="0" t="0" r="2540" b="635"/>
+            <wp:docPr id="20" name="Picture 20"/>
+            <wp:cNvGraphicFramePr>
+              <a:graphicFrameLocks xmlns:a="http://schemas.openxmlformats.org/drawingml/2006/main" noChangeAspect="1"/>
+            </wp:cNvGraphicFramePr>
+            <a:graphic xmlns:a="http://schemas.openxmlformats.org/drawingml/2006/main">
+              <a:graphicData uri="http://schemas.openxmlformats.org/drawingml/2006/picture">
+                <pic:pic xmlns:pic="http://schemas.openxmlformats.org/drawingml/2006/picture">
+                  <pic:nvPicPr>
+                    <pic:cNvPr id="1" name=""/>
+                    <pic:cNvPicPr/>
+                  </pic:nvPicPr>
+                  <pic:blipFill>
+                    <a:blip r:embed="rId48"/>
+                    <a:stretch>
+                      <a:fillRect/>
+                    </a:stretch>
+                  </pic:blipFill>
+                  <pic:spPr>
+                    <a:xfrm>
+                      <a:off x="0" y="0"/>
+                      <a:ext cx="5731510" cy="3104515"/>
+                    </a:xfrm>
+                    <a:prstGeom prst="rect">
+                      <a:avLst/>
+                    </a:prstGeom>
+                  </pic:spPr>
+                </pic:pic>
+              </a:graphicData>
+            </a:graphic>
+          </wp:inline>
+        </w:drawing>
+      </w:r>
       <w:bookmarkStart w:id="0" w:name="_GoBack"/>
       <w:bookmarkEnd w:id="0"/>
+    </w:p>
+    <w:p>
+      <w:pPr>
+        <w:rPr>
+          <w:sz w:val="24"/>
+        </w:rPr>
+      </w:pPr>
+    </w:p>
+    <w:p>
+      <w:pPr>
+        <w:rPr>
+          <w:sz w:val="24"/>
+        </w:rPr>
+      </w:pPr>
+    </w:p>
+    <w:p>
+      <w:pPr>
+        <w:rPr>
+          <w:sz w:val="24"/>
+        </w:rPr>
+      </w:pPr>
+    </w:p>
+    <w:p>
+      <w:pPr>
+        <w:rPr>
+          <w:sz w:val="24"/>
+        </w:rPr>
+      </w:pPr>
+    </w:p>
+    <w:p>
+      <w:pPr>
+        <w:rPr>
+          <w:sz w:val="24"/>
+        </w:rPr>
+      </w:pPr>
+    </w:p>
+    <w:p>
+      <w:pPr>
+        <w:rPr>
+          <w:sz w:val="24"/>
+        </w:rPr>
+      </w:pPr>
+    </w:p>
+    <w:p>
+      <w:pPr>
+        <w:rPr>
+          <w:sz w:val="24"/>
+        </w:rPr>
+      </w:pPr>
+    </w:p>
+    <w:p>
+      <w:pPr>
+        <w:rPr>
+          <w:sz w:val="24"/>
+        </w:rPr>
+      </w:pPr>
+    </w:p>
+    <w:p>
+      <w:pPr>
+        <w:rPr>
+          <w:sz w:val="24"/>
+        </w:rPr>
+      </w:pPr>
+    </w:p>
+    <w:p>
+      <w:pPr>
+        <w:rPr>
+          <w:sz w:val="24"/>
+        </w:rPr>
+      </w:pPr>
+    </w:p>
+    <w:p>
+      <w:pPr>
+        <w:rPr>
+          <w:sz w:val="24"/>
+        </w:rPr>
+      </w:pPr>
+    </w:p>
+    <w:p>
+      <w:pPr>
+        <w:rPr>
+          <w:sz w:val="24"/>
+        </w:rPr>
+      </w:pPr>
+    </w:p>
+    <w:p>
+      <w:pPr>
+        <w:rPr>
+          <w:sz w:val="24"/>
+        </w:rPr>
+      </w:pPr>
+    </w:p>
+    <w:p>
+      <w:pPr>
+        <w:rPr>
+          <w:sz w:val="24"/>
+        </w:rPr>
+      </w:pPr>
+    </w:p>
+    <w:p>
+      <w:pPr>
+        <w:rPr>
+          <w:sz w:val="24"/>
+        </w:rPr>
+      </w:pPr>
+    </w:p>
+    <w:p>
+      <w:pPr>
+        <w:rPr>
+          <w:sz w:val="24"/>
+        </w:rPr>
+      </w:pPr>
+    </w:p>
+    <w:p>
+      <w:pPr>
+        <w:rPr>
+          <w:sz w:val="24"/>
+        </w:rPr>
+      </w:pPr>
+    </w:p>
+    <w:p>
+      <w:pPr>
+        <w:rPr>
+          <w:sz w:val="24"/>
+        </w:rPr>
+      </w:pPr>
+    </w:p>
+    <w:p>
+      <w:pPr>
+        <w:rPr>
+          <w:sz w:val="24"/>
+        </w:rPr>
+      </w:pPr>
     </w:p>
     <w:p>
       <w:pPr>
@@ -3239,22 +4637,7 @@
         <w:rPr>
           <w:sz w:val="24"/>
         </w:rPr>
-        <w:lastRenderedPageBreak/>
-        <w:t xml:space="preserve">Consuming a RESTful API, either in Python (your server) or </w:t>
-      </w:r>
-      <w:proofErr w:type="spellStart"/>
-      <w:r>
-        <w:rPr>
-          <w:sz w:val="24"/>
-        </w:rPr>
-        <w:t>javascript</w:t>
-      </w:r>
-      <w:proofErr w:type="spellEnd"/>
-      <w:r>
-        <w:rPr>
-          <w:sz w:val="24"/>
-        </w:rPr>
-        <w:t xml:space="preserve"> (web page)</w:t>
+        <w:t>Consuming a RESTful API, either in Python (your server) or javascript (web page)</w:t>
       </w:r>
     </w:p>
     <w:p>
@@ -3317,7 +4700,7 @@
                     <pic:cNvPicPr/>
                   </pic:nvPicPr>
                   <pic:blipFill>
-                    <a:blip r:embed="rId30"/>
+                    <a:blip r:embed="rId49"/>
                     <a:stretch>
                       <a:fillRect/>
                     </a:stretch>
@@ -3360,21 +4743,7 @@
         <w:rPr>
           <w:b/>
         </w:rPr>
-        <w:t>60% of overall marks (This is marked </w:t>
-      </w:r>
-      <w:proofErr w:type="gramStart"/>
-      <w:r>
-        <w:rPr>
-          <w:b/>
-        </w:rPr>
-        <w:t>out  of</w:t>
-      </w:r>
-      <w:proofErr w:type="gramEnd"/>
-      <w:r>
-        <w:rPr>
-          <w:b/>
-        </w:rPr>
-        <w:t> 100)</w:t>
+        <w:t>60% of overall marks (This is marked out of 100)</w:t>
       </w:r>
       <w:r>
         <w:rPr>
@@ -3404,9 +4773,19 @@
         <w:t>(Web Application Development module).</w:t>
       </w:r>
     </w:p>
-    <w:p/>
+    <w:p>
+      <w:r>
+        <w:rPr>
+          <w:highlight w:val="yellow"/>
+        </w:rPr>
+        <w:t>I need a minimum of 70% in this project to pass as I’m unsure whether I’ve done the exercises…i.e. I need to complete as far as step 4.</w:t>
+      </w:r>
+      <w:r>
+        <w:t xml:space="preserve"> </w:t>
+      </w:r>
+    </w:p>
     <w:sectPr>
-      <w:headerReference w:type="default" r:id="rId31"/>
+      <w:headerReference w:type="default" r:id="rId50"/>
       <w:pgSz w:w="11906" w:h="16838"/>
       <w:pgMar w:top="1440" w:right="1440" w:bottom="1440" w:left="1440" w:header="708" w:footer="708" w:gutter="0"/>
       <w:cols w:space="708"/>
@@ -4307,6 +5686,95 @@
     </w:lvl>
   </w:abstractNum>
   <w:abstractNum w:abstractNumId="6" w15:restartNumberingAfterBreak="0">
+    <w:nsid w:val="63E47DC2"/>
+    <w:multiLevelType w:val="hybridMultilevel"/>
+    <w:tmpl w:val="34B8C550"/>
+    <w:lvl w:ilvl="0" w:tplc="0809000F">
+      <w:start w:val="1"/>
+      <w:numFmt w:val="decimal"/>
+      <w:lvlText w:val="%1."/>
+      <w:lvlJc w:val="left"/>
+      <w:pPr>
+        <w:ind w:left="720" w:hanging="360"/>
+      </w:pPr>
+      <w:rPr>
+        <w:rFonts w:hint="default"/>
+      </w:rPr>
+    </w:lvl>
+    <w:lvl w:ilvl="1" w:tplc="08090019" w:tentative="1">
+      <w:start w:val="1"/>
+      <w:numFmt w:val="lowerLetter"/>
+      <w:lvlText w:val="%2."/>
+      <w:lvlJc w:val="left"/>
+      <w:pPr>
+        <w:ind w:left="1440" w:hanging="360"/>
+      </w:pPr>
+    </w:lvl>
+    <w:lvl w:ilvl="2" w:tplc="0809001B" w:tentative="1">
+      <w:start w:val="1"/>
+      <w:numFmt w:val="lowerRoman"/>
+      <w:lvlText w:val="%3."/>
+      <w:lvlJc w:val="right"/>
+      <w:pPr>
+        <w:ind w:left="2160" w:hanging="180"/>
+      </w:pPr>
+    </w:lvl>
+    <w:lvl w:ilvl="3" w:tplc="0809000F" w:tentative="1">
+      <w:start w:val="1"/>
+      <w:numFmt w:val="decimal"/>
+      <w:lvlText w:val="%4."/>
+      <w:lvlJc w:val="left"/>
+      <w:pPr>
+        <w:ind w:left="2880" w:hanging="360"/>
+      </w:pPr>
+    </w:lvl>
+    <w:lvl w:ilvl="4" w:tplc="08090019" w:tentative="1">
+      <w:start w:val="1"/>
+      <w:numFmt w:val="lowerLetter"/>
+      <w:lvlText w:val="%5."/>
+      <w:lvlJc w:val="left"/>
+      <w:pPr>
+        <w:ind w:left="3600" w:hanging="360"/>
+      </w:pPr>
+    </w:lvl>
+    <w:lvl w:ilvl="5" w:tplc="0809001B" w:tentative="1">
+      <w:start w:val="1"/>
+      <w:numFmt w:val="lowerRoman"/>
+      <w:lvlText w:val="%6."/>
+      <w:lvlJc w:val="right"/>
+      <w:pPr>
+        <w:ind w:left="4320" w:hanging="180"/>
+      </w:pPr>
+    </w:lvl>
+    <w:lvl w:ilvl="6" w:tplc="0809000F" w:tentative="1">
+      <w:start w:val="1"/>
+      <w:numFmt w:val="decimal"/>
+      <w:lvlText w:val="%7."/>
+      <w:lvlJc w:val="left"/>
+      <w:pPr>
+        <w:ind w:left="5040" w:hanging="360"/>
+      </w:pPr>
+    </w:lvl>
+    <w:lvl w:ilvl="7" w:tplc="08090019" w:tentative="1">
+      <w:start w:val="1"/>
+      <w:numFmt w:val="lowerLetter"/>
+      <w:lvlText w:val="%8."/>
+      <w:lvlJc w:val="left"/>
+      <w:pPr>
+        <w:ind w:left="5760" w:hanging="360"/>
+      </w:pPr>
+    </w:lvl>
+    <w:lvl w:ilvl="8" w:tplc="0809001B" w:tentative="1">
+      <w:start w:val="1"/>
+      <w:numFmt w:val="lowerRoman"/>
+      <w:lvlText w:val="%9."/>
+      <w:lvlJc w:val="right"/>
+      <w:pPr>
+        <w:ind w:left="6480" w:hanging="180"/>
+      </w:pPr>
+    </w:lvl>
+  </w:abstractNum>
+  <w:abstractNum w:abstractNumId="7" w15:restartNumberingAfterBreak="0">
     <w:nsid w:val="6B8C320C"/>
     <w:multiLevelType w:val="multilevel"/>
     <w:tmpl w:val="66B219B2"/>
@@ -4455,7 +5923,7 @@
       </w:rPr>
     </w:lvl>
   </w:abstractNum>
-  <w:abstractNum w:abstractNumId="7" w15:restartNumberingAfterBreak="0">
+  <w:abstractNum w:abstractNumId="8" w15:restartNumberingAfterBreak="0">
     <w:nsid w:val="6C0D088C"/>
     <w:multiLevelType w:val="multilevel"/>
     <w:tmpl w:val="10A29202"/>
@@ -4587,9 +6055,12 @@
     <w:abstractNumId w:val="5"/>
   </w:num>
   <w:num w:numId="7">
+    <w:abstractNumId w:val="8"/>
+  </w:num>
+  <w:num w:numId="8">
     <w:abstractNumId w:val="7"/>
   </w:num>
-  <w:num w:numId="8">
+  <w:num w:numId="9">
     <w:abstractNumId w:val="6"/>
   </w:num>
 </w:numbering>
@@ -5200,6 +6671,18 @@
     <w:basedOn w:val="DefaultParagraphFont"/>
     <w:rsid w:val="00CA3591"/>
   </w:style>
+  <w:style w:type="character" w:styleId="FollowedHyperlink">
+    <w:name w:val="FollowedHyperlink"/>
+    <w:basedOn w:val="DefaultParagraphFont"/>
+    <w:uiPriority w:val="99"/>
+    <w:semiHidden/>
+    <w:unhideWhenUsed/>
+    <w:rsid w:val="006B79CB"/>
+    <w:rPr>
+      <w:color w:val="954F72" w:themeColor="followedHyperlink"/>
+      <w:u w:val="single"/>
+    </w:rPr>
+  </w:style>
 </w:styles>
 </file>
 

</xml_diff>